<commit_message>
0.4.1 Do som verifications
</commit_message>
<xml_diff>
--- a/Documents/SRS.docx
+++ b/Documents/SRS.docx
@@ -1,6 +1,6 @@
 
 <file path=word/document.xml><?xml version="1.0" encoding="utf-8"?>
-<w:document xmlns:wpc="http://schemas.microsoft.com/office/word/2010/wordprocessingCanvas" xmlns:cx="http://schemas.microsoft.com/office/drawing/2014/chartex" xmlns:cx1="http://schemas.microsoft.com/office/drawing/2015/9/8/chartex" xmlns:cx2="http://schemas.microsoft.com/office/drawing/2015/10/21/chartex" xmlns:cx3="http://schemas.microsoft.com/office/drawing/2016/5/9/chartex" xmlns:cx4="http://schemas.microsoft.com/office/drawing/2016/5/10/chartex" xmlns:cx5="http://schemas.microsoft.com/office/drawing/2016/5/11/chartex" xmlns:cx6="http://schemas.microsoft.com/office/drawing/2016/5/12/chartex" xmlns:cx7="http://schemas.microsoft.com/office/drawing/2016/5/13/chartex" xmlns:cx8="http://schemas.microsoft.com/office/drawing/2016/5/14/chartex" xmlns:mc="http://schemas.openxmlformats.org/markup-compatibility/2006" xmlns:aink="http://schemas.microsoft.com/office/drawing/2016/ink" xmlns:am3d="http://schemas.microsoft.com/office/drawing/2017/model3d" xmlns:o="urn:schemas-microsoft-com:office:office" xmlns:r="http://schemas.openxmlformats.org/officeDocument/2006/relationships" xmlns:m="http://schemas.openxmlformats.org/officeDocument/2006/math" xmlns:v="urn:schemas-microsoft-com:vml" xmlns:wp14="http://schemas.microsoft.com/office/word/2010/wordprocessingDrawing" xmlns:wp="http://schemas.openxmlformats.org/drawingml/2006/wordprocessingDrawing" xmlns:w10="urn:schemas-microsoft-com:office:word" xmlns:w="http://schemas.openxmlformats.org/wordprocessingml/2006/main" xmlns:w14="http://schemas.microsoft.com/office/word/2010/wordml" xmlns:w15="http://schemas.microsoft.com/office/word/2012/wordml" xmlns:w16cex="http://schemas.microsoft.com/office/word/2018/wordml/cex" xmlns:w16cid="http://schemas.microsoft.com/office/word/2016/wordml/cid" xmlns:w16="http://schemas.microsoft.com/office/word/2018/wordml" xmlns:w16sdtdh="http://schemas.microsoft.com/office/word/2020/wordml/sdtdatahash" xmlns:w16se="http://schemas.microsoft.com/office/word/2015/wordml/symex" xmlns:wpg="http://schemas.microsoft.com/office/word/2010/wordprocessingGroup" xmlns:wpi="http://schemas.microsoft.com/office/word/2010/wordprocessingInk" xmlns:wne="http://schemas.microsoft.com/office/word/2006/wordml" xmlns:wps="http://schemas.microsoft.com/office/word/2010/wordprocessingShape" mc:Ignorable="w14 w15 w16se w16cid w16 w16cex w16sdtdh wp14">
+<w:document xmlns:wpc="http://schemas.microsoft.com/office/word/2010/wordprocessingCanvas" xmlns:cx="http://schemas.microsoft.com/office/drawing/2014/chartex" xmlns:cx1="http://schemas.microsoft.com/office/drawing/2015/9/8/chartex" xmlns:cx2="http://schemas.microsoft.com/office/drawing/2015/10/21/chartex" xmlns:cx3="http://schemas.microsoft.com/office/drawing/2016/5/9/chartex" xmlns:cx4="http://schemas.microsoft.com/office/drawing/2016/5/10/chartex" xmlns:cx5="http://schemas.microsoft.com/office/drawing/2016/5/11/chartex" xmlns:cx6="http://schemas.microsoft.com/office/drawing/2016/5/12/chartex" xmlns:cx7="http://schemas.microsoft.com/office/drawing/2016/5/13/chartex" xmlns:cx8="http://schemas.microsoft.com/office/drawing/2016/5/14/chartex" xmlns:mc="http://schemas.openxmlformats.org/markup-compatibility/2006" xmlns:aink="http://schemas.microsoft.com/office/drawing/2016/ink" xmlns:am3d="http://schemas.microsoft.com/office/drawing/2017/model3d" xmlns:o="urn:schemas-microsoft-com:office:office" xmlns:oel="http://schemas.microsoft.com/office/2019/extlst" xmlns:r="http://schemas.openxmlformats.org/officeDocument/2006/relationships" xmlns:m="http://schemas.openxmlformats.org/officeDocument/2006/math" xmlns:v="urn:schemas-microsoft-com:vml" xmlns:wp14="http://schemas.microsoft.com/office/word/2010/wordprocessingDrawing" xmlns:wp="http://schemas.openxmlformats.org/drawingml/2006/wordprocessingDrawing" xmlns:w10="urn:schemas-microsoft-com:office:word" xmlns:w="http://schemas.openxmlformats.org/wordprocessingml/2006/main" xmlns:w14="http://schemas.microsoft.com/office/word/2010/wordml" xmlns:w15="http://schemas.microsoft.com/office/word/2012/wordml" xmlns:w16cex="http://schemas.microsoft.com/office/word/2018/wordml/cex" xmlns:w16cid="http://schemas.microsoft.com/office/word/2016/wordml/cid" xmlns:w16="http://schemas.microsoft.com/office/word/2018/wordml" xmlns:w16sdtdh="http://schemas.microsoft.com/office/word/2020/wordml/sdtdatahash" xmlns:w16se="http://schemas.microsoft.com/office/word/2015/wordml/symex" xmlns:wpg="http://schemas.microsoft.com/office/word/2010/wordprocessingGroup" xmlns:wpi="http://schemas.microsoft.com/office/word/2010/wordprocessingInk" xmlns:wne="http://schemas.microsoft.com/office/word/2006/wordml" xmlns:wps="http://schemas.microsoft.com/office/word/2010/wordprocessingShape" mc:Ignorable="w14 w15 w16se w16cid w16 w16cex w16sdtdh wp14">
   <w:body>
     <w:p>
       <w:pPr>
@@ -2220,7 +2220,7 @@
       </w:r>
       <w:r>
         <w:rPr>
-          <w:highlight w:val="red"/>
+          <w:highlight w:val="green"/>
         </w:rPr>
         <w:t>the process or action of proving or showing something to be true, genuine, or valid.</w:t>
       </w:r>
@@ -2253,7 +2253,7 @@
       </w:r>
       <w:r>
         <w:rPr>
-          <w:highlight w:val="red"/>
+          <w:highlight w:val="green"/>
         </w:rPr>
         <w:t>the action of authorizing</w:t>
       </w:r>
@@ -2294,6 +2294,123 @@
         <w:t>: Mean Time to Repair</w:t>
       </w:r>
     </w:p>
+    <w:p>
+      <w:pPr>
+        <w:pStyle w:val="Heading1"/>
+        <w:numPr>
+          <w:ilvl w:val="0"/>
+          <w:numId w:val="0"/>
+        </w:numPr>
+      </w:pPr>
+      <w:bookmarkStart w:id="1" w:name="_Toc101016001"/>
+      <w:r>
+        <w:br w:type="page"/>
+      </w:r>
+      <w:r>
+        <w:rPr>
+          <w:highlight w:val="yellow"/>
+        </w:rPr>
+        <w:lastRenderedPageBreak/>
+        <w:t>Requirements colored with yellow means it has been verified with the use-case diagram</w:t>
+      </w:r>
+    </w:p>
+    <w:p>
+      <w:pPr>
+        <w:pStyle w:val="Heading1"/>
+        <w:numPr>
+          <w:ilvl w:val="0"/>
+          <w:numId w:val="0"/>
+        </w:numPr>
+      </w:pPr>
+      <w:r>
+        <w:rPr>
+          <w:highlight w:val="cyan"/>
+        </w:rPr>
+        <w:t>Requirements colored with blue means it has been added by Yasser (03/05/2022)</w:t>
+      </w:r>
+    </w:p>
+    <w:p>
+      <w:pPr>
+        <w:pStyle w:val="Heading1"/>
+        <w:numPr>
+          <w:ilvl w:val="0"/>
+          <w:numId w:val="0"/>
+        </w:numPr>
+      </w:pPr>
+      <w:r>
+        <w:rPr>
+          <w:highlight w:val="darkGray"/>
+        </w:rPr>
+        <w:t xml:space="preserve">Requirements colored with </w:t>
+      </w:r>
+      <w:r>
+        <w:rPr>
+          <w:highlight w:val="darkGray"/>
+        </w:rPr>
+        <w:t>gray</w:t>
+      </w:r>
+      <w:r>
+        <w:rPr>
+          <w:highlight w:val="darkGray"/>
+        </w:rPr>
+        <w:t xml:space="preserve"> means it has been shifted by Yasser (03/05/2022)</w:t>
+      </w:r>
+    </w:p>
+    <w:p>
+      <w:pPr>
+        <w:pStyle w:val="Heading1"/>
+        <w:numPr>
+          <w:ilvl w:val="0"/>
+          <w:numId w:val="0"/>
+        </w:numPr>
+      </w:pPr>
+      <w:r>
+        <w:rPr>
+          <w:highlight w:val="red"/>
+        </w:rPr>
+        <w:t xml:space="preserve">Requirements colored with </w:t>
+      </w:r>
+      <w:r>
+        <w:rPr>
+          <w:highlight w:val="red"/>
+        </w:rPr>
+        <w:t>red</w:t>
+      </w:r>
+      <w:r>
+        <w:rPr>
+          <w:highlight w:val="red"/>
+        </w:rPr>
+        <w:t xml:space="preserve"> means it has been </w:t>
+      </w:r>
+      <w:r>
+        <w:rPr>
+          <w:highlight w:val="red"/>
+        </w:rPr>
+        <w:t xml:space="preserve">deleted </w:t>
+      </w:r>
+      <w:r>
+        <w:rPr>
+          <w:highlight w:val="red"/>
+        </w:rPr>
+        <w:t>by Yasser (03/05/2022)</w:t>
+      </w:r>
+    </w:p>
+    <w:p>
+      <w:pPr>
+        <w:pStyle w:val="Heading1"/>
+        <w:numPr>
+          <w:ilvl w:val="0"/>
+          <w:numId w:val="0"/>
+        </w:numPr>
+      </w:pPr>
+      <w:r>
+        <w:rPr>
+          <w:highlight w:val="green"/>
+        </w:rPr>
+        <w:t>Requirements colored with green means it needs to be verified</w:t>
+      </w:r>
+    </w:p>
+    <w:p/>
     <w:p>
       <w:pPr>
         <w:spacing w:after="160" w:line="259" w:lineRule="auto"/>
@@ -2304,17 +2421,12 @@
           <w:szCs w:val="32"/>
         </w:rPr>
       </w:pPr>
-      <w:bookmarkStart w:id="1" w:name="_Toc101016001"/>
-      <w:r>
-        <w:br w:type="page"/>
-      </w:r>
     </w:p>
     <w:p>
       <w:pPr>
         <w:pStyle w:val="Heading1"/>
       </w:pPr>
       <w:r>
-        <w:lastRenderedPageBreak/>
         <w:t xml:space="preserve">Functional </w:t>
       </w:r>
       <w:r>
@@ -2383,6 +2495,7 @@
           <w:b/>
           <w:bCs/>
           <w:color w:val="auto"/>
+          <w:highlight w:val="yellow"/>
         </w:rPr>
       </w:pPr>
       <w:bookmarkStart w:id="2" w:name="_Toc101016002"/>
@@ -2391,6 +2504,7 @@
           <w:b/>
           <w:bCs/>
           <w:color w:val="auto"/>
+          <w:highlight w:val="yellow"/>
         </w:rPr>
         <w:t>S</w:t>
       </w:r>
@@ -2399,6 +2513,7 @@
           <w:b/>
           <w:bCs/>
           <w:color w:val="auto"/>
+          <w:highlight w:val="yellow"/>
         </w:rPr>
         <w:t>uper admin</w:t>
       </w:r>
@@ -2412,6 +2527,7 @@
           <w:b/>
           <w:bCs/>
           <w:color w:val="1F3864" w:themeColor="accent1" w:themeShade="80"/>
+          <w:highlight w:val="yellow"/>
         </w:rPr>
       </w:pPr>
       <w:bookmarkStart w:id="3" w:name="_Toc101015959"/>
@@ -2421,6 +2537,7 @@
           <w:b/>
           <w:bCs/>
           <w:color w:val="1F3864" w:themeColor="accent1" w:themeShade="80"/>
+          <w:highlight w:val="yellow"/>
         </w:rPr>
         <w:t>The super admin shall be able to manage administrators</w:t>
       </w:r>
@@ -2429,6 +2546,7 @@
           <w:b/>
           <w:bCs/>
           <w:color w:val="1F3864" w:themeColor="accent1" w:themeShade="80"/>
+          <w:highlight w:val="yellow"/>
         </w:rPr>
         <w:t>.</w:t>
       </w:r>
@@ -2443,44 +2561,23 @@
           <w:b/>
           <w:bCs/>
           <w:color w:val="1F3864" w:themeColor="accent1" w:themeShade="80"/>
-        </w:rPr>
-      </w:pPr>
-      <w:bookmarkStart w:id="5" w:name="_Toc101015960"/>
-      <w:bookmarkStart w:id="6" w:name="_Toc101016004"/>
+          <w:highlight w:val="yellow"/>
+        </w:rPr>
+      </w:pPr>
+      <w:bookmarkStart w:id="5" w:name="_Toc101015961"/>
+      <w:bookmarkStart w:id="6" w:name="_Toc101016005"/>
       <w:r>
         <w:rPr>
           <w:b/>
           <w:bCs/>
           <w:color w:val="1F3864" w:themeColor="accent1" w:themeShade="80"/>
-        </w:rPr>
-        <w:t>The super admin shall be able to reset his account’s password.</w:t>
+          <w:highlight w:val="yellow"/>
+        </w:rPr>
+        <w:t>The super admin shall be able to do all of what the administrators can do.</w:t>
       </w:r>
       <w:bookmarkEnd w:id="5"/>
       <w:bookmarkEnd w:id="6"/>
     </w:p>
-    <w:p>
-      <w:pPr>
-        <w:pStyle w:val="Heading3"/>
-        <w:ind w:leftChars="300" w:left="660"/>
-        <w:rPr>
-          <w:b/>
-          <w:bCs/>
-          <w:color w:val="1F3864" w:themeColor="accent1" w:themeShade="80"/>
-        </w:rPr>
-      </w:pPr>
-      <w:bookmarkStart w:id="7" w:name="_Toc101015961"/>
-      <w:bookmarkStart w:id="8" w:name="_Toc101016005"/>
-      <w:r>
-        <w:rPr>
-          <w:b/>
-          <w:bCs/>
-          <w:color w:val="1F3864" w:themeColor="accent1" w:themeShade="80"/>
-        </w:rPr>
-        <w:t>The super admin shall be able to do all of what the administrators can do.</w:t>
-      </w:r>
-      <w:bookmarkEnd w:id="7"/>
-      <w:bookmarkEnd w:id="8"/>
-    </w:p>
     <w:p/>
     <w:p/>
     <w:p>
@@ -2490,18 +2587,20 @@
           <w:b/>
           <w:bCs/>
           <w:color w:val="auto"/>
-        </w:rPr>
-      </w:pPr>
-      <w:bookmarkStart w:id="9" w:name="_Toc101016006"/>
+          <w:highlight w:val="yellow"/>
+        </w:rPr>
+      </w:pPr>
+      <w:bookmarkStart w:id="7" w:name="_Toc101016006"/>
       <w:r>
         <w:rPr>
           <w:b/>
           <w:bCs/>
           <w:color w:val="auto"/>
+          <w:highlight w:val="yellow"/>
         </w:rPr>
         <w:t>Admin Functional Requirements</w:t>
       </w:r>
-      <w:bookmarkEnd w:id="9"/>
+      <w:bookmarkEnd w:id="7"/>
     </w:p>
     <w:p>
       <w:pPr>
@@ -2526,92 +2625,97 @@
         <w:rPr>
           <w:b/>
           <w:bCs/>
-        </w:rPr>
-      </w:pPr>
-      <w:bookmarkStart w:id="10" w:name="_Toc101015963"/>
-      <w:bookmarkStart w:id="11" w:name="_Toc101016007"/>
-      <w:r>
-        <w:rPr>
-          <w:b/>
-          <w:bCs/>
+          <w:highlight w:val="yellow"/>
+        </w:rPr>
+      </w:pPr>
+      <w:bookmarkStart w:id="8" w:name="_Toc101015963"/>
+      <w:bookmarkStart w:id="9" w:name="_Toc101016007"/>
+      <w:r>
+        <w:rPr>
+          <w:b/>
+          <w:bCs/>
+          <w:highlight w:val="yellow"/>
         </w:rPr>
         <w:t>Administrators shall be able to manage categories.</w:t>
+      </w:r>
+      <w:bookmarkEnd w:id="8"/>
+      <w:bookmarkEnd w:id="9"/>
+    </w:p>
+    <w:p>
+      <w:pPr>
+        <w:pStyle w:val="Heading4"/>
+        <w:ind w:leftChars="800" w:left="1760"/>
+        <w:rPr>
+          <w:color w:val="C45911" w:themeColor="accent2" w:themeShade="BF"/>
+        </w:rPr>
+      </w:pPr>
+      <w:r>
+        <w:rPr>
+          <w:color w:val="C45911" w:themeColor="accent2" w:themeShade="BF"/>
+        </w:rPr>
+        <w:t>Administrators shall be able to create new categories, including title</w:t>
+      </w:r>
+    </w:p>
+    <w:p>
+      <w:pPr>
+        <w:pStyle w:val="Heading4"/>
+        <w:ind w:leftChars="800" w:left="1760"/>
+        <w:rPr>
+          <w:color w:val="C45911" w:themeColor="accent2" w:themeShade="BF"/>
+        </w:rPr>
+      </w:pPr>
+      <w:r>
+        <w:rPr>
+          <w:color w:val="C45911" w:themeColor="accent2" w:themeShade="BF"/>
+        </w:rPr>
+        <w:t>Administrators shall be able to edit categories.</w:t>
+      </w:r>
+    </w:p>
+    <w:p>
+      <w:pPr>
+        <w:pStyle w:val="Heading4"/>
+        <w:ind w:leftChars="800" w:left="1760"/>
+        <w:rPr>
+          <w:color w:val="C45911" w:themeColor="accent2" w:themeShade="BF"/>
+        </w:rPr>
+      </w:pPr>
+      <w:r>
+        <w:rPr>
+          <w:color w:val="C45911" w:themeColor="accent2" w:themeShade="BF"/>
+        </w:rPr>
+        <w:t>Administrators shall be able to remove existing categories.</w:t>
+      </w:r>
+    </w:p>
+    <w:p>
+      <w:pPr>
+        <w:pStyle w:val="Heading3"/>
+        <w:ind w:leftChars="300" w:left="660"/>
+        <w:rPr>
+          <w:b/>
+          <w:bCs/>
+          <w:highlight w:val="yellow"/>
+        </w:rPr>
+      </w:pPr>
+      <w:bookmarkStart w:id="10" w:name="_Toc101015964"/>
+      <w:bookmarkStart w:id="11" w:name="_Toc101016008"/>
+      <w:r>
+        <w:rPr>
+          <w:b/>
+          <w:bCs/>
+          <w:highlight w:val="yellow"/>
+        </w:rPr>
+        <w:t>Administrators shall be able to manage instructors’ status</w:t>
+      </w:r>
+      <w:r>
+        <w:rPr>
+          <w:b/>
+          <w:bCs/>
+          <w:highlight w:val="yellow"/>
+        </w:rPr>
+        <w:t>.</w:t>
       </w:r>
       <w:bookmarkEnd w:id="10"/>
       <w:bookmarkEnd w:id="11"/>
-    </w:p>
-    <w:p>
-      <w:pPr>
-        <w:pStyle w:val="Heading4"/>
-        <w:ind w:leftChars="800" w:left="1760"/>
-        <w:rPr>
-          <w:color w:val="C45911" w:themeColor="accent2" w:themeShade="BF"/>
-        </w:rPr>
-      </w:pPr>
-      <w:r>
-        <w:rPr>
-          <w:color w:val="C45911" w:themeColor="accent2" w:themeShade="BF"/>
-        </w:rPr>
-        <w:t>Administrators shall be able to create new categories, including title</w:t>
-      </w:r>
-    </w:p>
-    <w:p>
-      <w:pPr>
-        <w:pStyle w:val="Heading4"/>
-        <w:ind w:leftChars="800" w:left="1760"/>
-        <w:rPr>
-          <w:color w:val="C45911" w:themeColor="accent2" w:themeShade="BF"/>
-        </w:rPr>
-      </w:pPr>
-      <w:r>
-        <w:rPr>
-          <w:color w:val="C45911" w:themeColor="accent2" w:themeShade="BF"/>
-        </w:rPr>
-        <w:t>Administrators shall be able to edit categories.</w:t>
-      </w:r>
-    </w:p>
-    <w:p>
-      <w:pPr>
-        <w:pStyle w:val="Heading4"/>
-        <w:ind w:leftChars="800" w:left="1760"/>
-        <w:rPr>
-          <w:color w:val="C45911" w:themeColor="accent2" w:themeShade="BF"/>
-        </w:rPr>
-      </w:pPr>
-      <w:r>
-        <w:rPr>
-          <w:color w:val="C45911" w:themeColor="accent2" w:themeShade="BF"/>
-        </w:rPr>
-        <w:t>Administrators shall be able to remove existing categories.</w:t>
-      </w:r>
-    </w:p>
-    <w:p>
-      <w:pPr>
-        <w:pStyle w:val="Heading3"/>
-        <w:ind w:leftChars="300" w:left="660"/>
-        <w:rPr>
-          <w:b/>
-          <w:bCs/>
-        </w:rPr>
-      </w:pPr>
-      <w:bookmarkStart w:id="12" w:name="_Toc101015964"/>
-      <w:bookmarkStart w:id="13" w:name="_Toc101016008"/>
-      <w:r>
-        <w:rPr>
-          <w:b/>
-          <w:bCs/>
-        </w:rPr>
-        <w:t>Administrators shall be able to manage instructors’ status</w:t>
-      </w:r>
-      <w:r>
-        <w:rPr>
-          <w:b/>
-          <w:bCs/>
-        </w:rPr>
-        <w:t>.</w:t>
-      </w:r>
-      <w:bookmarkEnd w:id="12"/>
-      <w:bookmarkEnd w:id="13"/>
     </w:p>
     <w:p>
       <w:pPr>
@@ -2721,14 +2825,16 @@
         <w:rPr>
           <w:b/>
           <w:bCs/>
-        </w:rPr>
-      </w:pPr>
-      <w:bookmarkStart w:id="14" w:name="_Toc101015965"/>
-      <w:bookmarkStart w:id="15" w:name="_Toc101016009"/>
-      <w:r>
-        <w:rPr>
-          <w:b/>
-          <w:bCs/>
+          <w:highlight w:val="yellow"/>
+        </w:rPr>
+      </w:pPr>
+      <w:bookmarkStart w:id="12" w:name="_Toc101015965"/>
+      <w:bookmarkStart w:id="13" w:name="_Toc101016009"/>
+      <w:r>
+        <w:rPr>
+          <w:b/>
+          <w:bCs/>
+          <w:highlight w:val="yellow"/>
         </w:rPr>
         <w:t>Administrators shall be able to manage courses’ status</w:t>
       </w:r>
@@ -2736,11 +2842,12 @@
         <w:rPr>
           <w:b/>
           <w:bCs/>
+          <w:highlight w:val="yellow"/>
         </w:rPr>
         <w:t>.</w:t>
       </w:r>
-      <w:bookmarkEnd w:id="14"/>
-      <w:bookmarkEnd w:id="15"/>
+      <w:bookmarkEnd w:id="12"/>
+      <w:bookmarkEnd w:id="13"/>
     </w:p>
     <w:p>
       <w:pPr>
@@ -2772,35 +2879,6 @@
         </w:rPr>
         <w:t>Administrators shall be able to unblock courses.</w:t>
       </w:r>
-      <w:r>
-        <w:br w:type="page"/>
-      </w:r>
-    </w:p>
-    <w:p>
-      <w:pPr>
-        <w:pStyle w:val="Heading2"/>
-        <w:rPr>
-          <w:b/>
-          <w:bCs/>
-          <w:color w:val="auto"/>
-        </w:rPr>
-      </w:pPr>
-      <w:bookmarkStart w:id="16" w:name="_Toc101016010"/>
-      <w:r>
-        <w:rPr>
-          <w:b/>
-          <w:bCs/>
-          <w:color w:val="auto"/>
-        </w:rPr>
-        <w:lastRenderedPageBreak/>
-        <w:t>Instructor Functional Requirements</w:t>
-      </w:r>
-      <w:bookmarkEnd w:id="16"/>
-    </w:p>
-    <w:p>
-      <w:r>
-        <w:t>Instructors has requirements that must be observed and implemented appropriately, which are as follows:</w:t>
-      </w:r>
     </w:p>
     <w:p>
       <w:pPr>
@@ -2809,16 +2887,210 @@
         <w:rPr>
           <w:b/>
           <w:bCs/>
-        </w:rPr>
-      </w:pPr>
-      <w:bookmarkStart w:id="17" w:name="_Toc101015967"/>
-      <w:bookmarkStart w:id="18" w:name="_Toc101016011"/>
-      <w:r>
-        <w:rPr>
-          <w:b/>
-          <w:bCs/>
+          <w:color w:val="1F3864" w:themeColor="accent1" w:themeShade="80"/>
+          <w:highlight w:val="cyan"/>
+        </w:rPr>
+      </w:pPr>
+      <w:r>
+        <w:rPr>
+          <w:b/>
+          <w:bCs/>
+          <w:color w:val="1F3864" w:themeColor="accent1" w:themeShade="80"/>
+          <w:highlight w:val="cyan"/>
+        </w:rPr>
+        <w:t xml:space="preserve">Administrators shall be able to rest </w:t>
+      </w:r>
+      <w:r>
+        <w:rPr>
+          <w:b/>
+          <w:bCs/>
+          <w:color w:val="1F3864" w:themeColor="accent1" w:themeShade="80"/>
+          <w:highlight w:val="cyan"/>
+        </w:rPr>
+        <w:t>his account’s password</w:t>
+      </w:r>
+    </w:p>
+    <w:p>
+      <w:pPr>
+        <w:pStyle w:val="Heading4"/>
+        <w:ind w:leftChars="800" w:left="1760"/>
+        <w:contextualSpacing/>
+        <w:mirrorIndents/>
+      </w:pPr>
+      <w:r>
+        <w:br w:type="page"/>
+      </w:r>
+    </w:p>
+    <w:p>
+      <w:pPr>
+        <w:pStyle w:val="Heading2"/>
+        <w:rPr>
+          <w:b/>
+          <w:bCs/>
+          <w:color w:val="auto"/>
+          <w:highlight w:val="yellow"/>
+        </w:rPr>
+      </w:pPr>
+      <w:bookmarkStart w:id="14" w:name="_Toc101016010"/>
+      <w:r>
+        <w:rPr>
+          <w:b/>
+          <w:bCs/>
+          <w:color w:val="auto"/>
+          <w:highlight w:val="yellow"/>
+        </w:rPr>
+        <w:t>Instructor Functional Requirements</w:t>
+      </w:r>
+      <w:bookmarkEnd w:id="14"/>
+    </w:p>
+    <w:p>
+      <w:r>
+        <w:t>Instructors has requirements that must be observed and implemented appropriately, which are as follows:</w:t>
+      </w:r>
+    </w:p>
+    <w:p>
+      <w:pPr>
+        <w:pStyle w:val="Heading3"/>
+        <w:ind w:leftChars="300" w:left="660"/>
+        <w:rPr>
+          <w:b/>
+          <w:bCs/>
+          <w:highlight w:val="green"/>
+        </w:rPr>
+      </w:pPr>
+      <w:bookmarkStart w:id="15" w:name="_Toc101015967"/>
+      <w:bookmarkStart w:id="16" w:name="_Toc101016011"/>
+      <w:r>
+        <w:rPr>
+          <w:b/>
+          <w:bCs/>
+          <w:highlight w:val="green"/>
         </w:rPr>
         <w:t>Instructors shall be able to manage their profiles.</w:t>
+      </w:r>
+      <w:bookmarkEnd w:id="15"/>
+      <w:bookmarkEnd w:id="16"/>
+      <w:r>
+        <w:rPr>
+          <w:b/>
+          <w:bCs/>
+          <w:highlight w:val="green"/>
+        </w:rPr>
+        <w:t xml:space="preserve">  # We have similar one in students</w:t>
+      </w:r>
+    </w:p>
+    <w:p>
+      <w:pPr>
+        <w:pStyle w:val="Heading4"/>
+        <w:ind w:leftChars="800" w:left="1760"/>
+        <w:rPr>
+          <w:color w:val="C45911" w:themeColor="accent2" w:themeShade="BF"/>
+        </w:rPr>
+      </w:pPr>
+      <w:r>
+        <w:rPr>
+          <w:color w:val="C45911" w:themeColor="accent2" w:themeShade="BF"/>
+        </w:rPr>
+        <w:t>Instructors shall be able to edit profiles</w:t>
+      </w:r>
+    </w:p>
+    <w:p>
+      <w:pPr>
+        <w:pStyle w:val="Heading5"/>
+        <w:ind w:leftChars="900" w:left="1980"/>
+        <w:rPr>
+          <w:color w:val="7030A0"/>
+        </w:rPr>
+      </w:pPr>
+      <w:r>
+        <w:rPr>
+          <w:color w:val="7030A0"/>
+        </w:rPr>
+        <w:t>N</w:t>
+      </w:r>
+      <w:r>
+        <w:rPr>
+          <w:color w:val="7030A0"/>
+        </w:rPr>
+        <w:t>ame</w:t>
+      </w:r>
+    </w:p>
+    <w:p>
+      <w:pPr>
+        <w:pStyle w:val="Heading5"/>
+        <w:ind w:leftChars="900" w:left="1980"/>
+        <w:rPr>
+          <w:color w:val="7030A0"/>
+        </w:rPr>
+      </w:pPr>
+      <w:r>
+        <w:rPr>
+          <w:color w:val="7030A0"/>
+        </w:rPr>
+        <w:t>P</w:t>
+      </w:r>
+      <w:r>
+        <w:rPr>
+          <w:color w:val="7030A0"/>
+        </w:rPr>
+        <w:t>assword</w:t>
+      </w:r>
+    </w:p>
+    <w:p>
+      <w:pPr>
+        <w:pStyle w:val="Heading5"/>
+        <w:ind w:leftChars="900" w:left="1980"/>
+        <w:rPr>
+          <w:color w:val="7030A0"/>
+        </w:rPr>
+      </w:pPr>
+      <w:r>
+        <w:rPr>
+          <w:color w:val="7030A0"/>
+        </w:rPr>
+        <w:t>profile picture</w:t>
+      </w:r>
+    </w:p>
+    <w:p>
+      <w:pPr>
+        <w:pStyle w:val="Heading5"/>
+        <w:ind w:leftChars="900" w:left="1980"/>
+        <w:rPr>
+          <w:color w:val="7030A0"/>
+        </w:rPr>
+      </w:pPr>
+      <w:r>
+        <w:rPr>
+          <w:color w:val="7030A0"/>
+        </w:rPr>
+        <w:t>D</w:t>
+      </w:r>
+      <w:r>
+        <w:rPr>
+          <w:color w:val="7030A0"/>
+        </w:rPr>
+        <w:t>escription.</w:t>
+      </w:r>
+    </w:p>
+    <w:p>
+      <w:pPr>
+        <w:pStyle w:val="Heading3"/>
+        <w:ind w:leftChars="300" w:left="660"/>
+        <w:rPr>
+          <w:b/>
+          <w:bCs/>
+          <w:highlight w:val="yellow"/>
+        </w:rPr>
+      </w:pPr>
+      <w:bookmarkStart w:id="17" w:name="_Toc101015968"/>
+      <w:bookmarkStart w:id="18" w:name="_Toc101016012"/>
+      <w:r>
+        <w:rPr>
+          <w:b/>
+          <w:bCs/>
+          <w:highlight w:val="yellow"/>
+        </w:rPr>
+        <w:t>Instructors shall be able to manage courses.</w:t>
       </w:r>
       <w:bookmarkEnd w:id="17"/>
       <w:bookmarkEnd w:id="18"/>
@@ -2835,7 +3107,7 @@
         <w:rPr>
           <w:color w:val="C45911" w:themeColor="accent2" w:themeShade="BF"/>
         </w:rPr>
-        <w:t>Instructors shall be able to edit profiles</w:t>
+        <w:t>Instructors shall be able to create new courses</w:t>
       </w:r>
     </w:p>
     <w:p>
@@ -2850,13 +3122,7 @@
         <w:rPr>
           <w:color w:val="7030A0"/>
         </w:rPr>
-        <w:t>N</w:t>
-      </w:r>
-      <w:r>
-        <w:rPr>
-          <w:color w:val="7030A0"/>
-        </w:rPr>
-        <w:t>ame</w:t>
+        <w:t>Title</w:t>
       </w:r>
     </w:p>
     <w:p>
@@ -2871,13 +3137,7 @@
         <w:rPr>
           <w:color w:val="7030A0"/>
         </w:rPr>
-        <w:t>P</w:t>
-      </w:r>
-      <w:r>
-        <w:rPr>
-          <w:color w:val="7030A0"/>
-        </w:rPr>
-        <w:t>assword</w:t>
+        <w:t>Description</w:t>
       </w:r>
     </w:p>
     <w:p>
@@ -2892,7 +3152,7 @@
         <w:rPr>
           <w:color w:val="7030A0"/>
         </w:rPr>
-        <w:t>profile picture</w:t>
+        <w:t>Brief description</w:t>
       </w:r>
     </w:p>
     <w:p>
@@ -2913,7 +3173,253 @@
         <w:rPr>
           <w:color w:val="7030A0"/>
         </w:rPr>
-        <w:t>escription.</w:t>
+        <w:t>escription</w:t>
+      </w:r>
+    </w:p>
+    <w:p>
+      <w:pPr>
+        <w:pStyle w:val="Heading5"/>
+        <w:ind w:leftChars="900" w:left="1980"/>
+        <w:rPr>
+          <w:color w:val="7030A0"/>
+        </w:rPr>
+      </w:pPr>
+      <w:r>
+        <w:rPr>
+          <w:color w:val="7030A0"/>
+        </w:rPr>
+        <w:t>Image</w:t>
+      </w:r>
+    </w:p>
+    <w:p>
+      <w:pPr>
+        <w:pStyle w:val="Heading5"/>
+        <w:ind w:leftChars="900" w:left="1980"/>
+        <w:rPr>
+          <w:color w:val="7030A0"/>
+        </w:rPr>
+      </w:pPr>
+      <w:r>
+        <w:rPr>
+          <w:color w:val="7030A0"/>
+        </w:rPr>
+        <w:t>Last update</w:t>
+      </w:r>
+    </w:p>
+    <w:p>
+      <w:pPr>
+        <w:pStyle w:val="Heading5"/>
+        <w:ind w:leftChars="900" w:left="1980"/>
+        <w:rPr>
+          <w:color w:val="7030A0"/>
+        </w:rPr>
+      </w:pPr>
+      <w:r>
+        <w:rPr>
+          <w:color w:val="7030A0"/>
+        </w:rPr>
+        <w:t>Status</w:t>
+      </w:r>
+    </w:p>
+    <w:p>
+      <w:pPr>
+        <w:pStyle w:val="Heading5"/>
+        <w:ind w:leftChars="900" w:left="1980"/>
+        <w:rPr>
+          <w:color w:val="7030A0"/>
+        </w:rPr>
+      </w:pPr>
+      <w:r>
+        <w:rPr>
+          <w:color w:val="7030A0"/>
+        </w:rPr>
+        <w:t>Requirements</w:t>
+      </w:r>
+    </w:p>
+    <w:p>
+      <w:pPr>
+        <w:pStyle w:val="Heading5"/>
+        <w:ind w:leftChars="900" w:left="1980"/>
+        <w:rPr>
+          <w:color w:val="7030A0"/>
+        </w:rPr>
+      </w:pPr>
+      <w:r>
+        <w:rPr>
+          <w:color w:val="7030A0"/>
+        </w:rPr>
+        <w:t>What will learn</w:t>
+      </w:r>
+    </w:p>
+    <w:p>
+      <w:pPr>
+        <w:pStyle w:val="Heading4"/>
+        <w:ind w:leftChars="800" w:left="1760"/>
+        <w:rPr>
+          <w:color w:val="C45911" w:themeColor="accent2" w:themeShade="BF"/>
+        </w:rPr>
+      </w:pPr>
+      <w:r>
+        <w:rPr>
+          <w:color w:val="C45911" w:themeColor="accent2" w:themeShade="BF"/>
+        </w:rPr>
+        <w:t>Instructors shall be able to view their uploaded courses</w:t>
+      </w:r>
+    </w:p>
+    <w:p>
+      <w:pPr>
+        <w:pStyle w:val="Heading5"/>
+        <w:ind w:leftChars="900" w:left="1980"/>
+        <w:rPr>
+          <w:color w:val="7030A0"/>
+        </w:rPr>
+      </w:pPr>
+      <w:r>
+        <w:rPr>
+          <w:color w:val="7030A0"/>
+        </w:rPr>
+        <w:t>L</w:t>
+      </w:r>
+      <w:r>
+        <w:rPr>
+          <w:color w:val="7030A0"/>
+        </w:rPr>
+        <w:t>ectures</w:t>
+      </w:r>
+    </w:p>
+    <w:p>
+      <w:pPr>
+        <w:pStyle w:val="Heading5"/>
+        <w:ind w:leftChars="900" w:left="1980"/>
+        <w:rPr>
+          <w:color w:val="7030A0"/>
+        </w:rPr>
+      </w:pPr>
+      <w:r>
+        <w:rPr>
+          <w:color w:val="7030A0"/>
+        </w:rPr>
+        <w:t>D</w:t>
+      </w:r>
+      <w:r>
+        <w:rPr>
+          <w:color w:val="7030A0"/>
+        </w:rPr>
+        <w:t>ocuments</w:t>
+      </w:r>
+    </w:p>
+    <w:p>
+      <w:pPr>
+        <w:pStyle w:val="Heading5"/>
+        <w:ind w:leftChars="900" w:left="1980"/>
+        <w:rPr>
+          <w:color w:val="7030A0"/>
+        </w:rPr>
+      </w:pPr>
+      <w:r>
+        <w:rPr>
+          <w:color w:val="7030A0"/>
+        </w:rPr>
+        <w:t>D</w:t>
+      </w:r>
+      <w:r>
+        <w:rPr>
+          <w:color w:val="7030A0"/>
+        </w:rPr>
+        <w:t>escription</w:t>
+      </w:r>
+    </w:p>
+    <w:p>
+      <w:pPr>
+        <w:pStyle w:val="Heading5"/>
+        <w:ind w:leftChars="900" w:left="1980"/>
+        <w:rPr>
+          <w:color w:val="7030A0"/>
+        </w:rPr>
+      </w:pPr>
+      <w:r>
+        <w:rPr>
+          <w:color w:val="7030A0"/>
+        </w:rPr>
+        <w:t>E</w:t>
+      </w:r>
+      <w:r>
+        <w:rPr>
+          <w:color w:val="7030A0"/>
+        </w:rPr>
+        <w:t>nrolled students</w:t>
+      </w:r>
+    </w:p>
+    <w:p>
+      <w:pPr>
+        <w:pStyle w:val="Heading5"/>
+        <w:ind w:leftChars="900" w:left="1980"/>
+        <w:rPr>
+          <w:color w:val="7030A0"/>
+        </w:rPr>
+      </w:pPr>
+      <w:r>
+        <w:rPr>
+          <w:color w:val="7030A0"/>
+        </w:rPr>
+        <w:t>L</w:t>
+      </w:r>
+      <w:r>
+        <w:rPr>
+          <w:color w:val="7030A0"/>
+        </w:rPr>
+        <w:t>ength</w:t>
+      </w:r>
+    </w:p>
+    <w:p>
+      <w:pPr>
+        <w:pStyle w:val="Heading5"/>
+        <w:ind w:leftChars="900" w:left="1980"/>
+        <w:rPr>
+          <w:color w:val="7030A0"/>
+        </w:rPr>
+      </w:pPr>
+      <w:r>
+        <w:rPr>
+          <w:color w:val="7030A0"/>
+        </w:rPr>
+        <w:t>R</w:t>
+      </w:r>
+      <w:r>
+        <w:rPr>
+          <w:color w:val="7030A0"/>
+        </w:rPr>
+        <w:t>ate.</w:t>
+      </w:r>
+    </w:p>
+    <w:p>
+      <w:pPr>
+        <w:pStyle w:val="Heading4"/>
+        <w:ind w:leftChars="800" w:left="1760"/>
+        <w:rPr>
+          <w:color w:val="C45911" w:themeColor="accent2" w:themeShade="BF"/>
+        </w:rPr>
+      </w:pPr>
+      <w:r>
+        <w:rPr>
+          <w:color w:val="C45911" w:themeColor="accent2" w:themeShade="BF"/>
+        </w:rPr>
+        <w:t>Instructors shall be able to edit their existing courses.</w:t>
+      </w:r>
+    </w:p>
+    <w:p>
+      <w:pPr>
+        <w:pStyle w:val="Heading4"/>
+        <w:ind w:leftChars="800" w:left="1760"/>
+        <w:rPr>
+          <w:color w:val="C45911" w:themeColor="accent2" w:themeShade="BF"/>
+        </w:rPr>
+      </w:pPr>
+      <w:r>
+        <w:rPr>
+          <w:color w:val="C45911" w:themeColor="accent2" w:themeShade="BF"/>
+        </w:rPr>
+        <w:t>Instructors shall be able to remove their existing courses.</w:t>
       </w:r>
     </w:p>
     <w:p>
@@ -2923,34 +3429,603 @@
         <w:rPr>
           <w:b/>
           <w:bCs/>
-        </w:rPr>
-      </w:pPr>
-      <w:bookmarkStart w:id="19" w:name="_Toc101015968"/>
-      <w:bookmarkStart w:id="20" w:name="_Toc101016012"/>
-      <w:r>
-        <w:rPr>
-          <w:b/>
-          <w:bCs/>
-        </w:rPr>
-        <w:t>Instructors shall be able to manage courses.</w:t>
+          <w:highlight w:val="yellow"/>
+        </w:rPr>
+      </w:pPr>
+      <w:bookmarkStart w:id="19" w:name="_Toc101015970"/>
+      <w:bookmarkStart w:id="20" w:name="_Toc101016014"/>
+      <w:bookmarkStart w:id="21" w:name="_Toc101015969"/>
+      <w:bookmarkStart w:id="22" w:name="_Toc101016013"/>
+      <w:r>
+        <w:rPr>
+          <w:b/>
+          <w:bCs/>
+          <w:highlight w:val="yellow"/>
+        </w:rPr>
+        <w:t>Instructors shall be able to manage lectures.</w:t>
+      </w:r>
+      <w:bookmarkEnd w:id="21"/>
+      <w:bookmarkEnd w:id="22"/>
+    </w:p>
+    <w:p>
+      <w:pPr>
+        <w:pStyle w:val="Heading4"/>
+        <w:ind w:leftChars="800" w:left="1760"/>
+        <w:rPr>
+          <w:color w:val="C45911" w:themeColor="accent2" w:themeShade="BF"/>
+        </w:rPr>
+      </w:pPr>
+      <w:r>
+        <w:rPr>
+          <w:color w:val="C45911" w:themeColor="accent2" w:themeShade="BF"/>
+        </w:rPr>
+        <w:t>Instructors shall be able to create new lectures</w:t>
+      </w:r>
+    </w:p>
+    <w:p>
+      <w:pPr>
+        <w:pStyle w:val="Heading5"/>
+        <w:ind w:leftChars="900" w:left="1980"/>
+        <w:rPr>
+          <w:color w:val="7030A0"/>
+        </w:rPr>
+      </w:pPr>
+      <w:r>
+        <w:rPr>
+          <w:color w:val="7030A0"/>
+        </w:rPr>
+        <w:t>Title</w:t>
+      </w:r>
+    </w:p>
+    <w:p>
+      <w:pPr>
+        <w:pStyle w:val="Heading5"/>
+        <w:ind w:leftChars="900" w:left="1980"/>
+        <w:rPr>
+          <w:color w:val="7030A0"/>
+        </w:rPr>
+      </w:pPr>
+      <w:r>
+        <w:rPr>
+          <w:color w:val="7030A0"/>
+        </w:rPr>
+        <w:t>Description</w:t>
+      </w:r>
+    </w:p>
+    <w:p>
+      <w:pPr>
+        <w:pStyle w:val="Heading5"/>
+        <w:ind w:leftChars="900" w:left="1980"/>
+        <w:rPr>
+          <w:color w:val="7030A0"/>
+        </w:rPr>
+      </w:pPr>
+      <w:r>
+        <w:rPr>
+          <w:color w:val="7030A0"/>
+        </w:rPr>
+        <w:t>B</w:t>
+      </w:r>
+      <w:r>
+        <w:rPr>
+          <w:color w:val="7030A0"/>
+        </w:rPr>
+        <w:t>rief description</w:t>
+      </w:r>
+    </w:p>
+    <w:p>
+      <w:pPr>
+        <w:pStyle w:val="Heading5"/>
+        <w:ind w:leftChars="900" w:left="1980"/>
+        <w:rPr>
+          <w:color w:val="7030A0"/>
+        </w:rPr>
+      </w:pPr>
+      <w:r>
+        <w:rPr>
+          <w:color w:val="7030A0"/>
+        </w:rPr>
+        <w:t>V</w:t>
+      </w:r>
+      <w:r>
+        <w:rPr>
+          <w:color w:val="7030A0"/>
+        </w:rPr>
+        <w:t>ideo</w:t>
+      </w:r>
+    </w:p>
+    <w:p>
+      <w:pPr>
+        <w:pStyle w:val="Heading5"/>
+        <w:ind w:leftChars="900" w:left="1980"/>
+        <w:rPr>
+          <w:color w:val="7030A0"/>
+        </w:rPr>
+      </w:pPr>
+      <w:r>
+        <w:rPr>
+          <w:color w:val="7030A0"/>
+        </w:rPr>
+        <w:t>D</w:t>
+      </w:r>
+      <w:r>
+        <w:rPr>
+          <w:color w:val="7030A0"/>
+        </w:rPr>
+        <w:t>ocuments</w:t>
+      </w:r>
+    </w:p>
+    <w:p>
+      <w:pPr>
+        <w:pStyle w:val="Heading4"/>
+        <w:ind w:leftChars="800" w:left="1760"/>
+        <w:rPr>
+          <w:color w:val="C45911" w:themeColor="accent2" w:themeShade="BF"/>
+          <w:highlight w:val="cyan"/>
+        </w:rPr>
+      </w:pPr>
+      <w:r>
+        <w:rPr>
+          <w:color w:val="C45911" w:themeColor="accent2" w:themeShade="BF"/>
+          <w:highlight w:val="cyan"/>
+        </w:rPr>
+        <w:t>Instructors shall be able to view lectures</w:t>
+      </w:r>
+    </w:p>
+    <w:p>
+      <w:pPr>
+        <w:pStyle w:val="Heading4"/>
+        <w:ind w:leftChars="800" w:left="1760"/>
+        <w:rPr>
+          <w:color w:val="C45911" w:themeColor="accent2" w:themeShade="BF"/>
+        </w:rPr>
+      </w:pPr>
+      <w:r>
+        <w:rPr>
+          <w:color w:val="C45911" w:themeColor="accent2" w:themeShade="BF"/>
+        </w:rPr>
+        <w:t>Instructors shall be able to edit lectures</w:t>
+      </w:r>
+    </w:p>
+    <w:p>
+      <w:pPr>
+        <w:pStyle w:val="Heading5"/>
+        <w:ind w:leftChars="900" w:left="1980"/>
+        <w:rPr>
+          <w:color w:val="7030A0"/>
+        </w:rPr>
+      </w:pPr>
+      <w:r>
+        <w:rPr>
+          <w:color w:val="7030A0"/>
+        </w:rPr>
+        <w:t>T</w:t>
+      </w:r>
+      <w:r>
+        <w:rPr>
+          <w:color w:val="7030A0"/>
+        </w:rPr>
+        <w:t>itle</w:t>
+      </w:r>
+    </w:p>
+    <w:p>
+      <w:pPr>
+        <w:pStyle w:val="Heading5"/>
+        <w:ind w:leftChars="900" w:left="1980"/>
+        <w:rPr>
+          <w:color w:val="7030A0"/>
+        </w:rPr>
+      </w:pPr>
+      <w:r>
+        <w:rPr>
+          <w:color w:val="7030A0"/>
+        </w:rPr>
+        <w:t>D</w:t>
+      </w:r>
+      <w:r>
+        <w:rPr>
+          <w:color w:val="7030A0"/>
+        </w:rPr>
+        <w:t>escription</w:t>
+      </w:r>
+    </w:p>
+    <w:p>
+      <w:pPr>
+        <w:pStyle w:val="Heading5"/>
+        <w:ind w:leftChars="900" w:left="1980"/>
+        <w:rPr>
+          <w:color w:val="7030A0"/>
+        </w:rPr>
+      </w:pPr>
+      <w:r>
+        <w:rPr>
+          <w:color w:val="7030A0"/>
+        </w:rPr>
+        <w:t>B</w:t>
+      </w:r>
+      <w:r>
+        <w:rPr>
+          <w:color w:val="7030A0"/>
+        </w:rPr>
+        <w:t>rief description</w:t>
+      </w:r>
+    </w:p>
+    <w:p>
+      <w:pPr>
+        <w:pStyle w:val="Heading5"/>
+        <w:ind w:leftChars="900" w:left="1980"/>
+        <w:rPr>
+          <w:color w:val="7030A0"/>
+        </w:rPr>
+      </w:pPr>
+      <w:r>
+        <w:rPr>
+          <w:color w:val="7030A0"/>
+        </w:rPr>
+        <w:t>V</w:t>
+      </w:r>
+      <w:r>
+        <w:rPr>
+          <w:color w:val="7030A0"/>
+        </w:rPr>
+        <w:t>ideo</w:t>
+      </w:r>
+    </w:p>
+    <w:p>
+      <w:pPr>
+        <w:pStyle w:val="Heading5"/>
+        <w:ind w:leftChars="900" w:left="1980"/>
+        <w:rPr>
+          <w:color w:val="7030A0"/>
+        </w:rPr>
+      </w:pPr>
+      <w:r>
+        <w:rPr>
+          <w:color w:val="7030A0"/>
+        </w:rPr>
+        <w:t>D</w:t>
+      </w:r>
+      <w:r>
+        <w:rPr>
+          <w:color w:val="7030A0"/>
+        </w:rPr>
+        <w:t>ocuments.</w:t>
+      </w:r>
+    </w:p>
+    <w:p>
+      <w:pPr>
+        <w:pStyle w:val="Heading4"/>
+        <w:ind w:leftChars="800" w:left="1760"/>
+        <w:rPr>
+          <w:color w:val="C45911" w:themeColor="accent2" w:themeShade="BF"/>
+        </w:rPr>
+      </w:pPr>
+      <w:r>
+        <w:rPr>
+          <w:color w:val="C45911" w:themeColor="accent2" w:themeShade="BF"/>
+        </w:rPr>
+        <w:t>Instructors shall be able to remove lectures</w:t>
+      </w:r>
+    </w:p>
+    <w:p>
+      <w:pPr>
+        <w:pStyle w:val="Heading3"/>
+        <w:ind w:leftChars="300" w:left="660"/>
+        <w:rPr>
+          <w:b/>
+          <w:bCs/>
+          <w:highlight w:val="cyan"/>
+        </w:rPr>
+      </w:pPr>
+      <w:r>
+        <w:rPr>
+          <w:b/>
+          <w:bCs/>
+          <w:highlight w:val="cyan"/>
+        </w:rPr>
+        <w:t>Instructors shall be able to manage</w:t>
+      </w:r>
+      <w:r>
+        <w:rPr>
+          <w:b/>
+          <w:bCs/>
+          <w:highlight w:val="cyan"/>
+        </w:rPr>
+        <w:t xml:space="preserve"> </w:t>
+      </w:r>
+      <w:r>
+        <w:rPr>
+          <w:b/>
+          <w:bCs/>
+          <w:highlight w:val="cyan"/>
+        </w:rPr>
+        <w:t>lectures</w:t>
+      </w:r>
+      <w:r>
+        <w:rPr>
+          <w:b/>
+          <w:bCs/>
+          <w:highlight w:val="cyan"/>
+        </w:rPr>
+        <w:t>’ contents</w:t>
+      </w:r>
+      <w:r>
+        <w:rPr>
+          <w:b/>
+          <w:bCs/>
+          <w:highlight w:val="cyan"/>
+        </w:rPr>
+        <w:t>.</w:t>
+      </w:r>
+    </w:p>
+    <w:p>
+      <w:pPr>
+        <w:pStyle w:val="Heading4"/>
+        <w:ind w:leftChars="800" w:left="1760"/>
+        <w:rPr>
+          <w:color w:val="C45911" w:themeColor="accent2" w:themeShade="BF"/>
+        </w:rPr>
+      </w:pPr>
+      <w:r>
+        <w:rPr>
+          <w:color w:val="C45911" w:themeColor="accent2" w:themeShade="BF"/>
+        </w:rPr>
+        <w:t xml:space="preserve">Instructors shall be able to </w:t>
+      </w:r>
+      <w:r>
+        <w:rPr>
+          <w:color w:val="C45911" w:themeColor="accent2" w:themeShade="BF"/>
+        </w:rPr>
+        <w:t xml:space="preserve">upload </w:t>
+      </w:r>
+      <w:r>
+        <w:rPr>
+          <w:color w:val="C45911" w:themeColor="accent2" w:themeShade="BF"/>
+        </w:rPr>
+        <w:t>contents</w:t>
+      </w:r>
+    </w:p>
+    <w:p>
+      <w:pPr>
+        <w:pStyle w:val="Heading5"/>
+        <w:ind w:leftChars="900" w:left="1980"/>
+        <w:rPr>
+          <w:color w:val="7030A0"/>
+        </w:rPr>
+      </w:pPr>
+      <w:r>
+        <w:rPr>
+          <w:color w:val="7030A0"/>
+        </w:rPr>
+        <w:t>V</w:t>
+      </w:r>
+      <w:r>
+        <w:rPr>
+          <w:color w:val="7030A0"/>
+        </w:rPr>
+        <w:t>ideo</w:t>
+      </w:r>
+    </w:p>
+    <w:p>
+      <w:pPr>
+        <w:pStyle w:val="Heading5"/>
+        <w:ind w:leftChars="900" w:left="1980"/>
+        <w:rPr>
+          <w:color w:val="7030A0"/>
+        </w:rPr>
+      </w:pPr>
+      <w:r>
+        <w:rPr>
+          <w:color w:val="7030A0"/>
+        </w:rPr>
+        <w:t>D</w:t>
+      </w:r>
+      <w:r>
+        <w:rPr>
+          <w:color w:val="7030A0"/>
+        </w:rPr>
+        <w:t>ocuments</w:t>
+      </w:r>
+      <w:r>
+        <w:rPr>
+          <w:color w:val="7030A0"/>
+        </w:rPr>
+        <w:t xml:space="preserve"> (pdf, PowerPoint, word)</w:t>
+      </w:r>
+    </w:p>
+    <w:p>
+      <w:pPr>
+        <w:pStyle w:val="Heading4"/>
+        <w:ind w:leftChars="800" w:left="1760"/>
+        <w:rPr>
+          <w:color w:val="C45911" w:themeColor="accent2" w:themeShade="BF"/>
+        </w:rPr>
+      </w:pPr>
+      <w:r>
+        <w:rPr>
+          <w:color w:val="C45911" w:themeColor="accent2" w:themeShade="BF"/>
+        </w:rPr>
+        <w:t xml:space="preserve">Instructors shall be able to view </w:t>
+      </w:r>
+      <w:r>
+        <w:rPr>
+          <w:color w:val="C45911" w:themeColor="accent2" w:themeShade="BF"/>
+        </w:rPr>
+        <w:t>contents</w:t>
+      </w:r>
+    </w:p>
+    <w:p>
+      <w:pPr>
+        <w:pStyle w:val="Heading4"/>
+        <w:ind w:leftChars="800" w:left="1760"/>
+        <w:rPr>
+          <w:color w:val="C45911" w:themeColor="accent2" w:themeShade="BF"/>
+        </w:rPr>
+      </w:pPr>
+      <w:r>
+        <w:rPr>
+          <w:color w:val="C45911" w:themeColor="accent2" w:themeShade="BF"/>
+        </w:rPr>
+        <w:t xml:space="preserve">Instructors shall be able to edit </w:t>
+      </w:r>
+      <w:r>
+        <w:rPr>
+          <w:color w:val="C45911" w:themeColor="accent2" w:themeShade="BF"/>
+        </w:rPr>
+        <w:t>contents</w:t>
+      </w:r>
+    </w:p>
+    <w:p>
+      <w:pPr>
+        <w:pStyle w:val="Heading4"/>
+        <w:ind w:leftChars="800" w:left="1760"/>
+        <w:rPr>
+          <w:color w:val="C45911" w:themeColor="accent2" w:themeShade="BF"/>
+        </w:rPr>
+      </w:pPr>
+      <w:r>
+        <w:rPr>
+          <w:color w:val="C45911" w:themeColor="accent2" w:themeShade="BF"/>
+        </w:rPr>
+        <w:t xml:space="preserve">Instructors shall be able to remove </w:t>
+      </w:r>
+      <w:r>
+        <w:rPr>
+          <w:color w:val="C45911" w:themeColor="accent2" w:themeShade="BF"/>
+        </w:rPr>
+        <w:t>contents</w:t>
+      </w:r>
+    </w:p>
+    <w:p>
+      <w:pPr>
+        <w:pStyle w:val="Heading3"/>
+        <w:ind w:leftChars="300" w:left="660"/>
+        <w:rPr>
+          <w:b/>
+          <w:bCs/>
+          <w:highlight w:val="yellow"/>
+        </w:rPr>
+      </w:pPr>
+      <w:r>
+        <w:rPr>
+          <w:b/>
+          <w:bCs/>
+          <w:highlight w:val="yellow"/>
+        </w:rPr>
+        <w:t xml:space="preserve">Instructors shall be able to upload academic certificates </w:t>
+      </w:r>
+      <w:r>
+        <w:rPr>
+          <w:b/>
+          <w:bCs/>
+          <w:highlight w:val="yellow"/>
+        </w:rPr>
+        <w:t>(</w:t>
+      </w:r>
+      <w:r>
+        <w:rPr>
+          <w:b/>
+          <w:bCs/>
+          <w:highlight w:val="yellow"/>
+        </w:rPr>
+        <w:t>to get verified</w:t>
+      </w:r>
+      <w:r>
+        <w:rPr>
+          <w:b/>
+          <w:bCs/>
+          <w:highlight w:val="yellow"/>
+        </w:rPr>
+        <w:t>)</w:t>
+      </w:r>
+      <w:r>
+        <w:rPr>
+          <w:b/>
+          <w:bCs/>
+          <w:highlight w:val="yellow"/>
+        </w:rPr>
+        <w:t>.</w:t>
       </w:r>
       <w:bookmarkEnd w:id="19"/>
       <w:bookmarkEnd w:id="20"/>
     </w:p>
+    <w:p/>
+    <w:p>
+      <w:pPr>
+        <w:pStyle w:val="Heading2"/>
+        <w:rPr>
+          <w:b/>
+          <w:bCs/>
+          <w:color w:val="auto"/>
+        </w:rPr>
+      </w:pPr>
+      <w:bookmarkStart w:id="23" w:name="_Toc101016015"/>
+      <w:r>
+        <w:rPr>
+          <w:b/>
+          <w:bCs/>
+          <w:color w:val="auto"/>
+        </w:rPr>
+        <w:t>Student Functional Requirements</w:t>
+      </w:r>
+      <w:bookmarkEnd w:id="23"/>
+    </w:p>
+    <w:p>
+      <w:r>
+        <w:t>Students has requirements that must be observed and implemented appropriately, which are as follows:</w:t>
+      </w:r>
+    </w:p>
+    <w:p>
+      <w:pPr>
+        <w:pStyle w:val="Heading3"/>
+        <w:ind w:left="1440"/>
+        <w:rPr>
+          <w:b/>
+          <w:bCs/>
+          <w:highlight w:val="yellow"/>
+        </w:rPr>
+      </w:pPr>
+      <w:bookmarkStart w:id="24" w:name="_Toc101015978"/>
+      <w:bookmarkStart w:id="25" w:name="_Toc101016022"/>
+      <w:bookmarkStart w:id="26" w:name="_Toc101015977"/>
+      <w:bookmarkStart w:id="27" w:name="_Toc101016021"/>
+      <w:r>
+        <w:rPr>
+          <w:b/>
+          <w:bCs/>
+          <w:highlight w:val="yellow"/>
+        </w:rPr>
+        <w:t>Students shall be able to manage their profile</w:t>
+      </w:r>
+    </w:p>
     <w:p>
       <w:pPr>
         <w:pStyle w:val="Heading4"/>
         <w:ind w:leftChars="800" w:left="1760"/>
         <w:rPr>
-          <w:color w:val="C45911" w:themeColor="accent2" w:themeShade="BF"/>
-        </w:rPr>
-      </w:pPr>
-      <w:r>
-        <w:rPr>
-          <w:color w:val="C45911" w:themeColor="accent2" w:themeShade="BF"/>
-        </w:rPr>
-        <w:t>Instructors shall be able to create new courses</w:t>
-      </w:r>
+          <w:i w:val="0"/>
+          <w:iCs w:val="0"/>
+          <w:color w:val="C45911" w:themeColor="accent2" w:themeShade="BF"/>
+        </w:rPr>
+      </w:pPr>
+      <w:bookmarkStart w:id="28" w:name="_Toc101015986"/>
+      <w:bookmarkStart w:id="29" w:name="_Toc101016030"/>
+      <w:r>
+        <w:rPr>
+          <w:color w:val="C45911" w:themeColor="accent2" w:themeShade="BF"/>
+        </w:rPr>
+        <w:t>Students</w:t>
+      </w:r>
+      <w:r>
+        <w:rPr>
+          <w:i w:val="0"/>
+          <w:iCs w:val="0"/>
+          <w:color w:val="C45911" w:themeColor="accent2" w:themeShade="BF"/>
+        </w:rPr>
+        <w:t xml:space="preserve"> shall be able to edit their profile</w:t>
+      </w:r>
+      <w:bookmarkEnd w:id="28"/>
+      <w:bookmarkEnd w:id="29"/>
     </w:p>
     <w:p>
       <w:pPr>
@@ -2964,7 +4039,7 @@
         <w:rPr>
           <w:color w:val="7030A0"/>
         </w:rPr>
-        <w:t>Title</w:t>
+        <w:t>Name</w:t>
       </w:r>
     </w:p>
     <w:p>
@@ -2979,7 +4054,33 @@
         <w:rPr>
           <w:color w:val="7030A0"/>
         </w:rPr>
-        <w:t>Description</w:t>
+        <w:t>P</w:t>
+      </w:r>
+      <w:r>
+        <w:rPr>
+          <w:color w:val="7030A0"/>
+        </w:rPr>
+        <w:t>assword</w:t>
+      </w:r>
+    </w:p>
+    <w:p/>
+    <w:p>
+      <w:pPr>
+        <w:pStyle w:val="Heading3"/>
+        <w:ind w:left="1440"/>
+        <w:rPr>
+          <w:b/>
+          <w:bCs/>
+          <w:highlight w:val="yellow"/>
+        </w:rPr>
+      </w:pPr>
+      <w:r>
+        <w:rPr>
+          <w:b/>
+          <w:bCs/>
+          <w:highlight w:val="yellow"/>
+        </w:rPr>
+        <w:t>Students shall be able to view courses</w:t>
       </w:r>
     </w:p>
     <w:p>
@@ -2988,13 +4089,31 @@
         <w:ind w:leftChars="900" w:left="1980"/>
         <w:rPr>
           <w:color w:val="7030A0"/>
-        </w:rPr>
-      </w:pPr>
-      <w:r>
-        <w:rPr>
-          <w:color w:val="7030A0"/>
-        </w:rPr>
-        <w:t>Brief description</w:t>
+          <w:highlight w:val="red"/>
+        </w:rPr>
+      </w:pPr>
+      <w:proofErr w:type="gramStart"/>
+      <w:r>
+        <w:rPr>
+          <w:color w:val="7030A0"/>
+          <w:highlight w:val="red"/>
+        </w:rPr>
+        <w:t>Title</w:t>
+      </w:r>
+      <w:r>
+        <w:rPr>
+          <w:color w:val="7030A0"/>
+          <w:highlight w:val="red"/>
+        </w:rPr>
+        <w:t xml:space="preserve">  #</w:t>
+      </w:r>
+      <w:proofErr w:type="gramEnd"/>
+      <w:r>
+        <w:rPr>
+          <w:color w:val="7030A0"/>
+          <w:highlight w:val="red"/>
+        </w:rPr>
+        <w:t xml:space="preserve"> I believe all created attributes will be viewed</w:t>
       </w:r>
     </w:p>
     <w:p>
@@ -3003,19 +4122,15 @@
         <w:ind w:leftChars="900" w:left="1980"/>
         <w:rPr>
           <w:color w:val="7030A0"/>
-        </w:rPr>
-      </w:pPr>
-      <w:r>
-        <w:rPr>
-          <w:color w:val="7030A0"/>
-        </w:rPr>
-        <w:t>D</w:t>
-      </w:r>
-      <w:r>
-        <w:rPr>
-          <w:color w:val="7030A0"/>
-        </w:rPr>
-        <w:t>escription</w:t>
+          <w:highlight w:val="red"/>
+        </w:rPr>
+      </w:pPr>
+      <w:r>
+        <w:rPr>
+          <w:color w:val="7030A0"/>
+          <w:highlight w:val="red"/>
+        </w:rPr>
+        <w:t>Description</w:t>
       </w:r>
     </w:p>
     <w:p>
@@ -3024,13 +4139,15 @@
         <w:ind w:leftChars="900" w:left="1980"/>
         <w:rPr>
           <w:color w:val="7030A0"/>
-        </w:rPr>
-      </w:pPr>
-      <w:r>
-        <w:rPr>
-          <w:color w:val="7030A0"/>
-        </w:rPr>
-        <w:t>Image</w:t>
+          <w:highlight w:val="red"/>
+        </w:rPr>
+      </w:pPr>
+      <w:r>
+        <w:rPr>
+          <w:color w:val="7030A0"/>
+          <w:highlight w:val="red"/>
+        </w:rPr>
+        <w:t>Brief Description</w:t>
       </w:r>
     </w:p>
     <w:p>
@@ -3039,13 +4156,15 @@
         <w:ind w:leftChars="900" w:left="1980"/>
         <w:rPr>
           <w:color w:val="7030A0"/>
-        </w:rPr>
-      </w:pPr>
-      <w:r>
-        <w:rPr>
-          <w:color w:val="7030A0"/>
-        </w:rPr>
-        <w:t>Last update</w:t>
+          <w:highlight w:val="red"/>
+        </w:rPr>
+      </w:pPr>
+      <w:r>
+        <w:rPr>
+          <w:color w:val="7030A0"/>
+          <w:highlight w:val="red"/>
+        </w:rPr>
+        <w:t>Length</w:t>
       </w:r>
     </w:p>
     <w:p>
@@ -3054,13 +4173,15 @@
         <w:ind w:leftChars="900" w:left="1980"/>
         <w:rPr>
           <w:color w:val="7030A0"/>
-        </w:rPr>
-      </w:pPr>
-      <w:r>
-        <w:rPr>
-          <w:color w:val="7030A0"/>
-        </w:rPr>
-        <w:t>Status</w:t>
+          <w:highlight w:val="red"/>
+        </w:rPr>
+      </w:pPr>
+      <w:r>
+        <w:rPr>
+          <w:color w:val="7030A0"/>
+          <w:highlight w:val="red"/>
+        </w:rPr>
+        <w:t>Instructor</w:t>
       </w:r>
     </w:p>
     <w:p>
@@ -3069,13 +4190,15 @@
         <w:ind w:leftChars="900" w:left="1980"/>
         <w:rPr>
           <w:color w:val="7030A0"/>
-        </w:rPr>
-      </w:pPr>
-      <w:r>
-        <w:rPr>
-          <w:color w:val="7030A0"/>
-        </w:rPr>
-        <w:t>Requirements</w:t>
+          <w:highlight w:val="red"/>
+        </w:rPr>
+      </w:pPr>
+      <w:r>
+        <w:rPr>
+          <w:color w:val="7030A0"/>
+          <w:highlight w:val="red"/>
+        </w:rPr>
+        <w:t>Enrolled students</w:t>
       </w:r>
     </w:p>
     <w:p>
@@ -3084,14 +4207,137 @@
         <w:ind w:leftChars="900" w:left="1980"/>
         <w:rPr>
           <w:color w:val="7030A0"/>
-        </w:rPr>
-      </w:pPr>
-      <w:r>
-        <w:rPr>
-          <w:color w:val="7030A0"/>
-        </w:rPr>
-        <w:t>What will learn</w:t>
-      </w:r>
+          <w:highlight w:val="red"/>
+        </w:rPr>
+      </w:pPr>
+      <w:r>
+        <w:rPr>
+          <w:color w:val="7030A0"/>
+          <w:highlight w:val="red"/>
+        </w:rPr>
+        <w:t>Rate</w:t>
+      </w:r>
+    </w:p>
+    <w:p>
+      <w:pPr>
+        <w:pStyle w:val="Heading3"/>
+        <w:ind w:left="1440"/>
+        <w:rPr>
+          <w:b/>
+          <w:bCs/>
+          <w:highlight w:val="yellow"/>
+        </w:rPr>
+      </w:pPr>
+      <w:r>
+        <w:rPr>
+          <w:b/>
+          <w:bCs/>
+          <w:highlight w:val="yellow"/>
+        </w:rPr>
+        <w:lastRenderedPageBreak/>
+        <w:t xml:space="preserve">Students shall be able to view </w:t>
+      </w:r>
+      <w:r>
+        <w:rPr>
+          <w:b/>
+          <w:bCs/>
+          <w:highlight w:val="yellow"/>
+        </w:rPr>
+        <w:t>lectures</w:t>
+      </w:r>
+    </w:p>
+    <w:p>
+      <w:pPr>
+        <w:pStyle w:val="Heading3"/>
+        <w:ind w:left="1440"/>
+        <w:rPr>
+          <w:b/>
+          <w:bCs/>
+          <w:highlight w:val="yellow"/>
+        </w:rPr>
+      </w:pPr>
+      <w:r>
+        <w:rPr>
+          <w:b/>
+          <w:bCs/>
+          <w:highlight w:val="yellow"/>
+        </w:rPr>
+        <w:t>Students shall be able to search for courses.</w:t>
+      </w:r>
+      <w:bookmarkEnd w:id="26"/>
+      <w:bookmarkEnd w:id="27"/>
+    </w:p>
+    <w:p>
+      <w:pPr>
+        <w:pStyle w:val="Heading3"/>
+        <w:ind w:left="1440"/>
+        <w:rPr>
+          <w:b/>
+          <w:bCs/>
+          <w:highlight w:val="red"/>
+        </w:rPr>
+      </w:pPr>
+      <w:bookmarkStart w:id="30" w:name="_Toc101015979"/>
+      <w:bookmarkStart w:id="31" w:name="_Toc101016023"/>
+      <w:bookmarkEnd w:id="24"/>
+      <w:bookmarkEnd w:id="25"/>
+      <w:r>
+        <w:rPr>
+          <w:b/>
+          <w:bCs/>
+          <w:highlight w:val="red"/>
+        </w:rPr>
+        <w:t>Students shall be able to view lists of all courses uploaded on the system.</w:t>
+      </w:r>
+      <w:bookmarkEnd w:id="30"/>
+      <w:bookmarkEnd w:id="31"/>
+      <w:r>
+        <w:rPr>
+          <w:b/>
+          <w:bCs/>
+          <w:highlight w:val="red"/>
+        </w:rPr>
+        <w:t xml:space="preserve">  # Is it view courses?</w:t>
+      </w:r>
+    </w:p>
+    <w:p>
+      <w:pPr>
+        <w:pStyle w:val="Heading3"/>
+        <w:ind w:left="1440"/>
+        <w:rPr>
+          <w:b/>
+          <w:bCs/>
+          <w:highlight w:val="yellow"/>
+        </w:rPr>
+      </w:pPr>
+      <w:bookmarkStart w:id="32" w:name="_Toc101015981"/>
+      <w:bookmarkStart w:id="33" w:name="_Toc101016025"/>
+      <w:r>
+        <w:rPr>
+          <w:b/>
+          <w:bCs/>
+          <w:highlight w:val="yellow"/>
+        </w:rPr>
+        <w:t xml:space="preserve">Students shall be able to </w:t>
+      </w:r>
+      <w:r>
+        <w:rPr>
+          <w:b/>
+          <w:bCs/>
+          <w:highlight w:val="yellow"/>
+        </w:rPr>
+        <w:t>manage their enrolled</w:t>
+      </w:r>
+      <w:r>
+        <w:rPr>
+          <w:b/>
+          <w:bCs/>
+          <w:highlight w:val="yellow"/>
+        </w:rPr>
+        <w:t xml:space="preserve"> courses</w:t>
+      </w:r>
+      <w:bookmarkEnd w:id="32"/>
+      <w:bookmarkEnd w:id="33"/>
     </w:p>
     <w:p>
       <w:pPr>
@@ -3105,7 +4351,91 @@
         <w:rPr>
           <w:color w:val="C45911" w:themeColor="accent2" w:themeShade="BF"/>
         </w:rPr>
-        <w:t>Instructors shall be able to view their uploaded courses</w:t>
+        <w:t>Students shall be able to enroll in courses.</w:t>
+      </w:r>
+    </w:p>
+    <w:p>
+      <w:pPr>
+        <w:pStyle w:val="Heading4"/>
+        <w:ind w:leftChars="800" w:left="1760"/>
+        <w:rPr>
+          <w:color w:val="C45911" w:themeColor="accent2" w:themeShade="BF"/>
+        </w:rPr>
+      </w:pPr>
+      <w:r>
+        <w:rPr>
+          <w:color w:val="C45911" w:themeColor="accent2" w:themeShade="BF"/>
+        </w:rPr>
+        <w:t>Students shall be able to view enrolled in courses.</w:t>
+      </w:r>
+    </w:p>
+    <w:p>
+      <w:pPr>
+        <w:pStyle w:val="Heading4"/>
+        <w:ind w:leftChars="800" w:left="1760"/>
+        <w:rPr>
+          <w:color w:val="C45911" w:themeColor="accent2" w:themeShade="BF"/>
+        </w:rPr>
+      </w:pPr>
+      <w:r>
+        <w:rPr>
+          <w:color w:val="C45911" w:themeColor="accent2" w:themeShade="BF"/>
+        </w:rPr>
+        <w:t xml:space="preserve">Students shall be able to </w:t>
+      </w:r>
+      <w:r>
+        <w:rPr>
+          <w:color w:val="C45911" w:themeColor="accent2" w:themeShade="BF"/>
+        </w:rPr>
+        <w:t>drop</w:t>
+      </w:r>
+      <w:r>
+        <w:rPr>
+          <w:color w:val="C45911" w:themeColor="accent2" w:themeShade="BF"/>
+        </w:rPr>
+        <w:t xml:space="preserve"> courses.</w:t>
+      </w:r>
+    </w:p>
+    <w:p>
+      <w:pPr>
+        <w:pStyle w:val="Heading4"/>
+        <w:ind w:leftChars="800" w:left="1760"/>
+      </w:pPr>
+      <w:r>
+        <w:rPr>
+          <w:color w:val="C45911" w:themeColor="accent2" w:themeShade="BF"/>
+        </w:rPr>
+        <w:t xml:space="preserve">Students shall be able to rate courses </w:t>
+      </w:r>
+      <w:r>
+        <w:rPr>
+          <w:color w:val="C45911" w:themeColor="accent2" w:themeShade="BF"/>
+        </w:rPr>
+        <w:t>(like or dislike</w:t>
+      </w:r>
+      <w:r>
+        <w:t>)</w:t>
+      </w:r>
+    </w:p>
+    <w:p>
+      <w:pPr>
+        <w:pStyle w:val="Heading3"/>
+        <w:ind w:left="1440"/>
+        <w:rPr>
+          <w:b/>
+          <w:bCs/>
+          <w:highlight w:val="yellow"/>
+        </w:rPr>
+      </w:pPr>
+      <w:bookmarkStart w:id="34" w:name="_Toc101015985"/>
+      <w:bookmarkStart w:id="35" w:name="_Toc101016029"/>
+      <w:r>
+        <w:rPr>
+          <w:b/>
+          <w:bCs/>
+          <w:highlight w:val="yellow"/>
+        </w:rPr>
+        <w:t>Students shall be able to view instructors’ profiles</w:t>
       </w:r>
     </w:p>
     <w:p>
@@ -3120,13 +4450,13 @@
         <w:rPr>
           <w:color w:val="7030A0"/>
         </w:rPr>
-        <w:t>L</w:t>
-      </w:r>
-      <w:r>
-        <w:rPr>
-          <w:color w:val="7030A0"/>
-        </w:rPr>
-        <w:t>ectures</w:t>
+        <w:t>N</w:t>
+      </w:r>
+      <w:r>
+        <w:rPr>
+          <w:color w:val="7030A0"/>
+        </w:rPr>
+        <w:t>ame</w:t>
       </w:r>
     </w:p>
     <w:p>
@@ -3141,13 +4471,13 @@
         <w:rPr>
           <w:color w:val="7030A0"/>
         </w:rPr>
-        <w:t>D</w:t>
-      </w:r>
-      <w:r>
-        <w:rPr>
-          <w:color w:val="7030A0"/>
-        </w:rPr>
-        <w:t>ocuments</w:t>
+        <w:t>M</w:t>
+      </w:r>
+      <w:r>
+        <w:rPr>
+          <w:color w:val="7030A0"/>
+        </w:rPr>
+        <w:t>ajor</w:t>
       </w:r>
     </w:p>
     <w:p>
@@ -3183,13 +4513,13 @@
         <w:rPr>
           <w:color w:val="7030A0"/>
         </w:rPr>
-        <w:t>E</w:t>
-      </w:r>
-      <w:r>
-        <w:rPr>
-          <w:color w:val="7030A0"/>
-        </w:rPr>
-        <w:t>nrolled students</w:t>
+        <w:t>R</w:t>
+      </w:r>
+      <w:r>
+        <w:rPr>
+          <w:color w:val="7030A0"/>
+        </w:rPr>
+        <w:t>ate</w:t>
       </w:r>
     </w:p>
     <w:p>
@@ -3204,189 +4534,17 @@
         <w:rPr>
           <w:color w:val="7030A0"/>
         </w:rPr>
-        <w:t>L</w:t>
-      </w:r>
-      <w:r>
-        <w:rPr>
-          <w:color w:val="7030A0"/>
-        </w:rPr>
-        <w:t>ength</w:t>
-      </w:r>
-    </w:p>
-    <w:p>
-      <w:pPr>
-        <w:pStyle w:val="Heading5"/>
-        <w:ind w:leftChars="900" w:left="1980"/>
-        <w:rPr>
-          <w:color w:val="7030A0"/>
-        </w:rPr>
-      </w:pPr>
-      <w:r>
-        <w:rPr>
-          <w:color w:val="7030A0"/>
-        </w:rPr>
-        <w:t>R</w:t>
-      </w:r>
-      <w:r>
-        <w:rPr>
-          <w:color w:val="7030A0"/>
-        </w:rPr>
-        <w:t>ate.</w:t>
-      </w:r>
-    </w:p>
-    <w:p>
-      <w:pPr>
-        <w:pStyle w:val="Heading4"/>
-        <w:ind w:leftChars="800" w:left="1760"/>
-        <w:rPr>
-          <w:color w:val="C45911" w:themeColor="accent2" w:themeShade="BF"/>
-        </w:rPr>
-      </w:pPr>
-      <w:r>
-        <w:rPr>
-          <w:color w:val="C45911" w:themeColor="accent2" w:themeShade="BF"/>
-        </w:rPr>
-        <w:t>Instructors shall be able to edit their existing courses.</w:t>
-      </w:r>
-    </w:p>
-    <w:p>
-      <w:pPr>
-        <w:pStyle w:val="Heading4"/>
-        <w:ind w:leftChars="800" w:left="1760"/>
-        <w:rPr>
-          <w:color w:val="C45911" w:themeColor="accent2" w:themeShade="BF"/>
-        </w:rPr>
-      </w:pPr>
-      <w:r>
-        <w:rPr>
-          <w:color w:val="C45911" w:themeColor="accent2" w:themeShade="BF"/>
-        </w:rPr>
-        <w:t>Instructors shall be able to remove their existing courses.</w:t>
-      </w:r>
-    </w:p>
-    <w:p>
-      <w:pPr>
-        <w:pStyle w:val="Heading3"/>
-        <w:ind w:leftChars="300" w:left="660"/>
-        <w:rPr>
-          <w:b/>
-          <w:bCs/>
-        </w:rPr>
-      </w:pPr>
-      <w:bookmarkStart w:id="21" w:name="_Toc101015969"/>
-      <w:bookmarkStart w:id="22" w:name="_Toc101016013"/>
-      <w:r>
-        <w:rPr>
-          <w:b/>
-          <w:bCs/>
-        </w:rPr>
-        <w:t>Instructors shall be able to manage lectures</w:t>
-      </w:r>
-      <w:r>
-        <w:rPr>
-          <w:b/>
-          <w:bCs/>
-        </w:rPr>
-        <w:t>.</w:t>
-      </w:r>
-      <w:bookmarkEnd w:id="21"/>
-      <w:bookmarkEnd w:id="22"/>
-    </w:p>
-    <w:p>
-      <w:pPr>
-        <w:pStyle w:val="Heading4"/>
-        <w:ind w:leftChars="800" w:left="1760"/>
-        <w:rPr>
-          <w:color w:val="C45911" w:themeColor="accent2" w:themeShade="BF"/>
-        </w:rPr>
-      </w:pPr>
-      <w:r>
-        <w:rPr>
-          <w:color w:val="C45911" w:themeColor="accent2" w:themeShade="BF"/>
-        </w:rPr>
-        <w:t>Instructors shall be able to create new lectures, including title, description, brief description, video, and documents.</w:t>
-      </w:r>
-    </w:p>
-    <w:p>
-      <w:pPr>
-        <w:pStyle w:val="Heading4"/>
-        <w:ind w:leftChars="800" w:left="1760"/>
-        <w:rPr>
-          <w:color w:val="C45911" w:themeColor="accent2" w:themeShade="BF"/>
-        </w:rPr>
-      </w:pPr>
-      <w:r>
-        <w:rPr>
-          <w:color w:val="C45911" w:themeColor="accent2" w:themeShade="BF"/>
-        </w:rPr>
-        <w:t>Instructors shall be able to edit lectures, including title, description, brief description, video, and documents.</w:t>
-      </w:r>
-    </w:p>
-    <w:p>
-      <w:pPr>
-        <w:pStyle w:val="Heading4"/>
-        <w:ind w:leftChars="800" w:left="1760"/>
-        <w:rPr>
-          <w:color w:val="C45911" w:themeColor="accent2" w:themeShade="BF"/>
-        </w:rPr>
-      </w:pPr>
-      <w:r>
-        <w:rPr>
-          <w:color w:val="C45911" w:themeColor="accent2" w:themeShade="BF"/>
-        </w:rPr>
-        <w:t>Instructors shall be able to remove lectures,</w:t>
-      </w:r>
-    </w:p>
-    <w:p>
-      <w:pPr>
-        <w:pStyle w:val="Heading3"/>
-        <w:ind w:leftChars="300" w:left="660"/>
-        <w:rPr>
-          <w:b/>
-          <w:bCs/>
-        </w:rPr>
-      </w:pPr>
-      <w:bookmarkStart w:id="23" w:name="_Toc101015970"/>
-      <w:bookmarkStart w:id="24" w:name="_Toc101016014"/>
-      <w:r>
-        <w:rPr>
-          <w:b/>
-          <w:bCs/>
-        </w:rPr>
-        <w:t xml:space="preserve">Instructors shall be able to upload academic certificates </w:t>
-      </w:r>
-      <w:r>
-        <w:rPr>
-          <w:b/>
-          <w:bCs/>
-        </w:rPr>
-        <w:t>(</w:t>
-      </w:r>
-      <w:r>
-        <w:rPr>
-          <w:b/>
-          <w:bCs/>
-        </w:rPr>
-        <w:t>to get verified</w:t>
-      </w:r>
-      <w:r>
-        <w:rPr>
-          <w:b/>
-          <w:bCs/>
-        </w:rPr>
-        <w:t>)</w:t>
-      </w:r>
-      <w:r>
-        <w:rPr>
-          <w:b/>
-          <w:bCs/>
-        </w:rPr>
-        <w:t>.</w:t>
-      </w:r>
-      <w:bookmarkEnd w:id="23"/>
-      <w:bookmarkEnd w:id="24"/>
-    </w:p>
-    <w:p/>
+        <w:t>U</w:t>
+      </w:r>
+      <w:r>
+        <w:rPr>
+          <w:color w:val="7030A0"/>
+        </w:rPr>
+        <w:t>ploaded courses</w:t>
+      </w:r>
+      <w:bookmarkEnd w:id="34"/>
+      <w:bookmarkEnd w:id="35"/>
+    </w:p>
     <w:p>
       <w:pPr>
         <w:pStyle w:val="Heading2"/>
@@ -3396,20 +4554,36 @@
           <w:color w:val="auto"/>
         </w:rPr>
       </w:pPr>
-      <w:bookmarkStart w:id="25" w:name="_Toc101016015"/>
+      <w:bookmarkStart w:id="36" w:name="_Toc101016031"/>
       <w:r>
         <w:rPr>
           <w:b/>
           <w:bCs/>
           <w:color w:val="auto"/>
         </w:rPr>
-        <w:t>Student Functional Requirements</w:t>
-      </w:r>
-      <w:bookmarkEnd w:id="25"/>
-    </w:p>
-    <w:p>
-      <w:r>
-        <w:t>Students has requirements that must be observed and implemented appropriately, which are as follows:</w:t>
+        <w:t>System Functional</w:t>
+      </w:r>
+      <w:r>
+        <w:rPr>
+          <w:b/>
+          <w:bCs/>
+          <w:color w:val="auto"/>
+        </w:rPr>
+        <w:t xml:space="preserve"> </w:t>
+      </w:r>
+      <w:r>
+        <w:rPr>
+          <w:b/>
+          <w:bCs/>
+          <w:color w:val="auto"/>
+        </w:rPr>
+        <w:t>Requirements</w:t>
+      </w:r>
+      <w:bookmarkEnd w:id="36"/>
+    </w:p>
+    <w:p>
+      <w:r>
+        <w:t>The system needs requirements that must be followed and implemented to achieve the objectives of the system, which are:</w:t>
       </w:r>
     </w:p>
     <w:p>
@@ -3421,18 +4595,31 @@
           <w:bCs/>
         </w:rPr>
       </w:pPr>
-      <w:bookmarkStart w:id="26" w:name="_Toc101015972"/>
-      <w:bookmarkStart w:id="27" w:name="_Toc101016016"/>
-      <w:r>
-        <w:rPr>
-          <w:b/>
-          <w:bCs/>
-        </w:rPr>
-        <w:lastRenderedPageBreak/>
-        <w:t>Students shall be able to register in the system.</w:t>
-      </w:r>
-      <w:bookmarkEnd w:id="26"/>
-      <w:bookmarkEnd w:id="27"/>
+      <w:bookmarkStart w:id="37" w:name="_Toc101015988"/>
+      <w:bookmarkStart w:id="38" w:name="_Toc101016032"/>
+      <w:r>
+        <w:rPr>
+          <w:b/>
+          <w:bCs/>
+        </w:rPr>
+        <w:t>The system shall</w:t>
+      </w:r>
+      <w:r>
+        <w:rPr>
+          <w:b/>
+          <w:bCs/>
+        </w:rPr>
+        <w:t xml:space="preserve"> be able to</w:t>
+      </w:r>
+      <w:r>
+        <w:rPr>
+          <w:b/>
+          <w:bCs/>
+        </w:rPr>
+        <w:t xml:space="preserve"> send notifications.</w:t>
+      </w:r>
+      <w:bookmarkEnd w:id="37"/>
+      <w:bookmarkEnd w:id="38"/>
     </w:p>
     <w:p>
       <w:pPr>
@@ -3443,32 +4630,17 @@
           <w:bCs/>
         </w:rPr>
       </w:pPr>
-      <w:bookmarkStart w:id="28" w:name="_Toc101015973"/>
-      <w:bookmarkStart w:id="29" w:name="_Toc101016017"/>
-      <w:r>
-        <w:rPr>
-          <w:b/>
-          <w:bCs/>
-        </w:rPr>
-        <w:t>Students shall be able to log into the system</w:t>
-      </w:r>
-      <w:bookmarkEnd w:id="28"/>
-      <w:bookmarkEnd w:id="29"/>
-    </w:p>
-    <w:p>
-      <w:pPr>
-        <w:pStyle w:val="Heading4"/>
-        <w:ind w:leftChars="800" w:left="1760"/>
-        <w:rPr>
-          <w:color w:val="C45911" w:themeColor="accent2" w:themeShade="BF"/>
-        </w:rPr>
-      </w:pPr>
-      <w:r>
-        <w:rPr>
-          <w:color w:val="C45911" w:themeColor="accent2" w:themeShade="BF"/>
-        </w:rPr>
-        <w:t>using their email and password.</w:t>
-      </w:r>
+      <w:bookmarkStart w:id="39" w:name="_Toc101015989"/>
+      <w:bookmarkStart w:id="40" w:name="_Toc101016033"/>
+      <w:r>
+        <w:rPr>
+          <w:b/>
+          <w:bCs/>
+        </w:rPr>
+        <w:t>The system shall be able to send verification emails to students when they register.</w:t>
+      </w:r>
+      <w:bookmarkEnd w:id="39"/>
+      <w:bookmarkEnd w:id="40"/>
     </w:p>
     <w:p>
       <w:pPr>
@@ -3479,92 +4651,17 @@
           <w:bCs/>
         </w:rPr>
       </w:pPr>
-      <w:bookmarkStart w:id="30" w:name="_Toc101015974"/>
-      <w:bookmarkStart w:id="31" w:name="_Toc101016018"/>
-      <w:r>
-        <w:rPr>
-          <w:b/>
-          <w:bCs/>
-        </w:rPr>
-        <w:t>Students shall be able to log into the system via third parties</w:t>
-      </w:r>
-      <w:bookmarkEnd w:id="30"/>
-      <w:bookmarkEnd w:id="31"/>
-    </w:p>
-    <w:p>
-      <w:pPr>
-        <w:pStyle w:val="Heading4"/>
-        <w:ind w:leftChars="800" w:left="1760"/>
-        <w:rPr>
-          <w:color w:val="C45911" w:themeColor="accent2" w:themeShade="BF"/>
-        </w:rPr>
-      </w:pPr>
-      <w:r>
-        <w:rPr>
-          <w:color w:val="C45911" w:themeColor="accent2" w:themeShade="BF"/>
-        </w:rPr>
-        <w:t>Google</w:t>
-      </w:r>
-      <w:r>
-        <w:rPr>
-          <w:color w:val="C45911" w:themeColor="accent2" w:themeShade="BF"/>
-        </w:rPr>
-        <w:t xml:space="preserve"> </w:t>
-      </w:r>
-      <w:r>
-        <w:rPr>
-          <w:color w:val="C45911" w:themeColor="accent2" w:themeShade="BF"/>
-        </w:rPr>
-        <w:t>authentication.</w:t>
-      </w:r>
-    </w:p>
-    <w:p>
-      <w:pPr>
-        <w:pStyle w:val="Heading4"/>
-        <w:ind w:leftChars="800" w:left="1760"/>
-        <w:rPr>
-          <w:color w:val="C45911" w:themeColor="accent2" w:themeShade="BF"/>
-        </w:rPr>
-      </w:pPr>
-      <w:r>
-        <w:rPr>
-          <w:color w:val="C45911" w:themeColor="accent2" w:themeShade="BF"/>
-        </w:rPr>
-        <w:t>Facebook</w:t>
-      </w:r>
-      <w:r>
-        <w:rPr>
-          <w:color w:val="C45911" w:themeColor="accent2" w:themeShade="BF"/>
-        </w:rPr>
-        <w:t xml:space="preserve"> </w:t>
-      </w:r>
-      <w:r>
-        <w:rPr>
-          <w:color w:val="C45911" w:themeColor="accent2" w:themeShade="BF"/>
-        </w:rPr>
-        <w:t>authentication.</w:t>
-      </w:r>
-    </w:p>
-    <w:p>
-      <w:pPr>
-        <w:pStyle w:val="Heading4"/>
-        <w:ind w:leftChars="800" w:left="1760"/>
-        <w:rPr>
-          <w:color w:val="C45911" w:themeColor="accent2" w:themeShade="BF"/>
-        </w:rPr>
-      </w:pPr>
-      <w:r>
-        <w:rPr>
-          <w:color w:val="C45911" w:themeColor="accent2" w:themeShade="BF"/>
-        </w:rPr>
-        <w:t>GitHub</w:t>
-      </w:r>
-      <w:r>
-        <w:rPr>
-          <w:color w:val="C45911" w:themeColor="accent2" w:themeShade="BF"/>
-        </w:rPr>
-        <w:t xml:space="preserve"> authentication.</w:t>
-      </w:r>
+      <w:bookmarkStart w:id="41" w:name="_Toc101015990"/>
+      <w:bookmarkStart w:id="42" w:name="_Toc101016034"/>
+      <w:r>
+        <w:rPr>
+          <w:b/>
+          <w:bCs/>
+        </w:rPr>
+        <w:t>The system shall be able to send resetting password emails to students when they attempt to reset their passwords.</w:t>
+      </w:r>
+      <w:bookmarkEnd w:id="41"/>
+      <w:bookmarkEnd w:id="42"/>
     </w:p>
     <w:p>
       <w:pPr>
@@ -3575,529 +4672,17 @@
           <w:bCs/>
         </w:rPr>
       </w:pPr>
-      <w:bookmarkStart w:id="32" w:name="_Toc101015975"/>
-      <w:bookmarkStart w:id="33" w:name="_Toc101016019"/>
-      <w:r>
-        <w:rPr>
-          <w:b/>
-          <w:bCs/>
-        </w:rPr>
-        <w:t>Students shall be able to log out of the system.</w:t>
-      </w:r>
-      <w:bookmarkEnd w:id="32"/>
-      <w:bookmarkEnd w:id="33"/>
-    </w:p>
-    <w:p>
-      <w:pPr>
-        <w:pStyle w:val="Heading3"/>
-        <w:ind w:left="1440"/>
-        <w:rPr>
-          <w:b/>
-          <w:bCs/>
-        </w:rPr>
-      </w:pPr>
-      <w:bookmarkStart w:id="34" w:name="_Toc101015976"/>
-      <w:bookmarkStart w:id="35" w:name="_Toc101016020"/>
-      <w:r>
-        <w:rPr>
-          <w:b/>
-          <w:bCs/>
-        </w:rPr>
-        <w:t>Students shall be able to reset their password.</w:t>
-      </w:r>
-      <w:bookmarkEnd w:id="34"/>
-      <w:bookmarkEnd w:id="35"/>
-    </w:p>
-    <w:p>
-      <w:pPr>
-        <w:pStyle w:val="Heading3"/>
-        <w:ind w:left="1440"/>
-        <w:rPr>
-          <w:b/>
-          <w:bCs/>
-        </w:rPr>
-      </w:pPr>
-      <w:bookmarkStart w:id="36" w:name="_Toc101015977"/>
-      <w:bookmarkStart w:id="37" w:name="_Toc101016021"/>
-      <w:r>
-        <w:rPr>
-          <w:b/>
-          <w:bCs/>
-        </w:rPr>
-        <w:t xml:space="preserve">Students shall be able to search for </w:t>
-      </w:r>
-      <w:r>
-        <w:rPr>
-          <w:b/>
-          <w:bCs/>
-          <w:highlight w:val="yellow"/>
-        </w:rPr>
-        <w:t>courses</w:t>
-      </w:r>
-      <w:r>
-        <w:rPr>
-          <w:b/>
-          <w:bCs/>
-        </w:rPr>
-        <w:t>.</w:t>
-      </w:r>
-      <w:bookmarkEnd w:id="36"/>
-      <w:bookmarkEnd w:id="37"/>
-    </w:p>
-    <w:p>
-      <w:pPr>
-        <w:pStyle w:val="Heading3"/>
-        <w:ind w:left="1440"/>
-        <w:rPr>
-          <w:b/>
-          <w:bCs/>
-        </w:rPr>
-      </w:pPr>
-      <w:bookmarkStart w:id="38" w:name="_Toc101015978"/>
-      <w:bookmarkStart w:id="39" w:name="_Toc101016022"/>
-      <w:r>
-        <w:rPr>
-          <w:b/>
-          <w:bCs/>
-        </w:rPr>
-        <w:t xml:space="preserve">Students shall be able to view </w:t>
-      </w:r>
-      <w:r>
-        <w:rPr>
-          <w:b/>
-          <w:bCs/>
-          <w:highlight w:val="yellow"/>
-        </w:rPr>
-        <w:t>courses’</w:t>
-      </w:r>
-      <w:r>
-        <w:rPr>
-          <w:b/>
-          <w:bCs/>
-        </w:rPr>
-        <w:t xml:space="preserve"> briefs, including the title, description, length, instructor, enrolled students, and rate.</w:t>
-      </w:r>
-      <w:bookmarkEnd w:id="38"/>
-      <w:bookmarkEnd w:id="39"/>
-    </w:p>
-    <w:p>
-      <w:pPr>
-        <w:pStyle w:val="Heading3"/>
-        <w:ind w:left="1440"/>
-        <w:rPr>
-          <w:b/>
-          <w:bCs/>
-        </w:rPr>
-      </w:pPr>
-      <w:bookmarkStart w:id="40" w:name="_Toc101015979"/>
-      <w:bookmarkStart w:id="41" w:name="_Toc101016023"/>
-      <w:r>
-        <w:rPr>
-          <w:b/>
-          <w:bCs/>
-        </w:rPr>
-        <w:t xml:space="preserve">Students shall be able to view lists of all </w:t>
-      </w:r>
-      <w:r>
-        <w:rPr>
-          <w:b/>
-          <w:bCs/>
-          <w:highlight w:val="yellow"/>
-        </w:rPr>
-        <w:t>courses</w:t>
-      </w:r>
-      <w:r>
-        <w:rPr>
-          <w:b/>
-          <w:bCs/>
-        </w:rPr>
-        <w:t xml:space="preserve"> uploaded on the system.</w:t>
-      </w:r>
-      <w:bookmarkEnd w:id="40"/>
-      <w:bookmarkEnd w:id="41"/>
-    </w:p>
-    <w:p>
-      <w:pPr>
-        <w:pStyle w:val="Heading3"/>
-        <w:ind w:left="1440"/>
-        <w:rPr>
-          <w:b/>
-          <w:bCs/>
-        </w:rPr>
-      </w:pPr>
-      <w:bookmarkStart w:id="42" w:name="_Toc101015980"/>
-      <w:bookmarkStart w:id="43" w:name="_Toc101016024"/>
-      <w:r>
-        <w:rPr>
-          <w:b/>
-          <w:bCs/>
-        </w:rPr>
-        <w:t xml:space="preserve">Students shall be able to enroll in </w:t>
-      </w:r>
-      <w:r>
-        <w:rPr>
-          <w:b/>
-          <w:bCs/>
-          <w:highlight w:val="yellow"/>
-        </w:rPr>
-        <w:t>courses</w:t>
-      </w:r>
-      <w:r>
-        <w:rPr>
-          <w:b/>
-          <w:bCs/>
-        </w:rPr>
-        <w:t>.</w:t>
-      </w:r>
-      <w:bookmarkEnd w:id="42"/>
+      <w:bookmarkStart w:id="43" w:name="_Toc101015991"/>
+      <w:bookmarkStart w:id="44" w:name="_Toc101016035"/>
+      <w:r>
+        <w:rPr>
+          <w:b/>
+          <w:bCs/>
+        </w:rPr>
+        <w:t>The system shall be able to send a notification of violation to instructors when they violate the regulations.</w:t>
+      </w:r>
       <w:bookmarkEnd w:id="43"/>
-    </w:p>
-    <w:p>
-      <w:pPr>
-        <w:pStyle w:val="Heading3"/>
-        <w:ind w:left="1440"/>
-        <w:rPr>
-          <w:b/>
-          <w:bCs/>
-        </w:rPr>
-      </w:pPr>
-      <w:bookmarkStart w:id="44" w:name="_Toc101015981"/>
-      <w:bookmarkStart w:id="45" w:name="_Toc101016025"/>
-      <w:r>
-        <w:rPr>
-          <w:b/>
-          <w:bCs/>
-        </w:rPr>
-        <w:t xml:space="preserve">Students shall be able to access </w:t>
-      </w:r>
-      <w:r>
-        <w:rPr>
-          <w:b/>
-          <w:bCs/>
-          <w:highlight w:val="yellow"/>
-        </w:rPr>
-        <w:t>courses’</w:t>
-      </w:r>
-      <w:r>
-        <w:rPr>
-          <w:b/>
-          <w:bCs/>
-        </w:rPr>
-        <w:t xml:space="preserve"> content after enrolling in them, including lectures, documents, and videos.</w:t>
-      </w:r>
       <w:bookmarkEnd w:id="44"/>
-      <w:bookmarkEnd w:id="45"/>
-    </w:p>
-    <w:p>
-      <w:pPr>
-        <w:pStyle w:val="Heading3"/>
-        <w:ind w:left="1440"/>
-        <w:rPr>
-          <w:b/>
-          <w:bCs/>
-        </w:rPr>
-      </w:pPr>
-      <w:bookmarkStart w:id="46" w:name="_Toc101015982"/>
-      <w:bookmarkStart w:id="47" w:name="_Toc101016026"/>
-      <w:r>
-        <w:rPr>
-          <w:b/>
-          <w:bCs/>
-        </w:rPr>
-        <w:t xml:space="preserve">Students shall be able to rate </w:t>
-      </w:r>
-      <w:r>
-        <w:rPr>
-          <w:b/>
-          <w:bCs/>
-          <w:highlight w:val="yellow"/>
-        </w:rPr>
-        <w:t>courses</w:t>
-      </w:r>
-      <w:r>
-        <w:rPr>
-          <w:b/>
-          <w:bCs/>
-        </w:rPr>
-        <w:t xml:space="preserve"> after finishing them, from 1 to 5.</w:t>
-      </w:r>
-      <w:bookmarkEnd w:id="46"/>
-      <w:bookmarkEnd w:id="47"/>
-    </w:p>
-    <w:p>
-      <w:pPr>
-        <w:pStyle w:val="Heading3"/>
-        <w:ind w:left="1440"/>
-        <w:rPr>
-          <w:b/>
-          <w:bCs/>
-        </w:rPr>
-      </w:pPr>
-      <w:bookmarkStart w:id="48" w:name="_Toc101015983"/>
-      <w:bookmarkStart w:id="49" w:name="_Toc101016027"/>
-      <w:r>
-        <w:rPr>
-          <w:b/>
-          <w:bCs/>
-        </w:rPr>
-        <w:t xml:space="preserve">Students shall be able to drop out of </w:t>
-      </w:r>
-      <w:r>
-        <w:rPr>
-          <w:b/>
-          <w:bCs/>
-          <w:highlight w:val="yellow"/>
-        </w:rPr>
-        <w:t>courses</w:t>
-      </w:r>
-      <w:r>
-        <w:rPr>
-          <w:b/>
-          <w:bCs/>
-        </w:rPr>
-        <w:t>, after enrolling in them.</w:t>
-      </w:r>
-      <w:bookmarkEnd w:id="48"/>
-      <w:bookmarkEnd w:id="49"/>
-    </w:p>
-    <w:p>
-      <w:pPr>
-        <w:pStyle w:val="Heading3"/>
-        <w:ind w:left="1440"/>
-        <w:rPr>
-          <w:b/>
-          <w:bCs/>
-        </w:rPr>
-      </w:pPr>
-      <w:bookmarkStart w:id="50" w:name="_Toc101015984"/>
-      <w:bookmarkStart w:id="51" w:name="_Toc101016028"/>
-      <w:r>
-        <w:rPr>
-          <w:b/>
-          <w:bCs/>
-        </w:rPr>
-        <w:t xml:space="preserve">Students shall be able to view lists of their enrolled in </w:t>
-      </w:r>
-      <w:r>
-        <w:rPr>
-          <w:b/>
-          <w:bCs/>
-          <w:highlight w:val="yellow"/>
-        </w:rPr>
-        <w:t>courses</w:t>
-      </w:r>
-      <w:r>
-        <w:rPr>
-          <w:b/>
-          <w:bCs/>
-        </w:rPr>
-        <w:t>.</w:t>
-      </w:r>
-      <w:bookmarkEnd w:id="50"/>
-      <w:bookmarkEnd w:id="51"/>
-    </w:p>
-    <w:p>
-      <w:pPr>
-        <w:pStyle w:val="Heading3"/>
-        <w:ind w:left="1440"/>
-        <w:rPr>
-          <w:b/>
-          <w:bCs/>
-        </w:rPr>
-      </w:pPr>
-      <w:bookmarkStart w:id="52" w:name="_Toc101015985"/>
-      <w:bookmarkStart w:id="53" w:name="_Toc101016029"/>
-      <w:r>
-        <w:rPr>
-          <w:b/>
-          <w:bCs/>
-        </w:rPr>
-        <w:t>Students shall be able to view instructors’ profiles, including their name, major, description, rate, and uploaded courses.</w:t>
-      </w:r>
-      <w:bookmarkEnd w:id="52"/>
-      <w:bookmarkEnd w:id="53"/>
-    </w:p>
-    <w:p>
-      <w:pPr>
-        <w:pStyle w:val="Heading3"/>
-        <w:ind w:left="1440"/>
-        <w:rPr>
-          <w:b/>
-          <w:bCs/>
-        </w:rPr>
-      </w:pPr>
-      <w:bookmarkStart w:id="54" w:name="_Toc101015986"/>
-      <w:bookmarkStart w:id="55" w:name="_Toc101016030"/>
-      <w:r>
-        <w:rPr>
-          <w:b/>
-          <w:bCs/>
-        </w:rPr>
-        <w:t>Students shall be able to edit their profile,</w:t>
-      </w:r>
-      <w:bookmarkEnd w:id="54"/>
-      <w:bookmarkEnd w:id="55"/>
-    </w:p>
-    <w:p>
-      <w:pPr>
-        <w:pStyle w:val="Heading4"/>
-        <w:ind w:leftChars="800" w:left="1760"/>
-        <w:rPr>
-          <w:color w:val="C45911" w:themeColor="accent2" w:themeShade="BF"/>
-        </w:rPr>
-      </w:pPr>
-      <w:r>
-        <w:rPr>
-          <w:color w:val="1F3763" w:themeColor="accent1" w:themeShade="7F"/>
-        </w:rPr>
-        <w:t xml:space="preserve"> </w:t>
-      </w:r>
-      <w:r>
-        <w:rPr>
-          <w:color w:val="C45911" w:themeColor="accent2" w:themeShade="BF"/>
-        </w:rPr>
-        <w:t>including name, password…</w:t>
-      </w:r>
-    </w:p>
-    <w:p/>
-    <w:p>
-      <w:pPr>
-        <w:pStyle w:val="Heading2"/>
-        <w:rPr>
-          <w:b/>
-          <w:bCs/>
-          <w:color w:val="auto"/>
-        </w:rPr>
-      </w:pPr>
-      <w:bookmarkStart w:id="56" w:name="_Toc101016031"/>
-      <w:r>
-        <w:rPr>
-          <w:b/>
-          <w:bCs/>
-          <w:color w:val="auto"/>
-        </w:rPr>
-        <w:t>System Functional</w:t>
-      </w:r>
-      <w:r>
-        <w:rPr>
-          <w:b/>
-          <w:bCs/>
-          <w:color w:val="auto"/>
-        </w:rPr>
-        <w:t xml:space="preserve"> </w:t>
-      </w:r>
-      <w:r>
-        <w:rPr>
-          <w:b/>
-          <w:bCs/>
-          <w:color w:val="auto"/>
-        </w:rPr>
-        <w:t>Requirements</w:t>
-      </w:r>
-      <w:bookmarkEnd w:id="56"/>
-    </w:p>
-    <w:p>
-      <w:r>
-        <w:t>The system needs requirements that must be followed and implemented to achieve the objectives of the system, which are:</w:t>
-      </w:r>
-    </w:p>
-    <w:p>
-      <w:pPr>
-        <w:pStyle w:val="Heading3"/>
-        <w:ind w:left="1440"/>
-        <w:rPr>
-          <w:b/>
-          <w:bCs/>
-        </w:rPr>
-      </w:pPr>
-      <w:bookmarkStart w:id="57" w:name="_Toc101015988"/>
-      <w:bookmarkStart w:id="58" w:name="_Toc101016032"/>
-      <w:r>
-        <w:rPr>
-          <w:b/>
-          <w:bCs/>
-        </w:rPr>
-        <w:t>The system shall</w:t>
-      </w:r>
-      <w:r>
-        <w:rPr>
-          <w:b/>
-          <w:bCs/>
-        </w:rPr>
-        <w:t xml:space="preserve"> be able to</w:t>
-      </w:r>
-      <w:r>
-        <w:rPr>
-          <w:b/>
-          <w:bCs/>
-        </w:rPr>
-        <w:t xml:space="preserve"> send notifications.</w:t>
-      </w:r>
-      <w:bookmarkEnd w:id="57"/>
-      <w:bookmarkEnd w:id="58"/>
-    </w:p>
-    <w:p>
-      <w:pPr>
-        <w:pStyle w:val="Heading3"/>
-        <w:ind w:left="1440"/>
-        <w:rPr>
-          <w:b/>
-          <w:bCs/>
-        </w:rPr>
-      </w:pPr>
-      <w:bookmarkStart w:id="59" w:name="_Toc101015989"/>
-      <w:bookmarkStart w:id="60" w:name="_Toc101016033"/>
-      <w:r>
-        <w:rPr>
-          <w:b/>
-          <w:bCs/>
-        </w:rPr>
-        <w:t>The system shall be able to send verification emails to students when they register.</w:t>
-      </w:r>
-      <w:bookmarkEnd w:id="59"/>
-      <w:bookmarkEnd w:id="60"/>
-    </w:p>
-    <w:p>
-      <w:pPr>
-        <w:pStyle w:val="Heading3"/>
-        <w:ind w:left="1440"/>
-        <w:rPr>
-          <w:b/>
-          <w:bCs/>
-        </w:rPr>
-      </w:pPr>
-      <w:bookmarkStart w:id="61" w:name="_Toc101015990"/>
-      <w:bookmarkStart w:id="62" w:name="_Toc101016034"/>
-      <w:r>
-        <w:rPr>
-          <w:b/>
-          <w:bCs/>
-        </w:rPr>
-        <w:t>The system shall be able to send resetting password emails to students when they attempt to reset their passwords.</w:t>
-      </w:r>
-      <w:bookmarkEnd w:id="61"/>
-      <w:bookmarkEnd w:id="62"/>
-    </w:p>
-    <w:p>
-      <w:pPr>
-        <w:pStyle w:val="Heading3"/>
-        <w:ind w:left="1440"/>
-        <w:rPr>
-          <w:b/>
-          <w:bCs/>
-        </w:rPr>
-      </w:pPr>
-      <w:bookmarkStart w:id="63" w:name="_Toc101015991"/>
-      <w:bookmarkStart w:id="64" w:name="_Toc101016035"/>
-      <w:r>
-        <w:rPr>
-          <w:b/>
-          <w:bCs/>
-        </w:rPr>
-        <w:t>The system shall be able to send a notification of violation to instructors when they violate the regulations.</w:t>
-      </w:r>
-      <w:bookmarkEnd w:id="63"/>
-      <w:bookmarkEnd w:id="64"/>
     </w:p>
     <w:p>
       <w:pPr>
@@ -4112,11 +4697,11 @@
       <w:pPr>
         <w:pStyle w:val="Heading1"/>
       </w:pPr>
-      <w:bookmarkStart w:id="65" w:name="_Toc101016036"/>
+      <w:bookmarkStart w:id="45" w:name="_Toc101016036"/>
       <w:r>
         <w:t>Non-Functional Requirements</w:t>
       </w:r>
-      <w:bookmarkEnd w:id="65"/>
+      <w:bookmarkEnd w:id="45"/>
     </w:p>
     <w:p>
       <w:pPr>
@@ -4149,41 +4734,35 @@
         <w:rPr>
           <w:rFonts w:asciiTheme="majorBidi" w:hAnsiTheme="majorBidi" w:cstheme="majorBidi"/>
         </w:rPr>
-        <w:t xml:space="preserve">in </w:t>
+        <w:t xml:space="preserve">in Agile software projects, more than 77% of respondents consider having non-functional requirements to be “important” at the least; moreover, above 30% believe that it is “critical”. Another finding worth mentioning is that, overall, respondents with a greater experience value non-functional more </w:t>
       </w:r>
       <w:r>
         <w:rPr>
           <w:rFonts w:asciiTheme="majorBidi" w:hAnsiTheme="majorBidi" w:cstheme="majorBidi"/>
         </w:rPr>
+        <w:t>[10].</w:t>
+      </w:r>
+    </w:p>
+    <w:p>
+      <w:pPr>
+        <w:pStyle w:val="Heading2"/>
+        <w:rPr>
+          <w:b/>
+          <w:bCs/>
+          <w:color w:val="auto"/>
+        </w:rPr>
+      </w:pPr>
+      <w:bookmarkStart w:id="46" w:name="_Toc101016037"/>
+      <w:r>
+        <w:rPr>
+          <w:b/>
+          <w:bCs/>
+          <w:color w:val="auto"/>
+        </w:rPr>
         <w:lastRenderedPageBreak/>
-        <w:t xml:space="preserve">Agile software projects, more than 77% of respondents consider having non-functional requirements to be “important” at the least; moreover, above 30% believe that it is “critical”. Another finding worth mentioning is that, overall, respondents with a greater experience value non-functional more </w:t>
-      </w:r>
-      <w:r>
-        <w:rPr>
-          <w:rFonts w:asciiTheme="majorBidi" w:hAnsiTheme="majorBidi" w:cstheme="majorBidi"/>
-        </w:rPr>
-        <w:t>[10].</w:t>
-      </w:r>
-    </w:p>
-    <w:p>
-      <w:pPr>
-        <w:pStyle w:val="Heading2"/>
-        <w:rPr>
-          <w:b/>
-          <w:bCs/>
-          <w:color w:val="auto"/>
-        </w:rPr>
-      </w:pPr>
-      <w:bookmarkStart w:id="66" w:name="_Toc101016037"/>
-      <w:r>
-        <w:rPr>
-          <w:b/>
-          <w:bCs/>
-          <w:color w:val="auto"/>
-        </w:rPr>
         <w:t>Availability</w:t>
       </w:r>
-      <w:bookmarkEnd w:id="66"/>
+      <w:bookmarkEnd w:id="46"/>
     </w:p>
     <w:p>
       <w:pPr>
@@ -4194,7 +4773,7 @@
           <w:bCs/>
         </w:rPr>
       </w:pPr>
-      <w:bookmarkStart w:id="67" w:name="_Toc101016038"/>
+      <w:bookmarkStart w:id="47" w:name="_Toc101016038"/>
       <w:r>
         <w:rPr>
           <w:b/>
@@ -4202,7 +4781,7 @@
         </w:rPr>
         <w:t>The system should be available at least 98% of the time after deployment.</w:t>
       </w:r>
-      <w:bookmarkEnd w:id="67"/>
+      <w:bookmarkEnd w:id="47"/>
     </w:p>
     <w:p>
       <w:pPr>
@@ -4225,7 +4804,7 @@
           <w:color w:val="auto"/>
         </w:rPr>
       </w:pPr>
-      <w:bookmarkStart w:id="68" w:name="_Toc101016039"/>
+      <w:bookmarkStart w:id="48" w:name="_Toc101016039"/>
       <w:r>
         <w:rPr>
           <w:b/>
@@ -4234,7 +4813,7 @@
         </w:rPr>
         <w:t>Reusability</w:t>
       </w:r>
-      <w:bookmarkEnd w:id="68"/>
+      <w:bookmarkEnd w:id="48"/>
     </w:p>
     <w:p>
       <w:pPr>
@@ -4245,7 +4824,7 @@
           <w:bCs/>
         </w:rPr>
       </w:pPr>
-      <w:bookmarkStart w:id="69" w:name="_Toc101016040"/>
+      <w:bookmarkStart w:id="49" w:name="_Toc101016040"/>
       <w:r>
         <w:rPr>
           <w:b/>
@@ -4253,7 +4832,7 @@
         </w:rPr>
         <w:t xml:space="preserve">At least half of the system components must be reusable, where they can be used in other </w:t>
       </w:r>
-      <w:bookmarkEnd w:id="69"/>
+      <w:bookmarkEnd w:id="49"/>
       <w:r>
         <w:rPr>
           <w:b/>
@@ -4297,7 +4876,7 @@
           <w:color w:val="auto"/>
         </w:rPr>
       </w:pPr>
-      <w:bookmarkStart w:id="70" w:name="_Toc101016041"/>
+      <w:bookmarkStart w:id="50" w:name="_Toc101016041"/>
       <w:r>
         <w:rPr>
           <w:b/>
@@ -4306,7 +4885,7 @@
         </w:rPr>
         <w:t>Usability</w:t>
       </w:r>
-      <w:bookmarkEnd w:id="70"/>
+      <w:bookmarkEnd w:id="50"/>
     </w:p>
     <w:p>
       <w:pPr>
@@ -4317,7 +4896,7 @@
           <w:bCs/>
         </w:rPr>
       </w:pPr>
-      <w:bookmarkStart w:id="71" w:name="_Toc101016042"/>
+      <w:bookmarkStart w:id="51" w:name="_Toc101016042"/>
       <w:r>
         <w:rPr>
           <w:b/>
@@ -4332,7 +4911,7 @@
         </w:rPr>
         <w:t>.</w:t>
       </w:r>
-      <w:bookmarkEnd w:id="71"/>
+      <w:bookmarkEnd w:id="51"/>
     </w:p>
     <w:p>
       <w:pPr>
@@ -4343,7 +4922,7 @@
           <w:bCs/>
         </w:rPr>
       </w:pPr>
-      <w:bookmarkStart w:id="72" w:name="_Toc101016043"/>
+      <w:bookmarkStart w:id="52" w:name="_Toc101016043"/>
       <w:r>
         <w:rPr>
           <w:b/>
@@ -4367,7 +4946,7 @@
         </w:rPr>
         <w:t xml:space="preserve"> seconds</w:t>
       </w:r>
-      <w:bookmarkEnd w:id="72"/>
+      <w:bookmarkEnd w:id="52"/>
       <w:r>
         <w:rPr>
           <w:b/>
@@ -4385,7 +4964,7 @@
           <w:color w:val="auto"/>
         </w:rPr>
       </w:pPr>
-      <w:bookmarkStart w:id="73" w:name="_Toc101016044"/>
+      <w:bookmarkStart w:id="53" w:name="_Toc101016044"/>
       <w:r>
         <w:rPr>
           <w:b/>
@@ -4394,7 +4973,7 @@
         </w:rPr>
         <w:t>Security</w:t>
       </w:r>
-      <w:bookmarkEnd w:id="73"/>
+      <w:bookmarkEnd w:id="53"/>
     </w:p>
     <w:p>
       <w:pPr>
@@ -4405,8 +4984,8 @@
           <w:bCs/>
         </w:rPr>
       </w:pPr>
-      <w:bookmarkStart w:id="74" w:name="_Toc101016046"/>
-      <w:bookmarkStart w:id="75" w:name="_Toc101016045"/>
+      <w:bookmarkStart w:id="54" w:name="_Toc101016046"/>
+      <w:bookmarkStart w:id="55" w:name="_Toc101016045"/>
       <w:r>
         <w:rPr>
           <w:b/>
@@ -4450,14 +5029,85 @@
         <w:pStyle w:val="Heading4"/>
         <w:ind w:leftChars="800" w:left="1760"/>
         <w:rPr>
-          <w:color w:val="C45911" w:themeColor="accent2" w:themeShade="BF"/>
-        </w:rPr>
-      </w:pPr>
-      <w:r>
-        <w:rPr>
-          <w:color w:val="C45911" w:themeColor="accent2" w:themeShade="BF"/>
-        </w:rPr>
-        <w:t>Validate username and password inputs</w:t>
+          <w:i w:val="0"/>
+          <w:iCs w:val="0"/>
+          <w:color w:val="C45911" w:themeColor="accent2" w:themeShade="BF"/>
+          <w:highlight w:val="green"/>
+        </w:rPr>
+      </w:pPr>
+      <w:bookmarkStart w:id="56" w:name="_Toc101015974"/>
+      <w:bookmarkStart w:id="57" w:name="_Toc101016018"/>
+      <w:r>
+        <w:rPr>
+          <w:color w:val="C45911" w:themeColor="accent2" w:themeShade="BF"/>
+          <w:highlight w:val="green"/>
+        </w:rPr>
+        <w:t>Students</w:t>
+      </w:r>
+      <w:r>
+        <w:rPr>
+          <w:i w:val="0"/>
+          <w:iCs w:val="0"/>
+          <w:color w:val="C45911" w:themeColor="accent2" w:themeShade="BF"/>
+          <w:highlight w:val="green"/>
+        </w:rPr>
+        <w:t xml:space="preserve"> shall be able to log into the system via third parties</w:t>
+      </w:r>
+      <w:bookmarkEnd w:id="56"/>
+      <w:bookmarkEnd w:id="57"/>
+      <w:r>
+        <w:rPr>
+          <w:i w:val="0"/>
+          <w:iCs w:val="0"/>
+          <w:color w:val="C45911" w:themeColor="accent2" w:themeShade="BF"/>
+          <w:highlight w:val="darkGray"/>
+        </w:rPr>
+        <w:t>...</w:t>
+      </w:r>
+    </w:p>
+    <w:p>
+      <w:pPr>
+        <w:pStyle w:val="Heading5"/>
+        <w:ind w:leftChars="900" w:left="1980"/>
+        <w:rPr>
+          <w:color w:val="7030A0"/>
+        </w:rPr>
+      </w:pPr>
+      <w:r>
+        <w:rPr>
+          <w:color w:val="7030A0"/>
+        </w:rPr>
+        <w:t>Google authentication.</w:t>
+      </w:r>
+    </w:p>
+    <w:p>
+      <w:pPr>
+        <w:pStyle w:val="Heading5"/>
+        <w:ind w:leftChars="900" w:left="1980"/>
+        <w:rPr>
+          <w:color w:val="7030A0"/>
+        </w:rPr>
+      </w:pPr>
+      <w:r>
+        <w:rPr>
+          <w:color w:val="7030A0"/>
+        </w:rPr>
+        <w:t>Facebook authentication.</w:t>
+      </w:r>
+    </w:p>
+    <w:p>
+      <w:pPr>
+        <w:pStyle w:val="Heading5"/>
+        <w:ind w:leftChars="900" w:left="1980"/>
+        <w:rPr>
+          <w:color w:val="7030A0"/>
+        </w:rPr>
+      </w:pPr>
+      <w:r>
+        <w:rPr>
+          <w:color w:val="7030A0"/>
+        </w:rPr>
+        <w:t>GitHub authentication.</w:t>
       </w:r>
     </w:p>
     <w:p>
@@ -4465,42 +5115,57 @@
         <w:pStyle w:val="Heading4"/>
         <w:ind w:leftChars="800" w:left="1760"/>
         <w:rPr>
-          <w:color w:val="C45911" w:themeColor="accent2" w:themeShade="BF"/>
-        </w:rPr>
-      </w:pPr>
-      <w:r>
-        <w:rPr>
-          <w:color w:val="C45911" w:themeColor="accent2" w:themeShade="BF"/>
-        </w:rPr>
-        <w:t xml:space="preserve">Encrypt </w:t>
-      </w:r>
-      <w:r>
-        <w:rPr>
-          <w:color w:val="C45911" w:themeColor="accent2" w:themeShade="BF"/>
-        </w:rPr>
-        <w:t>sensitive data transmitted over the internet</w:t>
-      </w:r>
-      <w:r>
-        <w:rPr>
-          <w:color w:val="C45911" w:themeColor="accent2" w:themeShade="BF"/>
-        </w:rPr>
-        <w:t xml:space="preserve"> (username, password)</w:t>
-      </w:r>
+          <w:i w:val="0"/>
+          <w:iCs w:val="0"/>
+          <w:color w:val="C45911" w:themeColor="accent2" w:themeShade="BF"/>
+          <w:highlight w:val="darkGray"/>
+        </w:rPr>
+      </w:pPr>
+      <w:bookmarkStart w:id="58" w:name="_Toc101015975"/>
+      <w:bookmarkStart w:id="59" w:name="_Toc101016019"/>
+      <w:r>
+        <w:rPr>
+          <w:i w:val="0"/>
+          <w:iCs w:val="0"/>
+          <w:color w:val="C45911" w:themeColor="accent2" w:themeShade="BF"/>
+          <w:highlight w:val="darkGray"/>
+        </w:rPr>
+        <w:t>Students shall be able to log out of the system.</w:t>
+      </w:r>
+      <w:bookmarkEnd w:id="58"/>
+      <w:bookmarkEnd w:id="59"/>
     </w:p>
     <w:p>
       <w:pPr>
         <w:pStyle w:val="Heading4"/>
         <w:ind w:leftChars="800" w:left="1760"/>
         <w:rPr>
-          <w:color w:val="C45911" w:themeColor="accent2" w:themeShade="BF"/>
-        </w:rPr>
-      </w:pPr>
-      <w:r>
-        <w:rPr>
-          <w:color w:val="C45911" w:themeColor="accent2" w:themeShade="BF"/>
-        </w:rPr>
-        <w:t>The system shall detect and hinder Bots and IP Throttling attacks.</w:t>
-      </w:r>
+          <w:i w:val="0"/>
+          <w:iCs w:val="0"/>
+          <w:color w:val="C45911" w:themeColor="accent2" w:themeShade="BF"/>
+          <w:highlight w:val="darkGray"/>
+        </w:rPr>
+      </w:pPr>
+      <w:bookmarkStart w:id="60" w:name="_Toc101015976"/>
+      <w:bookmarkStart w:id="61" w:name="_Toc101016020"/>
+      <w:r>
+        <w:rPr>
+          <w:color w:val="C45911" w:themeColor="accent2" w:themeShade="BF"/>
+          <w:highlight w:val="darkGray"/>
+        </w:rPr>
+        <w:t>Students</w:t>
+      </w:r>
+      <w:r>
+        <w:rPr>
+          <w:i w:val="0"/>
+          <w:iCs w:val="0"/>
+          <w:color w:val="C45911" w:themeColor="accent2" w:themeShade="BF"/>
+          <w:highlight w:val="darkGray"/>
+        </w:rPr>
+        <w:t xml:space="preserve"> shall be able to reset their password.</w:t>
+      </w:r>
+      <w:bookmarkEnd w:id="60"/>
+      <w:bookmarkEnd w:id="61"/>
     </w:p>
     <w:p>
       <w:pPr>
@@ -4514,25 +5179,7 @@
         <w:rPr>
           <w:color w:val="C45911" w:themeColor="accent2" w:themeShade="BF"/>
         </w:rPr>
-        <w:t xml:space="preserve">The system shall </w:t>
-      </w:r>
-      <w:r>
-        <w:rPr>
-          <w:color w:val="C45911" w:themeColor="accent2" w:themeShade="BF"/>
-        </w:rPr>
-        <w:t>preven</w:t>
-      </w:r>
-      <w:r>
-        <w:rPr>
-          <w:color w:val="C45911" w:themeColor="accent2" w:themeShade="BF"/>
-        </w:rPr>
-        <w:t>t b</w:t>
-      </w:r>
-      <w:r>
-        <w:rPr>
-          <w:color w:val="C45911" w:themeColor="accent2" w:themeShade="BF"/>
-        </w:rPr>
-        <w:t>rute force</w:t>
+        <w:t>Validate username and password inputs</w:t>
       </w:r>
     </w:p>
     <w:p>
@@ -4547,6 +5194,75 @@
         <w:rPr>
           <w:color w:val="C45911" w:themeColor="accent2" w:themeShade="BF"/>
         </w:rPr>
+        <w:t xml:space="preserve">Encrypt </w:t>
+      </w:r>
+      <w:r>
+        <w:rPr>
+          <w:color w:val="C45911" w:themeColor="accent2" w:themeShade="BF"/>
+        </w:rPr>
+        <w:t>sensitive data transmitted over the internet</w:t>
+      </w:r>
+      <w:r>
+        <w:rPr>
+          <w:color w:val="C45911" w:themeColor="accent2" w:themeShade="BF"/>
+        </w:rPr>
+        <w:t xml:space="preserve"> (username, password)</w:t>
+      </w:r>
+    </w:p>
+    <w:p>
+      <w:pPr>
+        <w:pStyle w:val="Heading4"/>
+        <w:ind w:leftChars="800" w:left="1760"/>
+        <w:rPr>
+          <w:color w:val="C45911" w:themeColor="accent2" w:themeShade="BF"/>
+        </w:rPr>
+      </w:pPr>
+      <w:r>
+        <w:rPr>
+          <w:color w:val="C45911" w:themeColor="accent2" w:themeShade="BF"/>
+        </w:rPr>
+        <w:t>The system shall detect and hinder Bots and IP Throttling attacks.</w:t>
+      </w:r>
+    </w:p>
+    <w:p>
+      <w:pPr>
+        <w:pStyle w:val="Heading4"/>
+        <w:ind w:leftChars="800" w:left="1760"/>
+        <w:rPr>
+          <w:color w:val="C45911" w:themeColor="accent2" w:themeShade="BF"/>
+        </w:rPr>
+      </w:pPr>
+      <w:r>
+        <w:rPr>
+          <w:color w:val="C45911" w:themeColor="accent2" w:themeShade="BF"/>
+        </w:rPr>
+        <w:t xml:space="preserve">The system shall </w:t>
+      </w:r>
+      <w:r>
+        <w:rPr>
+          <w:color w:val="C45911" w:themeColor="accent2" w:themeShade="BF"/>
+        </w:rPr>
+        <w:t>prevent b</w:t>
+      </w:r>
+      <w:r>
+        <w:rPr>
+          <w:color w:val="C45911" w:themeColor="accent2" w:themeShade="BF"/>
+        </w:rPr>
+        <w:t>rute force</w:t>
+      </w:r>
+    </w:p>
+    <w:p>
+      <w:pPr>
+        <w:pStyle w:val="Heading4"/>
+        <w:ind w:leftChars="800" w:left="1760"/>
+        <w:rPr>
+          <w:color w:val="C45911" w:themeColor="accent2" w:themeShade="BF"/>
+        </w:rPr>
+      </w:pPr>
+      <w:r>
+        <w:rPr>
+          <w:color w:val="C45911" w:themeColor="accent2" w:themeShade="BF"/>
+        </w:rPr>
         <w:t>The system shall</w:t>
       </w:r>
       <w:r>
@@ -4556,6 +5272,7 @@
         <w:t xml:space="preserve"> detect and prevents users from using breached passwords</w:t>
       </w:r>
     </w:p>
+    <w:p/>
     <w:p>
       <w:pPr>
         <w:pStyle w:val="Heading3"/>
@@ -4570,7 +5287,21 @@
           <w:b/>
           <w:bCs/>
         </w:rPr>
-        <w:t>Security Functional Requirements</w:t>
+        <w:t xml:space="preserve">Security </w:t>
+      </w:r>
+      <w:r>
+        <w:rPr>
+          <w:b/>
+          <w:bCs/>
+        </w:rPr>
+        <w:t>Non-</w:t>
+      </w:r>
+      <w:r>
+        <w:rPr>
+          <w:b/>
+          <w:bCs/>
+        </w:rPr>
+        <w:t>Functional Requirements</w:t>
       </w:r>
     </w:p>
     <w:p>
@@ -4727,8 +5458,8 @@
         <w:ind w:left="1440"/>
       </w:pPr>
     </w:p>
-    <w:bookmarkEnd w:id="74"/>
-    <w:bookmarkEnd w:id="75"/>
+    <w:bookmarkEnd w:id="54"/>
+    <w:bookmarkEnd w:id="55"/>
     <w:p>
       <w:pPr>
         <w:pStyle w:val="Heading3"/>
@@ -4752,7 +5483,7 @@
           <w:color w:val="auto"/>
         </w:rPr>
       </w:pPr>
-      <w:bookmarkStart w:id="76" w:name="_Toc101016048"/>
+      <w:bookmarkStart w:id="62" w:name="_Toc101016048"/>
       <w:r>
         <w:rPr>
           <w:b/>
@@ -4761,7 +5492,7 @@
         </w:rPr>
         <w:t>Scalability</w:t>
       </w:r>
-      <w:bookmarkEnd w:id="76"/>
+      <w:bookmarkEnd w:id="62"/>
     </w:p>
     <w:p>
       <w:pPr>
@@ -4772,7 +5503,7 @@
           <w:bCs/>
         </w:rPr>
       </w:pPr>
-      <w:bookmarkStart w:id="77" w:name="_Toc101016049"/>
+      <w:bookmarkStart w:id="63" w:name="_Toc101016049"/>
       <w:r>
         <w:rPr>
           <w:b/>
@@ -4780,7 +5511,7 @@
         </w:rPr>
         <w:t>The system must be scalable to support at least 3000 concurrent users in the time of launching, and no less than 6000 users during the first year.</w:t>
       </w:r>
-      <w:bookmarkEnd w:id="77"/>
+      <w:bookmarkEnd w:id="63"/>
     </w:p>
     <w:p>
       <w:pPr>
@@ -4791,7 +5522,7 @@
           <w:color w:val="auto"/>
         </w:rPr>
       </w:pPr>
-      <w:bookmarkStart w:id="78" w:name="_Toc101016050"/>
+      <w:bookmarkStart w:id="64" w:name="_Toc101016050"/>
       <w:r>
         <w:rPr>
           <w:b/>
@@ -4800,7 +5531,7 @@
         </w:rPr>
         <w:t>Maintainability</w:t>
       </w:r>
-      <w:bookmarkEnd w:id="78"/>
+      <w:bookmarkEnd w:id="64"/>
     </w:p>
     <w:p>
       <w:pPr>
@@ -4811,7 +5542,7 @@
           <w:bCs/>
         </w:rPr>
       </w:pPr>
-      <w:bookmarkStart w:id="79" w:name="_Toc101016051"/>
+      <w:bookmarkStart w:id="65" w:name="_Toc101016051"/>
       <w:r>
         <w:rPr>
           <w:b/>
@@ -4819,7 +5550,7 @@
         </w:rPr>
         <w:t>The system shall exhibit a MTTR of not more than 4 hours.</w:t>
       </w:r>
-      <w:bookmarkEnd w:id="79"/>
+      <w:bookmarkEnd w:id="65"/>
     </w:p>
     <w:p>
       <w:pPr>
@@ -4830,7 +5561,7 @@
           <w:color w:val="auto"/>
         </w:rPr>
       </w:pPr>
-      <w:bookmarkStart w:id="80" w:name="_Toc101016052"/>
+      <w:bookmarkStart w:id="66" w:name="_Toc101016052"/>
       <w:r>
         <w:rPr>
           <w:b/>
@@ -4839,7 +5570,7 @@
         </w:rPr>
         <w:t>Flexibility</w:t>
       </w:r>
-      <w:bookmarkEnd w:id="80"/>
+      <w:bookmarkEnd w:id="66"/>
     </w:p>
     <w:p>
       <w:pPr>
@@ -4850,7 +5581,7 @@
           <w:color w:val="auto"/>
         </w:rPr>
       </w:pPr>
-      <w:bookmarkStart w:id="81" w:name="_Toc101016053"/>
+      <w:bookmarkStart w:id="67" w:name="_Toc101016053"/>
       <w:r>
         <w:rPr>
           <w:b/>
@@ -4859,8 +5590,10 @@
         </w:rPr>
         <w:t>Expansibility</w:t>
       </w:r>
-      <w:bookmarkEnd w:id="81"/>
-    </w:p>
+      <w:bookmarkEnd w:id="67"/>
+    </w:p>
+    <w:p/>
+    <w:p/>
     <w:sectPr>
       <w:headerReference w:type="default" r:id="rId8"/>
       <w:footerReference w:type="even" r:id="rId9"/>
@@ -4879,7 +5612,7 @@
 </file>
 
 <file path=word/endnotes.xml><?xml version="1.0" encoding="utf-8"?>
-<w:endnotes xmlns:wpc="http://schemas.microsoft.com/office/word/2010/wordprocessingCanvas" xmlns:cx="http://schemas.microsoft.com/office/drawing/2014/chartex" xmlns:cx1="http://schemas.microsoft.com/office/drawing/2015/9/8/chartex" xmlns:cx2="http://schemas.microsoft.com/office/drawing/2015/10/21/chartex" xmlns:cx3="http://schemas.microsoft.com/office/drawing/2016/5/9/chartex" xmlns:cx4="http://schemas.microsoft.com/office/drawing/2016/5/10/chartex" xmlns:cx5="http://schemas.microsoft.com/office/drawing/2016/5/11/chartex" xmlns:cx6="http://schemas.microsoft.com/office/drawing/2016/5/12/chartex" xmlns:cx7="http://schemas.microsoft.com/office/drawing/2016/5/13/chartex" xmlns:cx8="http://schemas.microsoft.com/office/drawing/2016/5/14/chartex" xmlns:mc="http://schemas.openxmlformats.org/markup-compatibility/2006" xmlns:aink="http://schemas.microsoft.com/office/drawing/2016/ink" xmlns:am3d="http://schemas.microsoft.com/office/drawing/2017/model3d" xmlns:o="urn:schemas-microsoft-com:office:office" xmlns:r="http://schemas.openxmlformats.org/officeDocument/2006/relationships" xmlns:m="http://schemas.openxmlformats.org/officeDocument/2006/math" xmlns:v="urn:schemas-microsoft-com:vml" xmlns:wp14="http://schemas.microsoft.com/office/word/2010/wordprocessingDrawing" xmlns:wp="http://schemas.openxmlformats.org/drawingml/2006/wordprocessingDrawing" xmlns:w10="urn:schemas-microsoft-com:office:word" xmlns:w="http://schemas.openxmlformats.org/wordprocessingml/2006/main" xmlns:w14="http://schemas.microsoft.com/office/word/2010/wordml" xmlns:w15="http://schemas.microsoft.com/office/word/2012/wordml" xmlns:w16cex="http://schemas.microsoft.com/office/word/2018/wordml/cex" xmlns:w16cid="http://schemas.microsoft.com/office/word/2016/wordml/cid" xmlns:w16="http://schemas.microsoft.com/office/word/2018/wordml" xmlns:w16sdtdh="http://schemas.microsoft.com/office/word/2020/wordml/sdtdatahash" xmlns:w16se="http://schemas.microsoft.com/office/word/2015/wordml/symex" xmlns:wpg="http://schemas.microsoft.com/office/word/2010/wordprocessingGroup" xmlns:wpi="http://schemas.microsoft.com/office/word/2010/wordprocessingInk" xmlns:wne="http://schemas.microsoft.com/office/word/2006/wordml" xmlns:wps="http://schemas.microsoft.com/office/word/2010/wordprocessingShape" mc:Ignorable="w14 w15 w16se w16cid w16 w16cex w16sdtdh wp14">
+<w:endnotes xmlns:wpc="http://schemas.microsoft.com/office/word/2010/wordprocessingCanvas" xmlns:cx="http://schemas.microsoft.com/office/drawing/2014/chartex" xmlns:cx1="http://schemas.microsoft.com/office/drawing/2015/9/8/chartex" xmlns:cx2="http://schemas.microsoft.com/office/drawing/2015/10/21/chartex" xmlns:cx3="http://schemas.microsoft.com/office/drawing/2016/5/9/chartex" xmlns:cx4="http://schemas.microsoft.com/office/drawing/2016/5/10/chartex" xmlns:cx5="http://schemas.microsoft.com/office/drawing/2016/5/11/chartex" xmlns:cx6="http://schemas.microsoft.com/office/drawing/2016/5/12/chartex" xmlns:cx7="http://schemas.microsoft.com/office/drawing/2016/5/13/chartex" xmlns:cx8="http://schemas.microsoft.com/office/drawing/2016/5/14/chartex" xmlns:mc="http://schemas.openxmlformats.org/markup-compatibility/2006" xmlns:aink="http://schemas.microsoft.com/office/drawing/2016/ink" xmlns:am3d="http://schemas.microsoft.com/office/drawing/2017/model3d" xmlns:o="urn:schemas-microsoft-com:office:office" xmlns:oel="http://schemas.microsoft.com/office/2019/extlst" xmlns:r="http://schemas.openxmlformats.org/officeDocument/2006/relationships" xmlns:m="http://schemas.openxmlformats.org/officeDocument/2006/math" xmlns:v="urn:schemas-microsoft-com:vml" xmlns:wp14="http://schemas.microsoft.com/office/word/2010/wordprocessingDrawing" xmlns:wp="http://schemas.openxmlformats.org/drawingml/2006/wordprocessingDrawing" xmlns:w10="urn:schemas-microsoft-com:office:word" xmlns:w="http://schemas.openxmlformats.org/wordprocessingml/2006/main" xmlns:w14="http://schemas.microsoft.com/office/word/2010/wordml" xmlns:w15="http://schemas.microsoft.com/office/word/2012/wordml" xmlns:w16cex="http://schemas.microsoft.com/office/word/2018/wordml/cex" xmlns:w16cid="http://schemas.microsoft.com/office/word/2016/wordml/cid" xmlns:w16="http://schemas.microsoft.com/office/word/2018/wordml" xmlns:w16sdtdh="http://schemas.microsoft.com/office/word/2020/wordml/sdtdatahash" xmlns:w16se="http://schemas.microsoft.com/office/word/2015/wordml/symex" xmlns:wpg="http://schemas.microsoft.com/office/word/2010/wordprocessingGroup" xmlns:wpi="http://schemas.microsoft.com/office/word/2010/wordprocessingInk" xmlns:wne="http://schemas.microsoft.com/office/word/2006/wordml" xmlns:wps="http://schemas.microsoft.com/office/word/2010/wordprocessingShape" mc:Ignorable="w14 w15 w16se w16cid w16 w16cex w16sdtdh wp14">
   <w:endnote w:type="separator" w:id="-1">
     <w:p>
       <w:pPr>
@@ -4904,7 +5637,7 @@
 </file>
 
 <file path=word/footer1.xml><?xml version="1.0" encoding="utf-8"?>
-<w:ftr xmlns:wpc="http://schemas.microsoft.com/office/word/2010/wordprocessingCanvas" xmlns:cx="http://schemas.microsoft.com/office/drawing/2014/chartex" xmlns:cx1="http://schemas.microsoft.com/office/drawing/2015/9/8/chartex" xmlns:cx2="http://schemas.microsoft.com/office/drawing/2015/10/21/chartex" xmlns:cx3="http://schemas.microsoft.com/office/drawing/2016/5/9/chartex" xmlns:cx4="http://schemas.microsoft.com/office/drawing/2016/5/10/chartex" xmlns:cx5="http://schemas.microsoft.com/office/drawing/2016/5/11/chartex" xmlns:cx6="http://schemas.microsoft.com/office/drawing/2016/5/12/chartex" xmlns:cx7="http://schemas.microsoft.com/office/drawing/2016/5/13/chartex" xmlns:cx8="http://schemas.microsoft.com/office/drawing/2016/5/14/chartex" xmlns:mc="http://schemas.openxmlformats.org/markup-compatibility/2006" xmlns:aink="http://schemas.microsoft.com/office/drawing/2016/ink" xmlns:am3d="http://schemas.microsoft.com/office/drawing/2017/model3d" xmlns:o="urn:schemas-microsoft-com:office:office" xmlns:r="http://schemas.openxmlformats.org/officeDocument/2006/relationships" xmlns:m="http://schemas.openxmlformats.org/officeDocument/2006/math" xmlns:v="urn:schemas-microsoft-com:vml" xmlns:wp14="http://schemas.microsoft.com/office/word/2010/wordprocessingDrawing" xmlns:wp="http://schemas.openxmlformats.org/drawingml/2006/wordprocessingDrawing" xmlns:w10="urn:schemas-microsoft-com:office:word" xmlns:w="http://schemas.openxmlformats.org/wordprocessingml/2006/main" xmlns:w14="http://schemas.microsoft.com/office/word/2010/wordml" xmlns:w15="http://schemas.microsoft.com/office/word/2012/wordml" xmlns:w16cex="http://schemas.microsoft.com/office/word/2018/wordml/cex" xmlns:w16cid="http://schemas.microsoft.com/office/word/2016/wordml/cid" xmlns:w16="http://schemas.microsoft.com/office/word/2018/wordml" xmlns:w16sdtdh="http://schemas.microsoft.com/office/word/2020/wordml/sdtdatahash" xmlns:w16se="http://schemas.microsoft.com/office/word/2015/wordml/symex" xmlns:wpg="http://schemas.microsoft.com/office/word/2010/wordprocessingGroup" xmlns:wpi="http://schemas.microsoft.com/office/word/2010/wordprocessingInk" xmlns:wne="http://schemas.microsoft.com/office/word/2006/wordml" xmlns:wps="http://schemas.microsoft.com/office/word/2010/wordprocessingShape" mc:Ignorable="w14 w15 w16se w16cid w16 w16cex w16sdtdh wp14">
+<w:ftr xmlns:wpc="http://schemas.microsoft.com/office/word/2010/wordprocessingCanvas" xmlns:cx="http://schemas.microsoft.com/office/drawing/2014/chartex" xmlns:cx1="http://schemas.microsoft.com/office/drawing/2015/9/8/chartex" xmlns:cx2="http://schemas.microsoft.com/office/drawing/2015/10/21/chartex" xmlns:cx3="http://schemas.microsoft.com/office/drawing/2016/5/9/chartex" xmlns:cx4="http://schemas.microsoft.com/office/drawing/2016/5/10/chartex" xmlns:cx5="http://schemas.microsoft.com/office/drawing/2016/5/11/chartex" xmlns:cx6="http://schemas.microsoft.com/office/drawing/2016/5/12/chartex" xmlns:cx7="http://schemas.microsoft.com/office/drawing/2016/5/13/chartex" xmlns:cx8="http://schemas.microsoft.com/office/drawing/2016/5/14/chartex" xmlns:mc="http://schemas.openxmlformats.org/markup-compatibility/2006" xmlns:aink="http://schemas.microsoft.com/office/drawing/2016/ink" xmlns:am3d="http://schemas.microsoft.com/office/drawing/2017/model3d" xmlns:o="urn:schemas-microsoft-com:office:office" xmlns:oel="http://schemas.microsoft.com/office/2019/extlst" xmlns:r="http://schemas.openxmlformats.org/officeDocument/2006/relationships" xmlns:m="http://schemas.openxmlformats.org/officeDocument/2006/math" xmlns:v="urn:schemas-microsoft-com:vml" xmlns:wp14="http://schemas.microsoft.com/office/word/2010/wordprocessingDrawing" xmlns:wp="http://schemas.openxmlformats.org/drawingml/2006/wordprocessingDrawing" xmlns:w10="urn:schemas-microsoft-com:office:word" xmlns:w="http://schemas.openxmlformats.org/wordprocessingml/2006/main" xmlns:w14="http://schemas.microsoft.com/office/word/2010/wordml" xmlns:w15="http://schemas.microsoft.com/office/word/2012/wordml" xmlns:w16cex="http://schemas.microsoft.com/office/word/2018/wordml/cex" xmlns:w16cid="http://schemas.microsoft.com/office/word/2016/wordml/cid" xmlns:w16="http://schemas.microsoft.com/office/word/2018/wordml" xmlns:w16sdtdh="http://schemas.microsoft.com/office/word/2020/wordml/sdtdatahash" xmlns:w16se="http://schemas.microsoft.com/office/word/2015/wordml/symex" xmlns:wpg="http://schemas.microsoft.com/office/word/2010/wordprocessingGroup" xmlns:wpi="http://schemas.microsoft.com/office/word/2010/wordprocessingInk" xmlns:wne="http://schemas.microsoft.com/office/word/2006/wordml" xmlns:wps="http://schemas.microsoft.com/office/word/2010/wordprocessingShape" mc:Ignorable="w14 w15 w16se w16cid w16 w16cex w16sdtdh wp14">
   <w:p>
     <w:pPr>
       <w:jc w:val="right"/>
@@ -4951,7 +5684,7 @@
 </file>
 
 <file path=word/footer2.xml><?xml version="1.0" encoding="utf-8"?>
-<w:ftr xmlns:wpc="http://schemas.microsoft.com/office/word/2010/wordprocessingCanvas" xmlns:cx="http://schemas.microsoft.com/office/drawing/2014/chartex" xmlns:cx1="http://schemas.microsoft.com/office/drawing/2015/9/8/chartex" xmlns:cx2="http://schemas.microsoft.com/office/drawing/2015/10/21/chartex" xmlns:cx3="http://schemas.microsoft.com/office/drawing/2016/5/9/chartex" xmlns:cx4="http://schemas.microsoft.com/office/drawing/2016/5/10/chartex" xmlns:cx5="http://schemas.microsoft.com/office/drawing/2016/5/11/chartex" xmlns:cx6="http://schemas.microsoft.com/office/drawing/2016/5/12/chartex" xmlns:cx7="http://schemas.microsoft.com/office/drawing/2016/5/13/chartex" xmlns:cx8="http://schemas.microsoft.com/office/drawing/2016/5/14/chartex" xmlns:mc="http://schemas.openxmlformats.org/markup-compatibility/2006" xmlns:aink="http://schemas.microsoft.com/office/drawing/2016/ink" xmlns:am3d="http://schemas.microsoft.com/office/drawing/2017/model3d" xmlns:o="urn:schemas-microsoft-com:office:office" xmlns:r="http://schemas.openxmlformats.org/officeDocument/2006/relationships" xmlns:m="http://schemas.openxmlformats.org/officeDocument/2006/math" xmlns:v="urn:schemas-microsoft-com:vml" xmlns:wp14="http://schemas.microsoft.com/office/word/2010/wordprocessingDrawing" xmlns:wp="http://schemas.openxmlformats.org/drawingml/2006/wordprocessingDrawing" xmlns:w10="urn:schemas-microsoft-com:office:word" xmlns:w="http://schemas.openxmlformats.org/wordprocessingml/2006/main" xmlns:w14="http://schemas.microsoft.com/office/word/2010/wordml" xmlns:w15="http://schemas.microsoft.com/office/word/2012/wordml" xmlns:w16cex="http://schemas.microsoft.com/office/word/2018/wordml/cex" xmlns:w16cid="http://schemas.microsoft.com/office/word/2016/wordml/cid" xmlns:w16="http://schemas.microsoft.com/office/word/2018/wordml" xmlns:w16sdtdh="http://schemas.microsoft.com/office/word/2020/wordml/sdtdatahash" xmlns:w16se="http://schemas.microsoft.com/office/word/2015/wordml/symex" xmlns:wpg="http://schemas.microsoft.com/office/word/2010/wordprocessingGroup" xmlns:wpi="http://schemas.microsoft.com/office/word/2010/wordprocessingInk" xmlns:wne="http://schemas.microsoft.com/office/word/2006/wordml" xmlns:wps="http://schemas.microsoft.com/office/word/2010/wordprocessingShape" mc:Ignorable="w14 w15 w16se w16cid w16 w16cex w16sdtdh wp14">
+<w:ftr xmlns:wpc="http://schemas.microsoft.com/office/word/2010/wordprocessingCanvas" xmlns:cx="http://schemas.microsoft.com/office/drawing/2014/chartex" xmlns:cx1="http://schemas.microsoft.com/office/drawing/2015/9/8/chartex" xmlns:cx2="http://schemas.microsoft.com/office/drawing/2015/10/21/chartex" xmlns:cx3="http://schemas.microsoft.com/office/drawing/2016/5/9/chartex" xmlns:cx4="http://schemas.microsoft.com/office/drawing/2016/5/10/chartex" xmlns:cx5="http://schemas.microsoft.com/office/drawing/2016/5/11/chartex" xmlns:cx6="http://schemas.microsoft.com/office/drawing/2016/5/12/chartex" xmlns:cx7="http://schemas.microsoft.com/office/drawing/2016/5/13/chartex" xmlns:cx8="http://schemas.microsoft.com/office/drawing/2016/5/14/chartex" xmlns:mc="http://schemas.openxmlformats.org/markup-compatibility/2006" xmlns:aink="http://schemas.microsoft.com/office/drawing/2016/ink" xmlns:am3d="http://schemas.microsoft.com/office/drawing/2017/model3d" xmlns:o="urn:schemas-microsoft-com:office:office" xmlns:oel="http://schemas.microsoft.com/office/2019/extlst" xmlns:r="http://schemas.openxmlformats.org/officeDocument/2006/relationships" xmlns:m="http://schemas.openxmlformats.org/officeDocument/2006/math" xmlns:v="urn:schemas-microsoft-com:vml" xmlns:wp14="http://schemas.microsoft.com/office/word/2010/wordprocessingDrawing" xmlns:wp="http://schemas.openxmlformats.org/drawingml/2006/wordprocessingDrawing" xmlns:w10="urn:schemas-microsoft-com:office:word" xmlns:w="http://schemas.openxmlformats.org/wordprocessingml/2006/main" xmlns:w14="http://schemas.microsoft.com/office/word/2010/wordml" xmlns:w15="http://schemas.microsoft.com/office/word/2012/wordml" xmlns:w16cex="http://schemas.microsoft.com/office/word/2018/wordml/cex" xmlns:w16cid="http://schemas.microsoft.com/office/word/2016/wordml/cid" xmlns:w16="http://schemas.microsoft.com/office/word/2018/wordml" xmlns:w16sdtdh="http://schemas.microsoft.com/office/word/2020/wordml/sdtdatahash" xmlns:w16se="http://schemas.microsoft.com/office/word/2015/wordml/symex" xmlns:wpg="http://schemas.microsoft.com/office/word/2010/wordprocessingGroup" xmlns:wpi="http://schemas.microsoft.com/office/word/2010/wordprocessingInk" xmlns:wne="http://schemas.microsoft.com/office/word/2006/wordml" xmlns:wps="http://schemas.microsoft.com/office/word/2010/wordprocessingShape" mc:Ignorable="w14 w15 w16se w16cid w16 w16cex w16sdtdh wp14">
   <w:sdt>
     <w:sdtPr>
       <w:rPr>
@@ -5017,7 +5750,7 @@
 </file>
 
 <file path=word/footer3.xml><?xml version="1.0" encoding="utf-8"?>
-<w:ftr xmlns:wpc="http://schemas.microsoft.com/office/word/2010/wordprocessingCanvas" xmlns:cx="http://schemas.microsoft.com/office/drawing/2014/chartex" xmlns:cx1="http://schemas.microsoft.com/office/drawing/2015/9/8/chartex" xmlns:cx2="http://schemas.microsoft.com/office/drawing/2015/10/21/chartex" xmlns:cx3="http://schemas.microsoft.com/office/drawing/2016/5/9/chartex" xmlns:cx4="http://schemas.microsoft.com/office/drawing/2016/5/10/chartex" xmlns:cx5="http://schemas.microsoft.com/office/drawing/2016/5/11/chartex" xmlns:cx6="http://schemas.microsoft.com/office/drawing/2016/5/12/chartex" xmlns:cx7="http://schemas.microsoft.com/office/drawing/2016/5/13/chartex" xmlns:cx8="http://schemas.microsoft.com/office/drawing/2016/5/14/chartex" xmlns:mc="http://schemas.openxmlformats.org/markup-compatibility/2006" xmlns:aink="http://schemas.microsoft.com/office/drawing/2016/ink" xmlns:am3d="http://schemas.microsoft.com/office/drawing/2017/model3d" xmlns:o="urn:schemas-microsoft-com:office:office" xmlns:r="http://schemas.openxmlformats.org/officeDocument/2006/relationships" xmlns:m="http://schemas.openxmlformats.org/officeDocument/2006/math" xmlns:v="urn:schemas-microsoft-com:vml" xmlns:wp14="http://schemas.microsoft.com/office/word/2010/wordprocessingDrawing" xmlns:wp="http://schemas.openxmlformats.org/drawingml/2006/wordprocessingDrawing" xmlns:w10="urn:schemas-microsoft-com:office:word" xmlns:w="http://schemas.openxmlformats.org/wordprocessingml/2006/main" xmlns:w14="http://schemas.microsoft.com/office/word/2010/wordml" xmlns:w15="http://schemas.microsoft.com/office/word/2012/wordml" xmlns:w16cex="http://schemas.microsoft.com/office/word/2018/wordml/cex" xmlns:w16cid="http://schemas.microsoft.com/office/word/2016/wordml/cid" xmlns:w16="http://schemas.microsoft.com/office/word/2018/wordml" xmlns:w16sdtdh="http://schemas.microsoft.com/office/word/2020/wordml/sdtdatahash" xmlns:w16se="http://schemas.microsoft.com/office/word/2015/wordml/symex" xmlns:wpg="http://schemas.microsoft.com/office/word/2010/wordprocessingGroup" xmlns:wpi="http://schemas.microsoft.com/office/word/2010/wordprocessingInk" xmlns:wne="http://schemas.microsoft.com/office/word/2006/wordml" xmlns:wps="http://schemas.microsoft.com/office/word/2010/wordprocessingShape" mc:Ignorable="w14 w15 w16se w16cid w16 w16cex w16sdtdh wp14">
+<w:ftr xmlns:wpc="http://schemas.microsoft.com/office/word/2010/wordprocessingCanvas" xmlns:cx="http://schemas.microsoft.com/office/drawing/2014/chartex" xmlns:cx1="http://schemas.microsoft.com/office/drawing/2015/9/8/chartex" xmlns:cx2="http://schemas.microsoft.com/office/drawing/2015/10/21/chartex" xmlns:cx3="http://schemas.microsoft.com/office/drawing/2016/5/9/chartex" xmlns:cx4="http://schemas.microsoft.com/office/drawing/2016/5/10/chartex" xmlns:cx5="http://schemas.microsoft.com/office/drawing/2016/5/11/chartex" xmlns:cx6="http://schemas.microsoft.com/office/drawing/2016/5/12/chartex" xmlns:cx7="http://schemas.microsoft.com/office/drawing/2016/5/13/chartex" xmlns:cx8="http://schemas.microsoft.com/office/drawing/2016/5/14/chartex" xmlns:mc="http://schemas.openxmlformats.org/markup-compatibility/2006" xmlns:aink="http://schemas.microsoft.com/office/drawing/2016/ink" xmlns:am3d="http://schemas.microsoft.com/office/drawing/2017/model3d" xmlns:o="urn:schemas-microsoft-com:office:office" xmlns:oel="http://schemas.microsoft.com/office/2019/extlst" xmlns:r="http://schemas.openxmlformats.org/officeDocument/2006/relationships" xmlns:m="http://schemas.openxmlformats.org/officeDocument/2006/math" xmlns:v="urn:schemas-microsoft-com:vml" xmlns:wp14="http://schemas.microsoft.com/office/word/2010/wordprocessingDrawing" xmlns:wp="http://schemas.openxmlformats.org/drawingml/2006/wordprocessingDrawing" xmlns:w10="urn:schemas-microsoft-com:office:word" xmlns:w="http://schemas.openxmlformats.org/wordprocessingml/2006/main" xmlns:w14="http://schemas.microsoft.com/office/word/2010/wordml" xmlns:w15="http://schemas.microsoft.com/office/word/2012/wordml" xmlns:w16cex="http://schemas.microsoft.com/office/word/2018/wordml/cex" xmlns:w16cid="http://schemas.microsoft.com/office/word/2016/wordml/cid" xmlns:w16="http://schemas.microsoft.com/office/word/2018/wordml" xmlns:w16sdtdh="http://schemas.microsoft.com/office/word/2020/wordml/sdtdatahash" xmlns:w16se="http://schemas.microsoft.com/office/word/2015/wordml/symex" xmlns:wpg="http://schemas.microsoft.com/office/word/2010/wordprocessingGroup" xmlns:wpi="http://schemas.microsoft.com/office/word/2010/wordprocessingInk" xmlns:wne="http://schemas.microsoft.com/office/word/2006/wordml" xmlns:wps="http://schemas.microsoft.com/office/word/2010/wordprocessingShape" mc:Ignorable="w14 w15 w16se w16cid w16 w16cex w16sdtdh wp14">
   <w:p>
     <w:pPr>
       <w:pStyle w:val="Footer"/>
@@ -5256,7 +5989,7 @@
 </file>
 
 <file path=word/footnotes.xml><?xml version="1.0" encoding="utf-8"?>
-<w:footnotes xmlns:wpc="http://schemas.microsoft.com/office/word/2010/wordprocessingCanvas" xmlns:cx="http://schemas.microsoft.com/office/drawing/2014/chartex" xmlns:cx1="http://schemas.microsoft.com/office/drawing/2015/9/8/chartex" xmlns:cx2="http://schemas.microsoft.com/office/drawing/2015/10/21/chartex" xmlns:cx3="http://schemas.microsoft.com/office/drawing/2016/5/9/chartex" xmlns:cx4="http://schemas.microsoft.com/office/drawing/2016/5/10/chartex" xmlns:cx5="http://schemas.microsoft.com/office/drawing/2016/5/11/chartex" xmlns:cx6="http://schemas.microsoft.com/office/drawing/2016/5/12/chartex" xmlns:cx7="http://schemas.microsoft.com/office/drawing/2016/5/13/chartex" xmlns:cx8="http://schemas.microsoft.com/office/drawing/2016/5/14/chartex" xmlns:mc="http://schemas.openxmlformats.org/markup-compatibility/2006" xmlns:aink="http://schemas.microsoft.com/office/drawing/2016/ink" xmlns:am3d="http://schemas.microsoft.com/office/drawing/2017/model3d" xmlns:o="urn:schemas-microsoft-com:office:office" xmlns:r="http://schemas.openxmlformats.org/officeDocument/2006/relationships" xmlns:m="http://schemas.openxmlformats.org/officeDocument/2006/math" xmlns:v="urn:schemas-microsoft-com:vml" xmlns:wp14="http://schemas.microsoft.com/office/word/2010/wordprocessingDrawing" xmlns:wp="http://schemas.openxmlformats.org/drawingml/2006/wordprocessingDrawing" xmlns:w10="urn:schemas-microsoft-com:office:word" xmlns:w="http://schemas.openxmlformats.org/wordprocessingml/2006/main" xmlns:w14="http://schemas.microsoft.com/office/word/2010/wordml" xmlns:w15="http://schemas.microsoft.com/office/word/2012/wordml" xmlns:w16cex="http://schemas.microsoft.com/office/word/2018/wordml/cex" xmlns:w16cid="http://schemas.microsoft.com/office/word/2016/wordml/cid" xmlns:w16="http://schemas.microsoft.com/office/word/2018/wordml" xmlns:w16sdtdh="http://schemas.microsoft.com/office/word/2020/wordml/sdtdatahash" xmlns:w16se="http://schemas.microsoft.com/office/word/2015/wordml/symex" xmlns:wpg="http://schemas.microsoft.com/office/word/2010/wordprocessingGroup" xmlns:wpi="http://schemas.microsoft.com/office/word/2010/wordprocessingInk" xmlns:wne="http://schemas.microsoft.com/office/word/2006/wordml" xmlns:wps="http://schemas.microsoft.com/office/word/2010/wordprocessingShape" mc:Ignorable="w14 w15 w16se w16cid w16 w16cex w16sdtdh wp14">
+<w:footnotes xmlns:wpc="http://schemas.microsoft.com/office/word/2010/wordprocessingCanvas" xmlns:cx="http://schemas.microsoft.com/office/drawing/2014/chartex" xmlns:cx1="http://schemas.microsoft.com/office/drawing/2015/9/8/chartex" xmlns:cx2="http://schemas.microsoft.com/office/drawing/2015/10/21/chartex" xmlns:cx3="http://schemas.microsoft.com/office/drawing/2016/5/9/chartex" xmlns:cx4="http://schemas.microsoft.com/office/drawing/2016/5/10/chartex" xmlns:cx5="http://schemas.microsoft.com/office/drawing/2016/5/11/chartex" xmlns:cx6="http://schemas.microsoft.com/office/drawing/2016/5/12/chartex" xmlns:cx7="http://schemas.microsoft.com/office/drawing/2016/5/13/chartex" xmlns:cx8="http://schemas.microsoft.com/office/drawing/2016/5/14/chartex" xmlns:mc="http://schemas.openxmlformats.org/markup-compatibility/2006" xmlns:aink="http://schemas.microsoft.com/office/drawing/2016/ink" xmlns:am3d="http://schemas.microsoft.com/office/drawing/2017/model3d" xmlns:o="urn:schemas-microsoft-com:office:office" xmlns:oel="http://schemas.microsoft.com/office/2019/extlst" xmlns:r="http://schemas.openxmlformats.org/officeDocument/2006/relationships" xmlns:m="http://schemas.openxmlformats.org/officeDocument/2006/math" xmlns:v="urn:schemas-microsoft-com:vml" xmlns:wp14="http://schemas.microsoft.com/office/word/2010/wordprocessingDrawing" xmlns:wp="http://schemas.openxmlformats.org/drawingml/2006/wordprocessingDrawing" xmlns:w10="urn:schemas-microsoft-com:office:word" xmlns:w="http://schemas.openxmlformats.org/wordprocessingml/2006/main" xmlns:w14="http://schemas.microsoft.com/office/word/2010/wordml" xmlns:w15="http://schemas.microsoft.com/office/word/2012/wordml" xmlns:w16cex="http://schemas.microsoft.com/office/word/2018/wordml/cex" xmlns:w16cid="http://schemas.microsoft.com/office/word/2016/wordml/cid" xmlns:w16="http://schemas.microsoft.com/office/word/2018/wordml" xmlns:w16sdtdh="http://schemas.microsoft.com/office/word/2020/wordml/sdtdatahash" xmlns:w16se="http://schemas.microsoft.com/office/word/2015/wordml/symex" xmlns:wpg="http://schemas.microsoft.com/office/word/2010/wordprocessingGroup" xmlns:wpi="http://schemas.microsoft.com/office/word/2010/wordprocessingInk" xmlns:wne="http://schemas.microsoft.com/office/word/2006/wordml" xmlns:wps="http://schemas.microsoft.com/office/word/2010/wordprocessingShape" mc:Ignorable="w14 w15 w16se w16cid w16 w16cex w16sdtdh wp14">
   <w:footnote w:type="separator" w:id="-1">
     <w:p>
       <w:pPr>
@@ -5281,7 +6014,7 @@
 </file>
 
 <file path=word/header1.xml><?xml version="1.0" encoding="utf-8"?>
-<w:hdr xmlns:wpc="http://schemas.microsoft.com/office/word/2010/wordprocessingCanvas" xmlns:cx="http://schemas.microsoft.com/office/drawing/2014/chartex" xmlns:cx1="http://schemas.microsoft.com/office/drawing/2015/9/8/chartex" xmlns:cx2="http://schemas.microsoft.com/office/drawing/2015/10/21/chartex" xmlns:cx3="http://schemas.microsoft.com/office/drawing/2016/5/9/chartex" xmlns:cx4="http://schemas.microsoft.com/office/drawing/2016/5/10/chartex" xmlns:cx5="http://schemas.microsoft.com/office/drawing/2016/5/11/chartex" xmlns:cx6="http://schemas.microsoft.com/office/drawing/2016/5/12/chartex" xmlns:cx7="http://schemas.microsoft.com/office/drawing/2016/5/13/chartex" xmlns:cx8="http://schemas.microsoft.com/office/drawing/2016/5/14/chartex" xmlns:mc="http://schemas.openxmlformats.org/markup-compatibility/2006" xmlns:aink="http://schemas.microsoft.com/office/drawing/2016/ink" xmlns:am3d="http://schemas.microsoft.com/office/drawing/2017/model3d" xmlns:o="urn:schemas-microsoft-com:office:office" xmlns:r="http://schemas.openxmlformats.org/officeDocument/2006/relationships" xmlns:m="http://schemas.openxmlformats.org/officeDocument/2006/math" xmlns:v="urn:schemas-microsoft-com:vml" xmlns:wp14="http://schemas.microsoft.com/office/word/2010/wordprocessingDrawing" xmlns:wp="http://schemas.openxmlformats.org/drawingml/2006/wordprocessingDrawing" xmlns:w10="urn:schemas-microsoft-com:office:word" xmlns:w="http://schemas.openxmlformats.org/wordprocessingml/2006/main" xmlns:w14="http://schemas.microsoft.com/office/word/2010/wordml" xmlns:w15="http://schemas.microsoft.com/office/word/2012/wordml" xmlns:w16cex="http://schemas.microsoft.com/office/word/2018/wordml/cex" xmlns:w16cid="http://schemas.microsoft.com/office/word/2016/wordml/cid" xmlns:w16="http://schemas.microsoft.com/office/word/2018/wordml" xmlns:w16sdtdh="http://schemas.microsoft.com/office/word/2020/wordml/sdtdatahash" xmlns:w16se="http://schemas.microsoft.com/office/word/2015/wordml/symex" xmlns:wpg="http://schemas.microsoft.com/office/word/2010/wordprocessingGroup" xmlns:wpi="http://schemas.microsoft.com/office/word/2010/wordprocessingInk" xmlns:wne="http://schemas.microsoft.com/office/word/2006/wordml" xmlns:wps="http://schemas.microsoft.com/office/word/2010/wordprocessingShape" mc:Ignorable="w14 w15 w16se w16cid w16 w16cex w16sdtdh wp14">
+<w:hdr xmlns:wpc="http://schemas.microsoft.com/office/word/2010/wordprocessingCanvas" xmlns:cx="http://schemas.microsoft.com/office/drawing/2014/chartex" xmlns:cx1="http://schemas.microsoft.com/office/drawing/2015/9/8/chartex" xmlns:cx2="http://schemas.microsoft.com/office/drawing/2015/10/21/chartex" xmlns:cx3="http://schemas.microsoft.com/office/drawing/2016/5/9/chartex" xmlns:cx4="http://schemas.microsoft.com/office/drawing/2016/5/10/chartex" xmlns:cx5="http://schemas.microsoft.com/office/drawing/2016/5/11/chartex" xmlns:cx6="http://schemas.microsoft.com/office/drawing/2016/5/12/chartex" xmlns:cx7="http://schemas.microsoft.com/office/drawing/2016/5/13/chartex" xmlns:cx8="http://schemas.microsoft.com/office/drawing/2016/5/14/chartex" xmlns:mc="http://schemas.openxmlformats.org/markup-compatibility/2006" xmlns:aink="http://schemas.microsoft.com/office/drawing/2016/ink" xmlns:am3d="http://schemas.microsoft.com/office/drawing/2017/model3d" xmlns:o="urn:schemas-microsoft-com:office:office" xmlns:oel="http://schemas.microsoft.com/office/2019/extlst" xmlns:r="http://schemas.openxmlformats.org/officeDocument/2006/relationships" xmlns:m="http://schemas.openxmlformats.org/officeDocument/2006/math" xmlns:v="urn:schemas-microsoft-com:vml" xmlns:wp14="http://schemas.microsoft.com/office/word/2010/wordprocessingDrawing" xmlns:wp="http://schemas.openxmlformats.org/drawingml/2006/wordprocessingDrawing" xmlns:w10="urn:schemas-microsoft-com:office:word" xmlns:w="http://schemas.openxmlformats.org/wordprocessingml/2006/main" xmlns:w14="http://schemas.microsoft.com/office/word/2010/wordml" xmlns:w15="http://schemas.microsoft.com/office/word/2012/wordml" xmlns:w16cex="http://schemas.microsoft.com/office/word/2018/wordml/cex" xmlns:w16cid="http://schemas.microsoft.com/office/word/2016/wordml/cid" xmlns:w16="http://schemas.microsoft.com/office/word/2018/wordml" xmlns:w16sdtdh="http://schemas.microsoft.com/office/word/2020/wordml/sdtdatahash" xmlns:w16se="http://schemas.microsoft.com/office/word/2015/wordml/symex" xmlns:wpg="http://schemas.microsoft.com/office/word/2010/wordprocessingGroup" xmlns:wpi="http://schemas.microsoft.com/office/word/2010/wordprocessingInk" xmlns:wne="http://schemas.microsoft.com/office/word/2006/wordml" xmlns:wps="http://schemas.microsoft.com/office/word/2010/wordprocessingShape" mc:Ignorable="w14 w15 w16se w16cid w16 w16cex w16sdtdh wp14">
   <w:p>
     <w:pPr>
       <w:spacing w:after="0"/>
@@ -5517,7 +6250,7 @@
 </file>
 
 <file path=word/header2.xml><?xml version="1.0" encoding="utf-8"?>
-<w:hdr xmlns:wpc="http://schemas.microsoft.com/office/word/2010/wordprocessingCanvas" xmlns:cx="http://schemas.microsoft.com/office/drawing/2014/chartex" xmlns:cx1="http://schemas.microsoft.com/office/drawing/2015/9/8/chartex" xmlns:cx2="http://schemas.microsoft.com/office/drawing/2015/10/21/chartex" xmlns:cx3="http://schemas.microsoft.com/office/drawing/2016/5/9/chartex" xmlns:cx4="http://schemas.microsoft.com/office/drawing/2016/5/10/chartex" xmlns:cx5="http://schemas.microsoft.com/office/drawing/2016/5/11/chartex" xmlns:cx6="http://schemas.microsoft.com/office/drawing/2016/5/12/chartex" xmlns:cx7="http://schemas.microsoft.com/office/drawing/2016/5/13/chartex" xmlns:cx8="http://schemas.microsoft.com/office/drawing/2016/5/14/chartex" xmlns:mc="http://schemas.openxmlformats.org/markup-compatibility/2006" xmlns:aink="http://schemas.microsoft.com/office/drawing/2016/ink" xmlns:am3d="http://schemas.microsoft.com/office/drawing/2017/model3d" xmlns:o="urn:schemas-microsoft-com:office:office" xmlns:r="http://schemas.openxmlformats.org/officeDocument/2006/relationships" xmlns:m="http://schemas.openxmlformats.org/officeDocument/2006/math" xmlns:v="urn:schemas-microsoft-com:vml" xmlns:wp14="http://schemas.microsoft.com/office/word/2010/wordprocessingDrawing" xmlns:wp="http://schemas.openxmlformats.org/drawingml/2006/wordprocessingDrawing" xmlns:w10="urn:schemas-microsoft-com:office:word" xmlns:w="http://schemas.openxmlformats.org/wordprocessingml/2006/main" xmlns:w14="http://schemas.microsoft.com/office/word/2010/wordml" xmlns:w15="http://schemas.microsoft.com/office/word/2012/wordml" xmlns:w16cex="http://schemas.microsoft.com/office/word/2018/wordml/cex" xmlns:w16cid="http://schemas.microsoft.com/office/word/2016/wordml/cid" xmlns:w16="http://schemas.microsoft.com/office/word/2018/wordml" xmlns:w16sdtdh="http://schemas.microsoft.com/office/word/2020/wordml/sdtdatahash" xmlns:w16se="http://schemas.microsoft.com/office/word/2015/wordml/symex" xmlns:wpg="http://schemas.microsoft.com/office/word/2010/wordprocessingGroup" xmlns:wpi="http://schemas.microsoft.com/office/word/2010/wordprocessingInk" xmlns:wne="http://schemas.microsoft.com/office/word/2006/wordml" xmlns:wps="http://schemas.microsoft.com/office/word/2010/wordprocessingShape" mc:Ignorable="w14 w15 w16se w16cid w16 w16cex w16sdtdh wp14">
+<w:hdr xmlns:wpc="http://schemas.microsoft.com/office/word/2010/wordprocessingCanvas" xmlns:cx="http://schemas.microsoft.com/office/drawing/2014/chartex" xmlns:cx1="http://schemas.microsoft.com/office/drawing/2015/9/8/chartex" xmlns:cx2="http://schemas.microsoft.com/office/drawing/2015/10/21/chartex" xmlns:cx3="http://schemas.microsoft.com/office/drawing/2016/5/9/chartex" xmlns:cx4="http://schemas.microsoft.com/office/drawing/2016/5/10/chartex" xmlns:cx5="http://schemas.microsoft.com/office/drawing/2016/5/11/chartex" xmlns:cx6="http://schemas.microsoft.com/office/drawing/2016/5/12/chartex" xmlns:cx7="http://schemas.microsoft.com/office/drawing/2016/5/13/chartex" xmlns:cx8="http://schemas.microsoft.com/office/drawing/2016/5/14/chartex" xmlns:mc="http://schemas.openxmlformats.org/markup-compatibility/2006" xmlns:aink="http://schemas.microsoft.com/office/drawing/2016/ink" xmlns:am3d="http://schemas.microsoft.com/office/drawing/2017/model3d" xmlns:o="urn:schemas-microsoft-com:office:office" xmlns:oel="http://schemas.microsoft.com/office/2019/extlst" xmlns:r="http://schemas.openxmlformats.org/officeDocument/2006/relationships" xmlns:m="http://schemas.openxmlformats.org/officeDocument/2006/math" xmlns:v="urn:schemas-microsoft-com:vml" xmlns:wp14="http://schemas.microsoft.com/office/word/2010/wordprocessingDrawing" xmlns:wp="http://schemas.openxmlformats.org/drawingml/2006/wordprocessingDrawing" xmlns:w10="urn:schemas-microsoft-com:office:word" xmlns:w="http://schemas.openxmlformats.org/wordprocessingml/2006/main" xmlns:w14="http://schemas.microsoft.com/office/word/2010/wordml" xmlns:w15="http://schemas.microsoft.com/office/word/2012/wordml" xmlns:w16cex="http://schemas.microsoft.com/office/word/2018/wordml/cex" xmlns:w16cid="http://schemas.microsoft.com/office/word/2016/wordml/cid" xmlns:w16="http://schemas.microsoft.com/office/word/2018/wordml" xmlns:w16sdtdh="http://schemas.microsoft.com/office/word/2020/wordml/sdtdatahash" xmlns:w16se="http://schemas.microsoft.com/office/word/2015/wordml/symex" xmlns:wpg="http://schemas.microsoft.com/office/word/2010/wordprocessingGroup" xmlns:wpi="http://schemas.microsoft.com/office/word/2010/wordprocessingInk" xmlns:wne="http://schemas.microsoft.com/office/word/2006/wordml" xmlns:wps="http://schemas.microsoft.com/office/word/2010/wordprocessingShape" mc:Ignorable="w14 w15 w16se w16cid w16 w16cex w16sdtdh wp14">
   <w:p>
     <w:pPr>
       <w:pStyle w:val="Header"/>
@@ -5883,7 +6616,7 @@
 </file>
 
 <file path=word/numbering.xml><?xml version="1.0" encoding="utf-8"?>
-<w:numbering xmlns:wpc="http://schemas.microsoft.com/office/word/2010/wordprocessingCanvas" xmlns:cx="http://schemas.microsoft.com/office/drawing/2014/chartex" xmlns:cx1="http://schemas.microsoft.com/office/drawing/2015/9/8/chartex" xmlns:cx2="http://schemas.microsoft.com/office/drawing/2015/10/21/chartex" xmlns:cx3="http://schemas.microsoft.com/office/drawing/2016/5/9/chartex" xmlns:cx4="http://schemas.microsoft.com/office/drawing/2016/5/10/chartex" xmlns:cx5="http://schemas.microsoft.com/office/drawing/2016/5/11/chartex" xmlns:cx6="http://schemas.microsoft.com/office/drawing/2016/5/12/chartex" xmlns:cx7="http://schemas.microsoft.com/office/drawing/2016/5/13/chartex" xmlns:cx8="http://schemas.microsoft.com/office/drawing/2016/5/14/chartex" xmlns:mc="http://schemas.openxmlformats.org/markup-compatibility/2006" xmlns:aink="http://schemas.microsoft.com/office/drawing/2016/ink" xmlns:am3d="http://schemas.microsoft.com/office/drawing/2017/model3d" xmlns:o="urn:schemas-microsoft-com:office:office" xmlns:r="http://schemas.openxmlformats.org/officeDocument/2006/relationships" xmlns:m="http://schemas.openxmlformats.org/officeDocument/2006/math" xmlns:v="urn:schemas-microsoft-com:vml" xmlns:wp14="http://schemas.microsoft.com/office/word/2010/wordprocessingDrawing" xmlns:wp="http://schemas.openxmlformats.org/drawingml/2006/wordprocessingDrawing" xmlns:w10="urn:schemas-microsoft-com:office:word" xmlns:w="http://schemas.openxmlformats.org/wordprocessingml/2006/main" xmlns:w14="http://schemas.microsoft.com/office/word/2010/wordml" xmlns:w15="http://schemas.microsoft.com/office/word/2012/wordml" xmlns:w16cex="http://schemas.microsoft.com/office/word/2018/wordml/cex" xmlns:w16cid="http://schemas.microsoft.com/office/word/2016/wordml/cid" xmlns:w16="http://schemas.microsoft.com/office/word/2018/wordml" xmlns:w16sdtdh="http://schemas.microsoft.com/office/word/2020/wordml/sdtdatahash" xmlns:w16se="http://schemas.microsoft.com/office/word/2015/wordml/symex" xmlns:wpg="http://schemas.microsoft.com/office/word/2010/wordprocessingGroup" xmlns:wpi="http://schemas.microsoft.com/office/word/2010/wordprocessingInk" xmlns:wne="http://schemas.microsoft.com/office/word/2006/wordml" xmlns:wps="http://schemas.microsoft.com/office/word/2010/wordprocessingShape" mc:Ignorable="w14 w15 w16se w16cid w16 w16cex w16sdtdh wp14">
+<w:numbering xmlns:wpc="http://schemas.microsoft.com/office/word/2010/wordprocessingCanvas" xmlns:cx="http://schemas.microsoft.com/office/drawing/2014/chartex" xmlns:cx1="http://schemas.microsoft.com/office/drawing/2015/9/8/chartex" xmlns:cx2="http://schemas.microsoft.com/office/drawing/2015/10/21/chartex" xmlns:cx3="http://schemas.microsoft.com/office/drawing/2016/5/9/chartex" xmlns:cx4="http://schemas.microsoft.com/office/drawing/2016/5/10/chartex" xmlns:cx5="http://schemas.microsoft.com/office/drawing/2016/5/11/chartex" xmlns:cx6="http://schemas.microsoft.com/office/drawing/2016/5/12/chartex" xmlns:cx7="http://schemas.microsoft.com/office/drawing/2016/5/13/chartex" xmlns:cx8="http://schemas.microsoft.com/office/drawing/2016/5/14/chartex" xmlns:mc="http://schemas.openxmlformats.org/markup-compatibility/2006" xmlns:aink="http://schemas.microsoft.com/office/drawing/2016/ink" xmlns:am3d="http://schemas.microsoft.com/office/drawing/2017/model3d" xmlns:o="urn:schemas-microsoft-com:office:office" xmlns:oel="http://schemas.microsoft.com/office/2019/extlst" xmlns:r="http://schemas.openxmlformats.org/officeDocument/2006/relationships" xmlns:m="http://schemas.openxmlformats.org/officeDocument/2006/math" xmlns:v="urn:schemas-microsoft-com:vml" xmlns:wp14="http://schemas.microsoft.com/office/word/2010/wordprocessingDrawing" xmlns:wp="http://schemas.openxmlformats.org/drawingml/2006/wordprocessingDrawing" xmlns:w10="urn:schemas-microsoft-com:office:word" xmlns:w="http://schemas.openxmlformats.org/wordprocessingml/2006/main" xmlns:w14="http://schemas.microsoft.com/office/word/2010/wordml" xmlns:w15="http://schemas.microsoft.com/office/word/2012/wordml" xmlns:w16cex="http://schemas.microsoft.com/office/word/2018/wordml/cex" xmlns:w16cid="http://schemas.microsoft.com/office/word/2016/wordml/cid" xmlns:w16="http://schemas.microsoft.com/office/word/2018/wordml" xmlns:w16sdtdh="http://schemas.microsoft.com/office/word/2020/wordml/sdtdatahash" xmlns:w16se="http://schemas.microsoft.com/office/word/2015/wordml/symex" xmlns:wpg="http://schemas.microsoft.com/office/word/2010/wordprocessingGroup" xmlns:wpi="http://schemas.microsoft.com/office/word/2010/wordprocessingInk" xmlns:wne="http://schemas.microsoft.com/office/word/2006/wordml" xmlns:wps="http://schemas.microsoft.com/office/word/2010/wordprocessingShape" mc:Ignorable="w14 w15 w16se w16cid w16 w16cex w16sdtdh wp14">
   <w:abstractNum w:abstractNumId="0" w15:restartNumberingAfterBreak="0">
     <w:nsid w:val="6126370A"/>
     <w:multiLevelType w:val="multilevel"/>
@@ -5965,117 +6698,6 @@
     </w:lvl>
   </w:abstractNum>
   <w:num w:numId="1" w16cid:durableId="308091634">
-    <w:abstractNumId w:val="0"/>
-  </w:num>
-  <w:num w:numId="2" w16cid:durableId="1265500720">
-    <w:abstractNumId w:val="0"/>
-  </w:num>
-  <w:num w:numId="3" w16cid:durableId="1868905418">
-    <w:abstractNumId w:val="0"/>
-  </w:num>
-  <w:num w:numId="4" w16cid:durableId="1885949073">
-    <w:abstractNumId w:val="0"/>
-  </w:num>
-  <w:num w:numId="5" w16cid:durableId="182016419">
-    <w:abstractNumId w:val="0"/>
-  </w:num>
-  <w:num w:numId="6" w16cid:durableId="337315004">
-    <w:abstractNumId w:val="0"/>
-  </w:num>
-  <w:num w:numId="7" w16cid:durableId="1349987174">
-    <w:abstractNumId w:val="0"/>
-  </w:num>
-  <w:num w:numId="8" w16cid:durableId="1290210308">
-    <w:abstractNumId w:val="0"/>
-  </w:num>
-  <w:num w:numId="9" w16cid:durableId="36661506">
-    <w:abstractNumId w:val="0"/>
-  </w:num>
-  <w:num w:numId="10" w16cid:durableId="420183644">
-    <w:abstractNumId w:val="0"/>
-  </w:num>
-  <w:num w:numId="11" w16cid:durableId="626356544">
-    <w:abstractNumId w:val="0"/>
-  </w:num>
-  <w:num w:numId="12" w16cid:durableId="101654525">
-    <w:abstractNumId w:val="0"/>
-  </w:num>
-  <w:num w:numId="13" w16cid:durableId="1421677898">
-    <w:abstractNumId w:val="0"/>
-  </w:num>
-  <w:num w:numId="14" w16cid:durableId="423578503">
-    <w:abstractNumId w:val="0"/>
-  </w:num>
-  <w:num w:numId="15" w16cid:durableId="1113019216">
-    <w:abstractNumId w:val="0"/>
-  </w:num>
-  <w:num w:numId="16" w16cid:durableId="1006254270">
-    <w:abstractNumId w:val="0"/>
-  </w:num>
-  <w:num w:numId="17" w16cid:durableId="1484538563">
-    <w:abstractNumId w:val="0"/>
-  </w:num>
-  <w:num w:numId="18" w16cid:durableId="1783693775">
-    <w:abstractNumId w:val="0"/>
-  </w:num>
-  <w:num w:numId="19" w16cid:durableId="991451811">
-    <w:abstractNumId w:val="0"/>
-  </w:num>
-  <w:num w:numId="20" w16cid:durableId="70736965">
-    <w:abstractNumId w:val="0"/>
-  </w:num>
-  <w:num w:numId="21" w16cid:durableId="225845164">
-    <w:abstractNumId w:val="0"/>
-  </w:num>
-  <w:num w:numId="22" w16cid:durableId="869222321">
-    <w:abstractNumId w:val="0"/>
-  </w:num>
-  <w:num w:numId="23" w16cid:durableId="229266941">
-    <w:abstractNumId w:val="0"/>
-  </w:num>
-  <w:num w:numId="24" w16cid:durableId="982541809">
-    <w:abstractNumId w:val="0"/>
-  </w:num>
-  <w:num w:numId="25" w16cid:durableId="1336571337">
-    <w:abstractNumId w:val="0"/>
-  </w:num>
-  <w:num w:numId="26" w16cid:durableId="1423408034">
-    <w:abstractNumId w:val="0"/>
-  </w:num>
-  <w:num w:numId="27" w16cid:durableId="2023504299">
-    <w:abstractNumId w:val="0"/>
-  </w:num>
-  <w:num w:numId="28" w16cid:durableId="1059671879">
-    <w:abstractNumId w:val="0"/>
-  </w:num>
-  <w:num w:numId="29" w16cid:durableId="1977829395">
-    <w:abstractNumId w:val="0"/>
-  </w:num>
-  <w:num w:numId="30" w16cid:durableId="1492989576">
-    <w:abstractNumId w:val="0"/>
-  </w:num>
-  <w:num w:numId="31" w16cid:durableId="473764852">
-    <w:abstractNumId w:val="0"/>
-  </w:num>
-  <w:num w:numId="32" w16cid:durableId="887109949">
-    <w:abstractNumId w:val="0"/>
-  </w:num>
-  <w:num w:numId="33" w16cid:durableId="1576743716">
-    <w:abstractNumId w:val="0"/>
-  </w:num>
-  <w:num w:numId="34" w16cid:durableId="934091067">
-    <w:abstractNumId w:val="0"/>
-  </w:num>
-  <w:num w:numId="35" w16cid:durableId="1510674738">
-    <w:abstractNumId w:val="0"/>
-  </w:num>
-  <w:num w:numId="36" w16cid:durableId="708601807">
-    <w:abstractNumId w:val="0"/>
-  </w:num>
-  <w:num w:numId="37" w16cid:durableId="409692109">
-    <w:abstractNumId w:val="0"/>
-  </w:num>
-  <w:num w:numId="38" w16cid:durableId="231045929">
     <w:abstractNumId w:val="0"/>
   </w:num>
   <w:numIdMacAtCleanup w:val="1"/>
@@ -6480,7 +7102,7 @@
   <w:style w:type="paragraph" w:default="1" w:styleId="Normal">
     <w:name w:val="Normal"/>
     <w:qFormat/>
-    <w:rsid w:val="00243C78"/>
+    <w:rsid w:val="002C6697"/>
     <w:pPr>
       <w:spacing w:after="320" w:line="240" w:lineRule="auto"/>
     </w:pPr>
@@ -7224,7 +7846,7 @@
 </file>
 
 <file path=word/glossary/document.xml><?xml version="1.0" encoding="utf-8"?>
-<w:glossaryDocument xmlns:wpc="http://schemas.microsoft.com/office/word/2010/wordprocessingCanvas" xmlns:cx="http://schemas.microsoft.com/office/drawing/2014/chartex" xmlns:cx1="http://schemas.microsoft.com/office/drawing/2015/9/8/chartex" xmlns:cx2="http://schemas.microsoft.com/office/drawing/2015/10/21/chartex" xmlns:cx3="http://schemas.microsoft.com/office/drawing/2016/5/9/chartex" xmlns:cx4="http://schemas.microsoft.com/office/drawing/2016/5/10/chartex" xmlns:cx5="http://schemas.microsoft.com/office/drawing/2016/5/11/chartex" xmlns:cx6="http://schemas.microsoft.com/office/drawing/2016/5/12/chartex" xmlns:cx7="http://schemas.microsoft.com/office/drawing/2016/5/13/chartex" xmlns:cx8="http://schemas.microsoft.com/office/drawing/2016/5/14/chartex" xmlns:mc="http://schemas.openxmlformats.org/markup-compatibility/2006" xmlns:aink="http://schemas.microsoft.com/office/drawing/2016/ink" xmlns:am3d="http://schemas.microsoft.com/office/drawing/2017/model3d" xmlns:o="urn:schemas-microsoft-com:office:office" xmlns:r="http://schemas.openxmlformats.org/officeDocument/2006/relationships" xmlns:m="http://schemas.openxmlformats.org/officeDocument/2006/math" xmlns:v="urn:schemas-microsoft-com:vml" xmlns:wp14="http://schemas.microsoft.com/office/word/2010/wordprocessingDrawing" xmlns:wp="http://schemas.openxmlformats.org/drawingml/2006/wordprocessingDrawing" xmlns:w10="urn:schemas-microsoft-com:office:word" xmlns:w="http://schemas.openxmlformats.org/wordprocessingml/2006/main" xmlns:w14="http://schemas.microsoft.com/office/word/2010/wordml" xmlns:w15="http://schemas.microsoft.com/office/word/2012/wordml" xmlns:w16cex="http://schemas.microsoft.com/office/word/2018/wordml/cex" xmlns:w16cid="http://schemas.microsoft.com/office/word/2016/wordml/cid" xmlns:w16="http://schemas.microsoft.com/office/word/2018/wordml" xmlns:w16sdtdh="http://schemas.microsoft.com/office/word/2020/wordml/sdtdatahash" xmlns:w16se="http://schemas.microsoft.com/office/word/2015/wordml/symex" xmlns:wpg="http://schemas.microsoft.com/office/word/2010/wordprocessingGroup" xmlns:wpi="http://schemas.microsoft.com/office/word/2010/wordprocessingInk" xmlns:wne="http://schemas.microsoft.com/office/word/2006/wordml" xmlns:wps="http://schemas.microsoft.com/office/word/2010/wordprocessingShape" mc:Ignorable="w14 w15 w16se w16cid w16 w16cex w16sdtdh wp14">
+<w:glossaryDocument xmlns:wpc="http://schemas.microsoft.com/office/word/2010/wordprocessingCanvas" xmlns:cx="http://schemas.microsoft.com/office/drawing/2014/chartex" xmlns:cx1="http://schemas.microsoft.com/office/drawing/2015/9/8/chartex" xmlns:cx2="http://schemas.microsoft.com/office/drawing/2015/10/21/chartex" xmlns:cx3="http://schemas.microsoft.com/office/drawing/2016/5/9/chartex" xmlns:cx4="http://schemas.microsoft.com/office/drawing/2016/5/10/chartex" xmlns:cx5="http://schemas.microsoft.com/office/drawing/2016/5/11/chartex" xmlns:cx6="http://schemas.microsoft.com/office/drawing/2016/5/12/chartex" xmlns:cx7="http://schemas.microsoft.com/office/drawing/2016/5/13/chartex" xmlns:cx8="http://schemas.microsoft.com/office/drawing/2016/5/14/chartex" xmlns:mc="http://schemas.openxmlformats.org/markup-compatibility/2006" xmlns:aink="http://schemas.microsoft.com/office/drawing/2016/ink" xmlns:am3d="http://schemas.microsoft.com/office/drawing/2017/model3d" xmlns:o="urn:schemas-microsoft-com:office:office" xmlns:oel="http://schemas.microsoft.com/office/2019/extlst" xmlns:r="http://schemas.openxmlformats.org/officeDocument/2006/relationships" xmlns:m="http://schemas.openxmlformats.org/officeDocument/2006/math" xmlns:v="urn:schemas-microsoft-com:vml" xmlns:wp14="http://schemas.microsoft.com/office/word/2010/wordprocessingDrawing" xmlns:wp="http://schemas.openxmlformats.org/drawingml/2006/wordprocessingDrawing" xmlns:w10="urn:schemas-microsoft-com:office:word" xmlns:w="http://schemas.openxmlformats.org/wordprocessingml/2006/main" xmlns:w14="http://schemas.microsoft.com/office/word/2010/wordml" xmlns:w15="http://schemas.microsoft.com/office/word/2012/wordml" xmlns:w16cex="http://schemas.microsoft.com/office/word/2018/wordml/cex" xmlns:w16cid="http://schemas.microsoft.com/office/word/2016/wordml/cid" xmlns:w16="http://schemas.microsoft.com/office/word/2018/wordml" xmlns:w16sdtdh="http://schemas.microsoft.com/office/word/2020/wordml/sdtdatahash" xmlns:w16se="http://schemas.microsoft.com/office/word/2015/wordml/symex" xmlns:wpg="http://schemas.microsoft.com/office/word/2010/wordprocessingGroup" xmlns:wpi="http://schemas.microsoft.com/office/word/2010/wordprocessingInk" xmlns:wne="http://schemas.microsoft.com/office/word/2006/wordml" xmlns:wps="http://schemas.microsoft.com/office/word/2010/wordprocessingShape" mc:Ignorable="w14 w15 w16se w16cid w16 w16cex w16sdtdh wp14">
   <w:docParts>
     <w:docPart>
       <w:docPartPr>
@@ -7325,6 +7947,7 @@
   <w:rsids>
     <w:rsidRoot w:val="00706222"/>
     <w:rsid w:val="00527F70"/>
+    <w:rsid w:val="005519C2"/>
     <w:rsid w:val="00632EA0"/>
     <w:rsid w:val="00706222"/>
     <w:rsid w:val="00956983"/>

</xml_diff>

<commit_message>
0.4.4 [ENROLLED COURSES] Add enrol, drop, and view enrolled courses
</commit_message>
<xml_diff>
--- a/Documents/SRS.docx
+++ b/Documents/SRS.docx
@@ -3699,7 +3699,23 @@
           <w:highlight w:val="yellow"/>
         </w:rPr>
         <w:lastRenderedPageBreak/>
-        <w:t>Instructors shall be able to manage lectures’ contents.</w:t>
+        <w:t xml:space="preserve">Instructors shall be able to manage lectures’ </w:t>
+      </w:r>
+      <w:r>
+        <w:rPr>
+          <w:b/>
+          <w:bCs/>
+          <w:highlight w:val="yellow"/>
+        </w:rPr>
+        <w:t>resources</w:t>
+      </w:r>
+      <w:r>
+        <w:rPr>
+          <w:b/>
+          <w:bCs/>
+          <w:highlight w:val="yellow"/>
+        </w:rPr>
+        <w:t>.</w:t>
       </w:r>
     </w:p>
     <w:p>
@@ -3726,7 +3742,13 @@
         <w:rPr>
           <w:color w:val="C45911" w:themeColor="accent2" w:themeShade="BF"/>
         </w:rPr>
-        <w:t>contents</w:t>
+        <w:t>r</w:t>
+      </w:r>
+      <w:r>
+        <w:rPr>
+          <w:color w:val="C45911" w:themeColor="accent2" w:themeShade="BF"/>
+        </w:rPr>
+        <w:t>esources</w:t>
       </w:r>
     </w:p>
     <w:p>
@@ -3795,7 +3817,13 @@
         <w:rPr>
           <w:color w:val="C45911" w:themeColor="accent2" w:themeShade="BF"/>
         </w:rPr>
-        <w:t>contents</w:t>
+        <w:t>r</w:t>
+      </w:r>
+      <w:r>
+        <w:rPr>
+          <w:color w:val="C45911" w:themeColor="accent2" w:themeShade="BF"/>
+        </w:rPr>
+        <w:t>esources</w:t>
       </w:r>
     </w:p>
     <w:p>
@@ -3819,7 +3847,14 @@
           <w:color w:val="C45911" w:themeColor="accent2" w:themeShade="BF"/>
           <w:highlight w:val="darkRed"/>
         </w:rPr>
-        <w:t>contents</w:t>
+        <w:t>r</w:t>
+      </w:r>
+      <w:r>
+        <w:rPr>
+          <w:color w:val="C45911" w:themeColor="accent2" w:themeShade="BF"/>
+          <w:highlight w:val="darkRed"/>
+        </w:rPr>
+        <w:t>esources</w:t>
       </w:r>
     </w:p>
     <w:p>
@@ -3840,7 +3875,13 @@
         <w:rPr>
           <w:color w:val="C45911" w:themeColor="accent2" w:themeShade="BF"/>
         </w:rPr>
-        <w:t>contents</w:t>
+        <w:t>r</w:t>
+      </w:r>
+      <w:r>
+        <w:rPr>
+          <w:color w:val="C45911" w:themeColor="accent2" w:themeShade="BF"/>
+        </w:rPr>
+        <w:t>esources</w:t>
       </w:r>
     </w:p>
     <w:p>
@@ -4702,11 +4743,13 @@
         <w:ind w:leftChars="900" w:left="1980"/>
         <w:rPr>
           <w:color w:val="7030A0"/>
-        </w:rPr>
-      </w:pPr>
-      <w:r>
-        <w:rPr>
-          <w:color w:val="7030A0"/>
+          <w:highlight w:val="red"/>
+        </w:rPr>
+      </w:pPr>
+      <w:r>
+        <w:rPr>
+          <w:color w:val="7030A0"/>
+          <w:highlight w:val="red"/>
         </w:rPr>
         <w:t>Google authentication.</w:t>
       </w:r>
@@ -4717,11 +4760,13 @@
         <w:ind w:leftChars="900" w:left="1980"/>
         <w:rPr>
           <w:color w:val="7030A0"/>
-        </w:rPr>
-      </w:pPr>
-      <w:r>
-        <w:rPr>
-          <w:color w:val="7030A0"/>
+          <w:highlight w:val="red"/>
+        </w:rPr>
+      </w:pPr>
+      <w:r>
+        <w:rPr>
+          <w:color w:val="7030A0"/>
+          <w:highlight w:val="red"/>
         </w:rPr>
         <w:t>Facebook authentication.</w:t>
       </w:r>
@@ -4732,11 +4777,13 @@
         <w:ind w:leftChars="900" w:left="1980"/>
         <w:rPr>
           <w:color w:val="7030A0"/>
-        </w:rPr>
-      </w:pPr>
-      <w:r>
-        <w:rPr>
-          <w:color w:val="7030A0"/>
+          <w:highlight w:val="red"/>
+        </w:rPr>
+      </w:pPr>
+      <w:r>
+        <w:rPr>
+          <w:color w:val="7030A0"/>
+          <w:highlight w:val="red"/>
         </w:rPr>
         <w:t>GitHub authentication.</w:t>
       </w:r>
@@ -7596,6 +7643,7 @@
   </w:compat>
   <w:rsids>
     <w:rsidRoot w:val="00706222"/>
+    <w:rsid w:val="000B06C3"/>
     <w:rsid w:val="0019116F"/>
     <w:rsid w:val="00527F70"/>
     <w:rsid w:val="005519C2"/>
@@ -7603,6 +7651,7 @@
     <w:rsid w:val="00706222"/>
     <w:rsid w:val="00956983"/>
     <w:rsid w:val="009955F2"/>
+    <w:rsid w:val="009C4DC3"/>
     <w:rsid w:val="00A80046"/>
     <w:rsid w:val="00AB1DDD"/>
     <w:rsid w:val="00AE4257"/>

</xml_diff>

<commit_message>
0.4.5.1 [ADD ATT] Add duration attribute
</commit_message>
<xml_diff>
--- a/Documents/SRS.docx
+++ b/Documents/SRS.docx
@@ -2942,7 +2942,6 @@
           <w:bCs/>
           <w:highlight w:val="yellow"/>
         </w:rPr>
-        <w:lastRenderedPageBreak/>
         <w:t>Instructors shall be able to manage their profiles</w:t>
       </w:r>
       <w:bookmarkEnd w:id="15"/>
@@ -3049,6 +3048,7 @@
         <w:t>escription.</w:t>
       </w:r>
     </w:p>
+    <w:p/>
     <w:p>
       <w:pPr>
         <w:pStyle w:val="Heading3"/>
@@ -3230,6 +3230,22 @@
     </w:p>
     <w:p>
       <w:pPr>
+        <w:pStyle w:val="Heading5"/>
+        <w:ind w:leftChars="900" w:left="1980"/>
+        <w:rPr>
+          <w:color w:val="7030A0"/>
+        </w:rPr>
+      </w:pPr>
+      <w:r>
+        <w:rPr>
+          <w:color w:val="7030A0"/>
+        </w:rPr>
+        <w:t>Duration</w:t>
+      </w:r>
+    </w:p>
+    <w:p/>
+    <w:p>
+      <w:pPr>
         <w:pStyle w:val="Heading4"/>
         <w:ind w:leftChars="800" w:left="1760"/>
         <w:rPr>
@@ -3369,6 +3385,7 @@
         <w:t>ate.</w:t>
       </w:r>
     </w:p>
+    <w:p/>
     <w:p>
       <w:pPr>
         <w:pStyle w:val="Heading4"/>
@@ -3534,6 +3551,22 @@
     </w:p>
     <w:p>
       <w:pPr>
+        <w:pStyle w:val="Heading5"/>
+        <w:ind w:leftChars="900" w:left="1980"/>
+        <w:rPr>
+          <w:color w:val="7030A0"/>
+        </w:rPr>
+      </w:pPr>
+      <w:r>
+        <w:rPr>
+          <w:color w:val="7030A0"/>
+        </w:rPr>
+        <w:t>Duration</w:t>
+      </w:r>
+    </w:p>
+    <w:p/>
+    <w:p>
+      <w:pPr>
         <w:pStyle w:val="Heading4"/>
         <w:ind w:leftChars="800" w:left="1760"/>
         <w:rPr>
@@ -3667,6 +3700,7 @@
         <w:t>ocuments.</w:t>
       </w:r>
     </w:p>
+    <w:p/>
     <w:p>
       <w:pPr>
         <w:pStyle w:val="Heading4"/>
@@ -3679,6 +3713,7 @@
         <w:rPr>
           <w:color w:val="C45911" w:themeColor="accent2" w:themeShade="BF"/>
         </w:rPr>
+        <w:lastRenderedPageBreak/>
         <w:t>Instructors shall be able to remove lectures</w:t>
       </w:r>
     </w:p>
@@ -3698,7 +3733,6 @@
           <w:bCs/>
           <w:highlight w:val="yellow"/>
         </w:rPr>
-        <w:lastRenderedPageBreak/>
         <w:t xml:space="preserve">Instructors shall be able to manage lectures’ </w:t>
       </w:r>
       <w:r>
@@ -3891,14 +3925,14 @@
         <w:rPr>
           <w:b/>
           <w:bCs/>
-          <w:highlight w:val="yellow"/>
-        </w:rPr>
-      </w:pPr>
-      <w:r>
-        <w:rPr>
-          <w:b/>
-          <w:bCs/>
-          <w:highlight w:val="yellow"/>
+          <w:highlight w:val="darkCyan"/>
+        </w:rPr>
+      </w:pPr>
+      <w:r>
+        <w:rPr>
+          <w:b/>
+          <w:bCs/>
+          <w:highlight w:val="darkCyan"/>
         </w:rPr>
         <w:t xml:space="preserve">Instructors shall be able to upload academic certificates </w:t>
       </w:r>
@@ -3906,7 +3940,7 @@
         <w:rPr>
           <w:b/>
           <w:bCs/>
-          <w:highlight w:val="yellow"/>
+          <w:highlight w:val="darkCyan"/>
         </w:rPr>
         <w:t>(</w:t>
       </w:r>
@@ -3914,7 +3948,7 @@
         <w:rPr>
           <w:b/>
           <w:bCs/>
-          <w:highlight w:val="yellow"/>
+          <w:highlight w:val="darkCyan"/>
         </w:rPr>
         <w:t>to get verified</w:t>
       </w:r>
@@ -3922,7 +3956,7 @@
         <w:rPr>
           <w:b/>
           <w:bCs/>
-          <w:highlight w:val="yellow"/>
+          <w:highlight w:val="darkCyan"/>
         </w:rPr>
         <w:t>)</w:t>
       </w:r>
@@ -3930,7 +3964,7 @@
         <w:rPr>
           <w:b/>
           <w:bCs/>
-          <w:highlight w:val="yellow"/>
+          <w:highlight w:val="darkCyan"/>
         </w:rPr>
         <w:t>.</w:t>
       </w:r>
@@ -6395,6 +6429,15 @@
     <w:abstractNumId w:val="0"/>
   </w:num>
   <w:num w:numId="2" w16cid:durableId="282076777">
+    <w:abstractNumId w:val="0"/>
+  </w:num>
+  <w:num w:numId="3" w16cid:durableId="1616643200">
+    <w:abstractNumId w:val="0"/>
+  </w:num>
+  <w:num w:numId="4" w16cid:durableId="492451156">
+    <w:abstractNumId w:val="0"/>
+  </w:num>
+  <w:num w:numId="5" w16cid:durableId="1109004202">
     <w:abstractNumId w:val="0"/>
   </w:num>
   <w:numIdMacAtCleanup w:val="1"/>
@@ -7645,6 +7688,7 @@
     <w:rsidRoot w:val="00706222"/>
     <w:rsid w:val="000B06C3"/>
     <w:rsid w:val="0019116F"/>
+    <w:rsid w:val="0042205E"/>
     <w:rsid w:val="00527F70"/>
     <w:rsid w:val="005519C2"/>
     <w:rsid w:val="00632EA0"/>

</xml_diff>

<commit_message>
0.5.2.1 [FIX] Anyone can post a new material
</commit_message>
<xml_diff>
--- a/Documents/SRS.docx
+++ b/Documents/SRS.docx
@@ -2724,11 +2724,13 @@
         <w:ind w:leftChars="800" w:left="1760"/>
         <w:rPr>
           <w:color w:val="C45911" w:themeColor="accent2" w:themeShade="BF"/>
-        </w:rPr>
-      </w:pPr>
-      <w:r>
-        <w:rPr>
-          <w:color w:val="C45911" w:themeColor="accent2" w:themeShade="BF"/>
+          <w:highlight w:val="cyan"/>
+        </w:rPr>
+      </w:pPr>
+      <w:r>
+        <w:rPr>
+          <w:color w:val="C45911" w:themeColor="accent2" w:themeShade="BF"/>
+          <w:highlight w:val="cyan"/>
         </w:rPr>
         <w:t>Administrators shall be able to block instructors, in case of a violation.</w:t>
       </w:r>
@@ -2742,11 +2744,13 @@
         <w:rPr>
           <w:rStyle w:val="Heading4Char"/>
           <w:color w:val="C45911" w:themeColor="accent2" w:themeShade="BF"/>
-        </w:rPr>
-      </w:pPr>
-      <w:r>
-        <w:rPr>
-          <w:color w:val="C45911" w:themeColor="accent2" w:themeShade="BF"/>
+          <w:highlight w:val="cyan"/>
+        </w:rPr>
+      </w:pPr>
+      <w:r>
+        <w:rPr>
+          <w:color w:val="C45911" w:themeColor="accent2" w:themeShade="BF"/>
+          <w:highlight w:val="cyan"/>
         </w:rPr>
         <w:t xml:space="preserve">Administrators shall be able to unblock </w:t>
       </w:r>
@@ -2754,6 +2758,7 @@
         <w:rPr>
           <w:rStyle w:val="Heading4Char"/>
           <w:color w:val="C45911" w:themeColor="accent2" w:themeShade="BF"/>
+          <w:highlight w:val="cyan"/>
         </w:rPr>
         <w:t>instructors.</w:t>
       </w:r>
@@ -2764,35 +2769,41 @@
         <w:ind w:leftChars="800" w:left="1760"/>
         <w:rPr>
           <w:color w:val="C45911" w:themeColor="accent2" w:themeShade="BF"/>
-        </w:rPr>
-      </w:pPr>
-      <w:r>
-        <w:rPr>
-          <w:color w:val="C45911" w:themeColor="accent2" w:themeShade="BF"/>
+          <w:highlight w:val="cyan"/>
+        </w:rPr>
+      </w:pPr>
+      <w:r>
+        <w:rPr>
+          <w:color w:val="C45911" w:themeColor="accent2" w:themeShade="BF"/>
+          <w:highlight w:val="cyan"/>
         </w:rPr>
         <w:t xml:space="preserve">Administrators shall be able to verify instructors </w:t>
       </w:r>
       <w:r>
         <w:rPr>
           <w:color w:val="C45911" w:themeColor="accent2" w:themeShade="BF"/>
+          <w:highlight w:val="cyan"/>
         </w:rPr>
         <w:t>(</w:t>
       </w:r>
       <w:r>
         <w:rPr>
           <w:color w:val="C45911" w:themeColor="accent2" w:themeShade="BF"/>
+          <w:highlight w:val="cyan"/>
         </w:rPr>
         <w:t xml:space="preserve">after reviewing their </w:t>
       </w:r>
       <w:r>
         <w:rPr>
           <w:color w:val="C45911" w:themeColor="accent2" w:themeShade="BF"/>
+          <w:highlight w:val="cyan"/>
         </w:rPr>
         <w:t>academic certificates)</w:t>
       </w:r>
       <w:r>
         <w:rPr>
           <w:color w:val="C45911" w:themeColor="accent2" w:themeShade="BF"/>
+          <w:highlight w:val="cyan"/>
         </w:rPr>
         <w:t>.</w:t>
       </w:r>
@@ -2803,18 +2814,21 @@
         <w:ind w:leftChars="800" w:left="1760"/>
         <w:rPr>
           <w:color w:val="C45911" w:themeColor="accent2" w:themeShade="BF"/>
+          <w:highlight w:val="cyan"/>
         </w:rPr>
       </w:pPr>
       <w:r>
         <w:rPr>
           <w:rStyle w:val="Heading4Char"/>
           <w:color w:val="C45911" w:themeColor="accent2" w:themeShade="BF"/>
+          <w:highlight w:val="cyan"/>
         </w:rPr>
         <w:t>Administrators shall be able to remove verification</w:t>
       </w:r>
       <w:r>
         <w:rPr>
           <w:color w:val="C45911" w:themeColor="accent2" w:themeShade="BF"/>
+          <w:highlight w:val="cyan"/>
         </w:rPr>
         <w:t xml:space="preserve"> from instructors, in case of a violation.</w:t>
       </w:r>
@@ -3144,13 +3158,7 @@
         <w:rPr>
           <w:color w:val="7030A0"/>
         </w:rPr>
-        <w:t>D</w:t>
-      </w:r>
-      <w:r>
-        <w:rPr>
-          <w:color w:val="7030A0"/>
-        </w:rPr>
-        <w:t>escription</w:t>
+        <w:t>Image</w:t>
       </w:r>
     </w:p>
     <w:p>
@@ -3165,7 +3173,7 @@
         <w:rPr>
           <w:color w:val="7030A0"/>
         </w:rPr>
-        <w:t>Image</w:t>
+        <w:t>Last update</w:t>
       </w:r>
     </w:p>
     <w:p>
@@ -3180,7 +3188,7 @@
         <w:rPr>
           <w:color w:val="7030A0"/>
         </w:rPr>
-        <w:t>Last update</w:t>
+        <w:t>Status</w:t>
       </w:r>
     </w:p>
     <w:p>
@@ -3195,7 +3203,7 @@
         <w:rPr>
           <w:color w:val="7030A0"/>
         </w:rPr>
-        <w:t>Status</w:t>
+        <w:t>Requirements</w:t>
       </w:r>
     </w:p>
     <w:p>
@@ -3210,7 +3218,7 @@
         <w:rPr>
           <w:color w:val="7030A0"/>
         </w:rPr>
-        <w:t>Requirements</w:t>
+        <w:t>What will learn</w:t>
       </w:r>
     </w:p>
     <w:p>
@@ -3225,7 +3233,23 @@
         <w:rPr>
           <w:color w:val="7030A0"/>
         </w:rPr>
-        <w:t>What will learn</w:t>
+        <w:t>Duration</w:t>
+      </w:r>
+    </w:p>
+    <w:p/>
+    <w:p>
+      <w:pPr>
+        <w:pStyle w:val="Heading4"/>
+        <w:ind w:leftChars="800" w:left="1760"/>
+        <w:rPr>
+          <w:color w:val="C45911" w:themeColor="accent2" w:themeShade="BF"/>
+        </w:rPr>
+      </w:pPr>
+      <w:r>
+        <w:rPr>
+          <w:color w:val="C45911" w:themeColor="accent2" w:themeShade="BF"/>
+        </w:rPr>
+        <w:t>Instructors shall be able to view their uploaded courses</w:t>
       </w:r>
     </w:p>
     <w:p>
@@ -3240,7 +3264,118 @@
         <w:rPr>
           <w:color w:val="7030A0"/>
         </w:rPr>
-        <w:t>Duration</w:t>
+        <w:t>L</w:t>
+      </w:r>
+      <w:r>
+        <w:rPr>
+          <w:color w:val="7030A0"/>
+        </w:rPr>
+        <w:t>ectures</w:t>
+      </w:r>
+    </w:p>
+    <w:p>
+      <w:pPr>
+        <w:pStyle w:val="Heading5"/>
+        <w:ind w:leftChars="900" w:left="1980"/>
+        <w:rPr>
+          <w:color w:val="7030A0"/>
+        </w:rPr>
+      </w:pPr>
+      <w:r>
+        <w:rPr>
+          <w:color w:val="7030A0"/>
+        </w:rPr>
+        <w:t>D</w:t>
+      </w:r>
+      <w:r>
+        <w:rPr>
+          <w:color w:val="7030A0"/>
+        </w:rPr>
+        <w:t>ocuments</w:t>
+      </w:r>
+    </w:p>
+    <w:p>
+      <w:pPr>
+        <w:pStyle w:val="Heading5"/>
+        <w:ind w:leftChars="900" w:left="1980"/>
+        <w:rPr>
+          <w:color w:val="7030A0"/>
+        </w:rPr>
+      </w:pPr>
+      <w:r>
+        <w:rPr>
+          <w:color w:val="7030A0"/>
+        </w:rPr>
+        <w:t>D</w:t>
+      </w:r>
+      <w:r>
+        <w:rPr>
+          <w:color w:val="7030A0"/>
+        </w:rPr>
+        <w:t>escription</w:t>
+      </w:r>
+    </w:p>
+    <w:p>
+      <w:pPr>
+        <w:pStyle w:val="Heading5"/>
+        <w:ind w:leftChars="900" w:left="1980"/>
+        <w:rPr>
+          <w:color w:val="7030A0"/>
+        </w:rPr>
+      </w:pPr>
+      <w:r>
+        <w:rPr>
+          <w:color w:val="7030A0"/>
+        </w:rPr>
+        <w:t>E</w:t>
+      </w:r>
+      <w:r>
+        <w:rPr>
+          <w:color w:val="7030A0"/>
+        </w:rPr>
+        <w:t>nrolled students</w:t>
+      </w:r>
+    </w:p>
+    <w:p>
+      <w:pPr>
+        <w:pStyle w:val="Heading5"/>
+        <w:ind w:leftChars="900" w:left="1980"/>
+        <w:rPr>
+          <w:color w:val="7030A0"/>
+        </w:rPr>
+      </w:pPr>
+      <w:r>
+        <w:rPr>
+          <w:color w:val="7030A0"/>
+        </w:rPr>
+        <w:t>L</w:t>
+      </w:r>
+      <w:r>
+        <w:rPr>
+          <w:color w:val="7030A0"/>
+        </w:rPr>
+        <w:t>ength</w:t>
+      </w:r>
+    </w:p>
+    <w:p>
+      <w:pPr>
+        <w:pStyle w:val="Heading5"/>
+        <w:ind w:leftChars="900" w:left="1980"/>
+        <w:rPr>
+          <w:color w:val="7030A0"/>
+        </w:rPr>
+      </w:pPr>
+      <w:r>
+        <w:rPr>
+          <w:color w:val="7030A0"/>
+        </w:rPr>
+        <w:t>R</w:t>
+      </w:r>
+      <w:r>
+        <w:rPr>
+          <w:color w:val="7030A0"/>
+        </w:rPr>
+        <w:t>ate.</w:t>
       </w:r>
     </w:p>
     <w:p/>
@@ -3256,148 +3391,7 @@
         <w:rPr>
           <w:color w:val="C45911" w:themeColor="accent2" w:themeShade="BF"/>
         </w:rPr>
-        <w:t>Instructors shall be able to view their uploaded courses</w:t>
-      </w:r>
-    </w:p>
-    <w:p>
-      <w:pPr>
-        <w:pStyle w:val="Heading5"/>
-        <w:ind w:leftChars="900" w:left="1980"/>
-        <w:rPr>
-          <w:color w:val="7030A0"/>
-        </w:rPr>
-      </w:pPr>
-      <w:r>
-        <w:rPr>
-          <w:color w:val="7030A0"/>
-        </w:rPr>
-        <w:t>L</w:t>
-      </w:r>
-      <w:r>
-        <w:rPr>
-          <w:color w:val="7030A0"/>
-        </w:rPr>
-        <w:t>ectures</w:t>
-      </w:r>
-    </w:p>
-    <w:p>
-      <w:pPr>
-        <w:pStyle w:val="Heading5"/>
-        <w:ind w:leftChars="900" w:left="1980"/>
-        <w:rPr>
-          <w:color w:val="7030A0"/>
-        </w:rPr>
-      </w:pPr>
-      <w:r>
-        <w:rPr>
-          <w:color w:val="7030A0"/>
-        </w:rPr>
-        <w:t>D</w:t>
-      </w:r>
-      <w:r>
-        <w:rPr>
-          <w:color w:val="7030A0"/>
-        </w:rPr>
-        <w:t>ocuments</w:t>
-      </w:r>
-    </w:p>
-    <w:p>
-      <w:pPr>
-        <w:pStyle w:val="Heading5"/>
-        <w:ind w:leftChars="900" w:left="1980"/>
-        <w:rPr>
-          <w:color w:val="7030A0"/>
-        </w:rPr>
-      </w:pPr>
-      <w:r>
-        <w:rPr>
-          <w:color w:val="7030A0"/>
-        </w:rPr>
-        <w:t>D</w:t>
-      </w:r>
-      <w:r>
-        <w:rPr>
-          <w:color w:val="7030A0"/>
-        </w:rPr>
-        <w:t>escription</w:t>
-      </w:r>
-    </w:p>
-    <w:p>
-      <w:pPr>
-        <w:pStyle w:val="Heading5"/>
-        <w:ind w:leftChars="900" w:left="1980"/>
-        <w:rPr>
-          <w:color w:val="7030A0"/>
-        </w:rPr>
-      </w:pPr>
-      <w:r>
-        <w:rPr>
-          <w:color w:val="7030A0"/>
-        </w:rPr>
-        <w:t>E</w:t>
-      </w:r>
-      <w:r>
-        <w:rPr>
-          <w:color w:val="7030A0"/>
-        </w:rPr>
-        <w:t>nrolled students</w:t>
-      </w:r>
-    </w:p>
-    <w:p>
-      <w:pPr>
-        <w:pStyle w:val="Heading5"/>
-        <w:ind w:leftChars="900" w:left="1980"/>
-        <w:rPr>
-          <w:color w:val="7030A0"/>
-        </w:rPr>
-      </w:pPr>
-      <w:r>
-        <w:rPr>
-          <w:color w:val="7030A0"/>
-        </w:rPr>
-        <w:t>L</w:t>
-      </w:r>
-      <w:r>
-        <w:rPr>
-          <w:color w:val="7030A0"/>
-        </w:rPr>
-        <w:t>ength</w:t>
-      </w:r>
-    </w:p>
-    <w:p>
-      <w:pPr>
-        <w:pStyle w:val="Heading5"/>
-        <w:ind w:leftChars="900" w:left="1980"/>
-        <w:rPr>
-          <w:color w:val="7030A0"/>
-        </w:rPr>
-      </w:pPr>
-      <w:r>
-        <w:rPr>
-          <w:color w:val="7030A0"/>
-        </w:rPr>
-        <w:t>R</w:t>
-      </w:r>
-      <w:r>
-        <w:rPr>
-          <w:color w:val="7030A0"/>
-        </w:rPr>
-        <w:t>ate.</w:t>
-      </w:r>
-    </w:p>
-    <w:p/>
-    <w:p>
-      <w:pPr>
-        <w:pStyle w:val="Heading4"/>
-        <w:ind w:leftChars="800" w:left="1760"/>
-        <w:rPr>
-          <w:color w:val="C45911" w:themeColor="accent2" w:themeShade="BF"/>
-        </w:rPr>
-      </w:pPr>
-      <w:r>
-        <w:rPr>
-          <w:color w:val="C45911" w:themeColor="accent2" w:themeShade="BF"/>
-        </w:rPr>
+        <w:lastRenderedPageBreak/>
         <w:t>Instructors shall be able to edit their existing courses.</w:t>
       </w:r>
     </w:p>
@@ -3700,6 +3694,22 @@
         <w:t>ocuments.</w:t>
       </w:r>
     </w:p>
+    <w:p>
+      <w:pPr>
+        <w:pStyle w:val="Heading5"/>
+        <w:ind w:leftChars="900" w:left="1980"/>
+        <w:rPr>
+          <w:color w:val="7030A0"/>
+        </w:rPr>
+      </w:pPr>
+      <w:r>
+        <w:rPr>
+          <w:color w:val="7030A0"/>
+        </w:rPr>
+        <w:t>Duration</w:t>
+      </w:r>
+    </w:p>
+    <w:p/>
     <w:p/>
     <w:p>
       <w:pPr>
@@ -3713,7 +3723,6 @@
         <w:rPr>
           <w:color w:val="C45911" w:themeColor="accent2" w:themeShade="BF"/>
         </w:rPr>
-        <w:lastRenderedPageBreak/>
         <w:t>Instructors shall be able to remove lectures</w:t>
       </w:r>
     </w:p>
@@ -4019,6 +4028,7 @@
           <w:bCs/>
           <w:highlight w:val="yellow"/>
         </w:rPr>
+        <w:lastRenderedPageBreak/>
         <w:t>Students shall be able to view courses</w:t>
       </w:r>
     </w:p>
@@ -4440,7 +4450,6 @@
       </w:pPr>
       <w:bookmarkStart w:id="39" w:name="_Toc101016036"/>
       <w:r>
-        <w:lastRenderedPageBreak/>
         <w:t>Non-Functional Requirements</w:t>
       </w:r>
       <w:bookmarkEnd w:id="39"/>
@@ -4501,6 +4510,7 @@
           <w:bCs/>
           <w:color w:val="auto"/>
         </w:rPr>
+        <w:lastRenderedPageBreak/>
         <w:t>Availability</w:t>
       </w:r>
       <w:bookmarkEnd w:id="40"/>
@@ -7693,6 +7703,7 @@
     <w:rsid w:val="005519C2"/>
     <w:rsid w:val="00632EA0"/>
     <w:rsid w:val="00706222"/>
+    <w:rsid w:val="00941917"/>
     <w:rsid w:val="00956983"/>
     <w:rsid w:val="009955F2"/>
     <w:rsid w:val="009C4DC3"/>

</xml_diff>

<commit_message>
0.6 [ADD] Add signals and others
</commit_message>
<xml_diff>
--- a/Documents/SRS.docx
+++ b/Documents/SRS.docx
@@ -3348,13 +3348,7 @@
         <w:rPr>
           <w:color w:val="7030A0"/>
         </w:rPr>
-        <w:t>L</w:t>
-      </w:r>
-      <w:r>
-        <w:rPr>
-          <w:color w:val="7030A0"/>
-        </w:rPr>
-        <w:t>ength</w:t>
+        <w:t>Duration</w:t>
       </w:r>
     </w:p>
     <w:p>
@@ -3375,7 +3369,7 @@
         <w:rPr>
           <w:color w:val="7030A0"/>
         </w:rPr>
-        <w:t>ate.</w:t>
+        <w:t>ate</w:t>
       </w:r>
     </w:p>
     <w:p/>
@@ -3589,6 +3583,90 @@
         <w:t>Instructors shall be able to edit lectures</w:t>
       </w:r>
     </w:p>
+    <w:p/>
+    <w:p>
+      <w:pPr>
+        <w:pStyle w:val="Heading4"/>
+        <w:ind w:leftChars="800" w:left="1760"/>
+        <w:rPr>
+          <w:color w:val="C45911" w:themeColor="accent2" w:themeShade="BF"/>
+        </w:rPr>
+      </w:pPr>
+      <w:r>
+        <w:rPr>
+          <w:color w:val="C45911" w:themeColor="accent2" w:themeShade="BF"/>
+        </w:rPr>
+        <w:t>Instructors shall be able to remove lectures</w:t>
+      </w:r>
+    </w:p>
+    <w:p>
+      <w:pPr>
+        <w:pStyle w:val="Heading3"/>
+        <w:ind w:leftChars="300" w:left="660"/>
+        <w:rPr>
+          <w:b/>
+          <w:bCs/>
+          <w:highlight w:val="yellow"/>
+        </w:rPr>
+      </w:pPr>
+      <w:r>
+        <w:rPr>
+          <w:b/>
+          <w:bCs/>
+          <w:highlight w:val="yellow"/>
+        </w:rPr>
+        <w:t xml:space="preserve">Instructors shall be able to manage lectures’ </w:t>
+      </w:r>
+      <w:r>
+        <w:rPr>
+          <w:b/>
+          <w:bCs/>
+          <w:highlight w:val="yellow"/>
+        </w:rPr>
+        <w:t>resources</w:t>
+      </w:r>
+      <w:r>
+        <w:rPr>
+          <w:b/>
+          <w:bCs/>
+          <w:highlight w:val="yellow"/>
+        </w:rPr>
+        <w:t>.</w:t>
+      </w:r>
+    </w:p>
+    <w:p>
+      <w:pPr>
+        <w:pStyle w:val="Heading4"/>
+        <w:ind w:leftChars="800" w:left="1760"/>
+        <w:rPr>
+          <w:color w:val="C45911" w:themeColor="accent2" w:themeShade="BF"/>
+        </w:rPr>
+      </w:pPr>
+      <w:r>
+        <w:rPr>
+          <w:color w:val="C45911" w:themeColor="accent2" w:themeShade="BF"/>
+        </w:rPr>
+        <w:t xml:space="preserve">Instructors shall be able to </w:t>
+      </w:r>
+      <w:r>
+        <w:rPr>
+          <w:color w:val="C45911" w:themeColor="accent2" w:themeShade="BF"/>
+        </w:rPr>
+        <w:t xml:space="preserve">upload </w:t>
+      </w:r>
+      <w:r>
+        <w:rPr>
+          <w:color w:val="C45911" w:themeColor="accent2" w:themeShade="BF"/>
+        </w:rPr>
+        <w:t>r</w:t>
+      </w:r>
+      <w:r>
+        <w:rPr>
+          <w:color w:val="C45911" w:themeColor="accent2" w:themeShade="BF"/>
+        </w:rPr>
+        <w:t>esources</w:t>
+      </w:r>
+    </w:p>
     <w:p>
       <w:pPr>
         <w:pStyle w:val="Heading5"/>
@@ -3601,13 +3679,13 @@
         <w:rPr>
           <w:color w:val="7030A0"/>
         </w:rPr>
-        <w:t>T</w:t>
-      </w:r>
-      <w:r>
-        <w:rPr>
-          <w:color w:val="7030A0"/>
-        </w:rPr>
-        <w:t>itle</w:t>
+        <w:t>V</w:t>
+      </w:r>
+      <w:r>
+        <w:rPr>
+          <w:color w:val="7030A0"/>
+        </w:rPr>
+        <w:t>ideo</w:t>
       </w:r>
     </w:p>
     <w:p>
@@ -3628,88 +3706,15 @@
         <w:rPr>
           <w:color w:val="7030A0"/>
         </w:rPr>
-        <w:t>escription</w:t>
-      </w:r>
-    </w:p>
-    <w:p>
-      <w:pPr>
-        <w:pStyle w:val="Heading5"/>
-        <w:ind w:leftChars="900" w:left="1980"/>
-        <w:rPr>
-          <w:color w:val="7030A0"/>
-        </w:rPr>
-      </w:pPr>
-      <w:r>
-        <w:rPr>
-          <w:color w:val="7030A0"/>
-        </w:rPr>
-        <w:t>B</w:t>
-      </w:r>
-      <w:r>
-        <w:rPr>
-          <w:color w:val="7030A0"/>
-        </w:rPr>
-        <w:t>rief description</w:t>
-      </w:r>
-    </w:p>
-    <w:p>
-      <w:pPr>
-        <w:pStyle w:val="Heading5"/>
-        <w:ind w:leftChars="900" w:left="1980"/>
-        <w:rPr>
-          <w:color w:val="7030A0"/>
-        </w:rPr>
-      </w:pPr>
-      <w:r>
-        <w:rPr>
-          <w:color w:val="7030A0"/>
-        </w:rPr>
-        <w:t>V</w:t>
-      </w:r>
-      <w:r>
-        <w:rPr>
-          <w:color w:val="7030A0"/>
-        </w:rPr>
-        <w:t>ideo</w:t>
-      </w:r>
-    </w:p>
-    <w:p>
-      <w:pPr>
-        <w:pStyle w:val="Heading5"/>
-        <w:ind w:leftChars="900" w:left="1980"/>
-        <w:rPr>
-          <w:color w:val="7030A0"/>
-        </w:rPr>
-      </w:pPr>
-      <w:r>
-        <w:rPr>
-          <w:color w:val="7030A0"/>
-        </w:rPr>
-        <w:t>D</w:t>
-      </w:r>
-      <w:r>
-        <w:rPr>
-          <w:color w:val="7030A0"/>
-        </w:rPr>
-        <w:t>ocuments.</w:t>
-      </w:r>
-    </w:p>
-    <w:p>
-      <w:pPr>
-        <w:pStyle w:val="Heading5"/>
-        <w:ind w:leftChars="900" w:left="1980"/>
-        <w:rPr>
-          <w:color w:val="7030A0"/>
-        </w:rPr>
-      </w:pPr>
-      <w:r>
-        <w:rPr>
-          <w:color w:val="7030A0"/>
-        </w:rPr>
-        <w:t>Duration</w:t>
-      </w:r>
-    </w:p>
-    <w:p/>
+        <w:t>ocuments</w:t>
+      </w:r>
+      <w:r>
+        <w:rPr>
+          <w:color w:val="7030A0"/>
+        </w:rPr>
+        <w:t xml:space="preserve"> (pdf, PowerPoint, word)</w:t>
+      </w:r>
+    </w:p>
     <w:p/>
     <w:p>
       <w:pPr>
@@ -3723,7 +3728,77 @@
         <w:rPr>
           <w:color w:val="C45911" w:themeColor="accent2" w:themeShade="BF"/>
         </w:rPr>
-        <w:t>Instructors shall be able to remove lectures</w:t>
+        <w:t xml:space="preserve">Instructors shall be able to view </w:t>
+      </w:r>
+      <w:r>
+        <w:rPr>
+          <w:color w:val="C45911" w:themeColor="accent2" w:themeShade="BF"/>
+        </w:rPr>
+        <w:t>r</w:t>
+      </w:r>
+      <w:r>
+        <w:rPr>
+          <w:color w:val="C45911" w:themeColor="accent2" w:themeShade="BF"/>
+        </w:rPr>
+        <w:t>esources</w:t>
+      </w:r>
+    </w:p>
+    <w:p>
+      <w:pPr>
+        <w:pStyle w:val="Heading4"/>
+        <w:ind w:leftChars="800" w:left="1760"/>
+        <w:rPr>
+          <w:color w:val="C45911" w:themeColor="accent2" w:themeShade="BF"/>
+          <w:highlight w:val="darkRed"/>
+        </w:rPr>
+      </w:pPr>
+      <w:r>
+        <w:rPr>
+          <w:color w:val="C45911" w:themeColor="accent2" w:themeShade="BF"/>
+          <w:highlight w:val="darkRed"/>
+        </w:rPr>
+        <w:t xml:space="preserve">Instructors shall be able to edit </w:t>
+      </w:r>
+      <w:r>
+        <w:rPr>
+          <w:color w:val="C45911" w:themeColor="accent2" w:themeShade="BF"/>
+          <w:highlight w:val="darkRed"/>
+        </w:rPr>
+        <w:t>r</w:t>
+      </w:r>
+      <w:r>
+        <w:rPr>
+          <w:color w:val="C45911" w:themeColor="accent2" w:themeShade="BF"/>
+          <w:highlight w:val="darkRed"/>
+        </w:rPr>
+        <w:t>esources</w:t>
+      </w:r>
+    </w:p>
+    <w:p>
+      <w:pPr>
+        <w:pStyle w:val="Heading4"/>
+        <w:ind w:leftChars="800" w:left="1760"/>
+        <w:rPr>
+          <w:color w:val="C45911" w:themeColor="accent2" w:themeShade="BF"/>
+        </w:rPr>
+      </w:pPr>
+      <w:r>
+        <w:rPr>
+          <w:color w:val="C45911" w:themeColor="accent2" w:themeShade="BF"/>
+        </w:rPr>
+        <w:t xml:space="preserve">Instructors shall be able to remove </w:t>
+      </w:r>
+      <w:r>
+        <w:rPr>
+          <w:color w:val="C45911" w:themeColor="accent2" w:themeShade="BF"/>
+        </w:rPr>
+        <w:t>r</w:t>
+      </w:r>
+      <w:r>
+        <w:rPr>
+          <w:color w:val="C45911" w:themeColor="accent2" w:themeShade="BF"/>
+        </w:rPr>
+        <w:t>esources</w:t>
       </w:r>
     </w:p>
     <w:p>
@@ -3733,207 +3808,6 @@
         <w:rPr>
           <w:b/>
           <w:bCs/>
-          <w:highlight w:val="yellow"/>
-        </w:rPr>
-      </w:pPr>
-      <w:r>
-        <w:rPr>
-          <w:b/>
-          <w:bCs/>
-          <w:highlight w:val="yellow"/>
-        </w:rPr>
-        <w:t xml:space="preserve">Instructors shall be able to manage lectures’ </w:t>
-      </w:r>
-      <w:r>
-        <w:rPr>
-          <w:b/>
-          <w:bCs/>
-          <w:highlight w:val="yellow"/>
-        </w:rPr>
-        <w:t>resources</w:t>
-      </w:r>
-      <w:r>
-        <w:rPr>
-          <w:b/>
-          <w:bCs/>
-          <w:highlight w:val="yellow"/>
-        </w:rPr>
-        <w:t>.</w:t>
-      </w:r>
-    </w:p>
-    <w:p>
-      <w:pPr>
-        <w:pStyle w:val="Heading4"/>
-        <w:ind w:leftChars="800" w:left="1760"/>
-        <w:rPr>
-          <w:color w:val="C45911" w:themeColor="accent2" w:themeShade="BF"/>
-        </w:rPr>
-      </w:pPr>
-      <w:r>
-        <w:rPr>
-          <w:color w:val="C45911" w:themeColor="accent2" w:themeShade="BF"/>
-        </w:rPr>
-        <w:t xml:space="preserve">Instructors shall be able to </w:t>
-      </w:r>
-      <w:r>
-        <w:rPr>
-          <w:color w:val="C45911" w:themeColor="accent2" w:themeShade="BF"/>
-        </w:rPr>
-        <w:t xml:space="preserve">upload </w:t>
-      </w:r>
-      <w:r>
-        <w:rPr>
-          <w:color w:val="C45911" w:themeColor="accent2" w:themeShade="BF"/>
-        </w:rPr>
-        <w:t>r</w:t>
-      </w:r>
-      <w:r>
-        <w:rPr>
-          <w:color w:val="C45911" w:themeColor="accent2" w:themeShade="BF"/>
-        </w:rPr>
-        <w:t>esources</w:t>
-      </w:r>
-    </w:p>
-    <w:p>
-      <w:pPr>
-        <w:pStyle w:val="Heading5"/>
-        <w:ind w:leftChars="900" w:left="1980"/>
-        <w:rPr>
-          <w:color w:val="7030A0"/>
-        </w:rPr>
-      </w:pPr>
-      <w:r>
-        <w:rPr>
-          <w:color w:val="7030A0"/>
-        </w:rPr>
-        <w:t>V</w:t>
-      </w:r>
-      <w:r>
-        <w:rPr>
-          <w:color w:val="7030A0"/>
-        </w:rPr>
-        <w:t>ideo</w:t>
-      </w:r>
-    </w:p>
-    <w:p>
-      <w:pPr>
-        <w:pStyle w:val="Heading5"/>
-        <w:ind w:leftChars="900" w:left="1980"/>
-        <w:rPr>
-          <w:color w:val="7030A0"/>
-        </w:rPr>
-      </w:pPr>
-      <w:r>
-        <w:rPr>
-          <w:color w:val="7030A0"/>
-        </w:rPr>
-        <w:t>D</w:t>
-      </w:r>
-      <w:r>
-        <w:rPr>
-          <w:color w:val="7030A0"/>
-        </w:rPr>
-        <w:t>ocuments</w:t>
-      </w:r>
-      <w:r>
-        <w:rPr>
-          <w:color w:val="7030A0"/>
-        </w:rPr>
-        <w:t xml:space="preserve"> (pdf, PowerPoint, word)</w:t>
-      </w:r>
-    </w:p>
-    <w:p>
-      <w:pPr>
-        <w:pStyle w:val="Heading4"/>
-        <w:ind w:leftChars="800" w:left="1760"/>
-        <w:rPr>
-          <w:color w:val="C45911" w:themeColor="accent2" w:themeShade="BF"/>
-        </w:rPr>
-      </w:pPr>
-      <w:r>
-        <w:rPr>
-          <w:color w:val="C45911" w:themeColor="accent2" w:themeShade="BF"/>
-        </w:rPr>
-        <w:t xml:space="preserve">Instructors shall be able to view </w:t>
-      </w:r>
-      <w:r>
-        <w:rPr>
-          <w:color w:val="C45911" w:themeColor="accent2" w:themeShade="BF"/>
-        </w:rPr>
-        <w:t>r</w:t>
-      </w:r>
-      <w:r>
-        <w:rPr>
-          <w:color w:val="C45911" w:themeColor="accent2" w:themeShade="BF"/>
-        </w:rPr>
-        <w:t>esources</w:t>
-      </w:r>
-    </w:p>
-    <w:p>
-      <w:pPr>
-        <w:pStyle w:val="Heading4"/>
-        <w:ind w:leftChars="800" w:left="1760"/>
-        <w:rPr>
-          <w:color w:val="C45911" w:themeColor="accent2" w:themeShade="BF"/>
-          <w:highlight w:val="darkRed"/>
-        </w:rPr>
-      </w:pPr>
-      <w:r>
-        <w:rPr>
-          <w:color w:val="C45911" w:themeColor="accent2" w:themeShade="BF"/>
-          <w:highlight w:val="darkRed"/>
-        </w:rPr>
-        <w:t xml:space="preserve">Instructors shall be able to edit </w:t>
-      </w:r>
-      <w:r>
-        <w:rPr>
-          <w:color w:val="C45911" w:themeColor="accent2" w:themeShade="BF"/>
-          <w:highlight w:val="darkRed"/>
-        </w:rPr>
-        <w:t>r</w:t>
-      </w:r>
-      <w:r>
-        <w:rPr>
-          <w:color w:val="C45911" w:themeColor="accent2" w:themeShade="BF"/>
-          <w:highlight w:val="darkRed"/>
-        </w:rPr>
-        <w:t>esources</w:t>
-      </w:r>
-    </w:p>
-    <w:p>
-      <w:pPr>
-        <w:pStyle w:val="Heading4"/>
-        <w:ind w:leftChars="800" w:left="1760"/>
-        <w:rPr>
-          <w:color w:val="C45911" w:themeColor="accent2" w:themeShade="BF"/>
-        </w:rPr>
-      </w:pPr>
-      <w:r>
-        <w:rPr>
-          <w:color w:val="C45911" w:themeColor="accent2" w:themeShade="BF"/>
-        </w:rPr>
-        <w:t xml:space="preserve">Instructors shall be able to remove </w:t>
-      </w:r>
-      <w:r>
-        <w:rPr>
-          <w:color w:val="C45911" w:themeColor="accent2" w:themeShade="BF"/>
-        </w:rPr>
-        <w:t>r</w:t>
-      </w:r>
-      <w:r>
-        <w:rPr>
-          <w:color w:val="C45911" w:themeColor="accent2" w:themeShade="BF"/>
-        </w:rPr>
-        <w:t>esources</w:t>
-      </w:r>
-    </w:p>
-    <w:p>
-      <w:pPr>
-        <w:pStyle w:val="Heading3"/>
-        <w:ind w:leftChars="300" w:left="660"/>
-        <w:rPr>
-          <w:b/>
-          <w:bCs/>
           <w:highlight w:val="darkCyan"/>
         </w:rPr>
       </w:pPr>
@@ -4005,8 +3879,6 @@
       <w:r>
         <w:t>Students has requirements that must be observed and implemented appropriately, which are as follows:</w:t>
       </w:r>
-    </w:p>
-    <w:p>
       <w:bookmarkStart w:id="24" w:name="_Toc101015977"/>
       <w:bookmarkStart w:id="25" w:name="_Toc101016021"/>
       <w:bookmarkStart w:id="26" w:name="_Toc101015978"/>
@@ -4028,7 +3900,6 @@
           <w:bCs/>
           <w:highlight w:val="yellow"/>
         </w:rPr>
-        <w:lastRenderedPageBreak/>
         <w:t>Students shall be able to view courses</w:t>
       </w:r>
     </w:p>
@@ -4071,6 +3942,13 @@
       </w:r>
       <w:bookmarkEnd w:id="24"/>
       <w:bookmarkEnd w:id="25"/>
+    </w:p>
+    <w:p>
+      <w:pPr>
+        <w:rPr>
+          <w:highlight w:val="yellow"/>
+        </w:rPr>
+      </w:pPr>
     </w:p>
     <w:p>
       <w:pPr>
@@ -4092,6 +3970,7 @@
           <w:bCs/>
           <w:highlight w:val="yellow"/>
         </w:rPr>
+        <w:lastRenderedPageBreak/>
         <w:t xml:space="preserve">Students shall be able to </w:t>
       </w:r>
       <w:r>
@@ -4179,6 +4058,7 @@
         <w:t>)</w:t>
       </w:r>
     </w:p>
+    <w:p/>
     <w:p>
       <w:pPr>
         <w:pStyle w:val="Heading3"/>
@@ -4307,6 +4187,7 @@
       <w:bookmarkEnd w:id="30"/>
       <w:bookmarkEnd w:id="31"/>
     </w:p>
+    <w:p/>
     <w:p>
       <w:pPr>
         <w:pStyle w:val="Heading2"/>
@@ -4402,6 +4283,7 @@
       <w:bookmarkEnd w:id="35"/>
       <w:bookmarkEnd w:id="36"/>
     </w:p>
+    <w:p/>
     <w:p>
       <w:pPr>
         <w:pStyle w:val="Heading4"/>
@@ -7703,6 +7585,7 @@
     <w:rsid w:val="005519C2"/>
     <w:rsid w:val="00632EA0"/>
     <w:rsid w:val="00706222"/>
+    <w:rsid w:val="008651DF"/>
     <w:rsid w:val="00941917"/>
     <w:rsid w:val="00956983"/>
     <w:rsid w:val="009955F2"/>

</xml_diff>